<commit_message>
Search test suite completed
</commit_message>
<xml_diff>
--- a/TestPlan_EthanHardin_v01.docx
+++ b/TestPlan_EthanHardin_v01.docx
@@ -13,6 +13,9 @@
         </w:r>
         <w:r>
           <w:t>dbEdit</w:t>
+        </w:r>
+        <w:r>
+          <w:t>.jar</w:t>
         </w:r>
         <w:r>
           <w:t>&gt;</w:t>
@@ -140,12 +143,6 @@
         <w:gridCol w:w="4428"/>
       </w:tblGrid>
       <w:tr>
-        <w:tblPrEx>
-          <w:tblCellMar>
-            <w:top w:w="0" w:type="dxa"/>
-            <w:bottom w:w="0" w:type="dxa"/>
-          </w:tblCellMar>
-        </w:tblPrEx>
         <w:tc>
           <w:tcPr>
             <w:tcW w:w="4428" w:type="dxa"/>
@@ -171,12 +168,6 @@
         </w:tc>
       </w:tr>
       <w:tr>
-        <w:tblPrEx>
-          <w:tblCellMar>
-            <w:top w:w="0" w:type="dxa"/>
-            <w:bottom w:w="0" w:type="dxa"/>
-          </w:tblCellMar>
-        </w:tblPrEx>
         <w:tc>
           <w:tcPr>
             <w:tcW w:w="4428" w:type="dxa"/>
@@ -202,12 +193,6 @@
         </w:tc>
       </w:tr>
       <w:tr>
-        <w:tblPrEx>
-          <w:tblCellMar>
-            <w:top w:w="0" w:type="dxa"/>
-            <w:bottom w:w="0" w:type="dxa"/>
-          </w:tblCellMar>
-        </w:tblPrEx>
         <w:tc>
           <w:tcPr>
             <w:tcW w:w="4428" w:type="dxa"/>
@@ -233,12 +218,6 @@
         </w:tc>
       </w:tr>
       <w:tr>
-        <w:tblPrEx>
-          <w:tblCellMar>
-            <w:top w:w="0" w:type="dxa"/>
-            <w:bottom w:w="0" w:type="dxa"/>
-          </w:tblCellMar>
-        </w:tblPrEx>
         <w:tc>
           <w:tcPr>
             <w:tcW w:w="4428" w:type="dxa"/>
@@ -264,12 +243,6 @@
         </w:tc>
       </w:tr>
       <w:tr>
-        <w:tblPrEx>
-          <w:tblCellMar>
-            <w:top w:w="0" w:type="dxa"/>
-            <w:bottom w:w="0" w:type="dxa"/>
-          </w:tblCellMar>
-        </w:tblPrEx>
         <w:tc>
           <w:tcPr>
             <w:tcW w:w="4428" w:type="dxa"/>
@@ -295,12 +268,6 @@
         </w:tc>
       </w:tr>
       <w:tr>
-        <w:tblPrEx>
-          <w:tblCellMar>
-            <w:top w:w="0" w:type="dxa"/>
-            <w:bottom w:w="0" w:type="dxa"/>
-          </w:tblCellMar>
-        </w:tblPrEx>
         <w:tc>
           <w:tcPr>
             <w:tcW w:w="4428" w:type="dxa"/>
@@ -368,6 +335,11 @@
     </w:p>
     <w:p>
       <w:pPr>
+        <w:ind w:left="2160"/>
+      </w:pPr>
+    </w:p>
+    <w:p>
+      <w:pPr>
         <w:ind w:left="1440" w:firstLine="720"/>
       </w:pPr>
       <w:r>
@@ -389,6 +361,11 @@
       <w:pPr>
         <w:ind w:left="1440" w:firstLine="720"/>
       </w:pPr>
+    </w:p>
+    <w:p>
+      <w:pPr>
+        <w:ind w:left="1440" w:firstLine="720"/>
+      </w:pPr>
       <w:r>
         <w:t>Software Team Members:</w:t>
       </w:r>
@@ -414,10 +391,7 @@
         <w:ind w:left="1440" w:firstLine="720"/>
       </w:pPr>
       <w:r>
-        <w:t xml:space="preserve">Alex </w:t>
-      </w:r>
-      <w:r>
-        <w:t>Ortega (reviewer)</w:t>
+        <w:t>Alex Ortega (reviewer)</w:t>
       </w:r>
     </w:p>
     <w:p>
@@ -470,12 +444,6 @@
         <w:gridCol w:w="3978"/>
       </w:tblGrid>
       <w:tr>
-        <w:tblPrEx>
-          <w:tblCellMar>
-            <w:top w:w="0" w:type="dxa"/>
-            <w:bottom w:w="0" w:type="dxa"/>
-          </w:tblCellMar>
-        </w:tblPrEx>
         <w:tc>
           <w:tcPr>
             <w:tcW w:w="1764" w:type="dxa"/>
@@ -530,12 +498,6 @@
         </w:tc>
       </w:tr>
       <w:tr>
-        <w:tblPrEx>
-          <w:tblCellMar>
-            <w:top w:w="0" w:type="dxa"/>
-            <w:bottom w:w="0" w:type="dxa"/>
-          </w:tblCellMar>
-        </w:tblPrEx>
         <w:tc>
           <w:tcPr>
             <w:tcW w:w="1764" w:type="dxa"/>
@@ -592,12 +554,6 @@
         </w:tc>
       </w:tr>
       <w:tr>
-        <w:tblPrEx>
-          <w:tblCellMar>
-            <w:top w:w="0" w:type="dxa"/>
-            <w:bottom w:w="0" w:type="dxa"/>
-          </w:tblCellMar>
-        </w:tblPrEx>
         <w:tc>
           <w:tcPr>
             <w:tcW w:w="1764" w:type="dxa"/>
@@ -624,12 +580,6 @@
         </w:tc>
       </w:tr>
       <w:tr>
-        <w:tblPrEx>
-          <w:tblCellMar>
-            <w:top w:w="0" w:type="dxa"/>
-            <w:bottom w:w="0" w:type="dxa"/>
-          </w:tblCellMar>
-        </w:tblPrEx>
         <w:tc>
           <w:tcPr>
             <w:tcW w:w="1764" w:type="dxa"/>
@@ -779,6 +729,7 @@
         <w:pStyle w:val="Paragraph"/>
       </w:pPr>
       <w:r>
+        <w:lastRenderedPageBreak/>
         <w:t xml:space="preserve">Pfleeger, S.  </w:t>
       </w:r>
       <w:r>
@@ -2653,13 +2604,7 @@
     </w:p>
     <w:p>
       <w:r>
-        <w:t>Purpose of the project dbEdit is to “</w:t>
-      </w:r>
-      <w:r>
-        <w:t>allow access to view and modify the data. The editor does not allow modification of the database schema</w:t>
-      </w:r>
-      <w:r>
-        <w:t>.” This test plan provides a means of organizing the testing process by providing a list of items to be tested in addition to providing relevant details on the process.</w:t>
+        <w:t>Purpose of the project dbEdit is to “allow access to view and modify the data. The editor does not allow modification of the database schema.” This test plan provides a means of organizing the testing process by providing a list of items to be tested in addition to providing relevant details on the process.</w:t>
       </w:r>
     </w:p>
     <w:p/>
@@ -2696,6 +2641,9 @@
       <w:r>
         <w:t>.</w:t>
       </w:r>
+      <w:r>
+        <w:t xml:space="preserve"> dbEdit taken from initial commit from testPlangroup1-team1 where Dr. Roach provided the initial commit on github CS5387.</w:t>
+      </w:r>
     </w:p>
     <w:p/>
     <w:p>
@@ -2716,16 +2664,130 @@
     </w:p>
     <w:p>
       <w:r>
-        <w:t xml:space="preserve">As described </w:t>
-      </w:r>
-      <w:r>
-        <w:t xml:space="preserve">by the application the </w:t>
-      </w:r>
-      <w:r>
-        <w:t>:</w:t>
+        <w:t>As described by the specification:</w:t>
       </w:r>
     </w:p>
     <w:p/>
+    <w:p>
+      <w:r>
+        <w:t>“We've provided a simple editor to allow access to view and modify the data. The editor does not allow modification of the database schema. A database is a set of flat files organized as rows and columns. A collection of related files are contained in a database. The database is organized in XML documents.  There are two kinds of XML documents: a database description and the data tables. The description file contains a description of the data tables: the table name and columns for each table. A data table is named "databasename__tablename.xml". For example, if the database description is in 'TEST_DB.XML', the &lt;DATABASE&gt; tag inside that document should have as its name attribute 'TEST_DB'. If that file has a &lt;TABLE&gt; tag with an attribute 'BIG_TABLE', there should be a file 'TEST_DB__BIG_TABLE.XML' that contains the data for the BIG_TABLE database table. This file must be in the same directory as the database file.”</w:t>
+      </w:r>
+    </w:p>
+    <w:p>
+      <w:pPr>
+        <w:ind w:left="720"/>
+      </w:pPr>
+    </w:p>
+    <w:p>
+      <w:r>
+        <w:t xml:space="preserve">&lt;&lt;Describe the system to be exercised by the testing approach specified in the plan. This overview serves to identify aspects of the system operation that will be the focus of the plan’s testing approach. </w:t>
+      </w:r>
+      <w:r>
+        <w:t>This should align with the systems overview of other documents in the project.</w:t>
+      </w:r>
+      <w:r>
+        <w:t>&gt;&gt;</w:t>
+      </w:r>
+    </w:p>
+    <w:p>
+      <w:pPr>
+        <w:pStyle w:val="Heading2"/>
+      </w:pPr>
+      <w:bookmarkStart w:id="24" w:name="_Toc22915474"/>
+      <w:r>
+        <w:t>Suspension and Exit Criteria</w:t>
+      </w:r>
+      <w:bookmarkEnd w:id="24"/>
+    </w:p>
+    <w:p>
+      <w:r>
+        <w:t>Suspension criteria: 40% test case failure</w:t>
+      </w:r>
+    </w:p>
+    <w:p>
+      <w:r>
+        <w:lastRenderedPageBreak/>
+        <w:t>Reason: Testing requirements provided by the guidance team described this test plan to consist of the 5 most significant tests. Therefore, if 2 of these “significant” tests are to fail – continue development to address these.</w:t>
+      </w:r>
+    </w:p>
+    <w:p/>
+    <w:p>
+      <w:r>
+        <w:t>Exit Criteria: 100% pass rate.</w:t>
+      </w:r>
+    </w:p>
+    <w:p>
+      <w:r>
+        <w:t>Reason: Search and filtering are one of the most important features of a database viewer and editor. If these features are not correct, the program is not satisfactory.</w:t>
+      </w:r>
+    </w:p>
+    <w:p/>
+    <w:p>
+      <w:r>
+        <w:t xml:space="preserve">&lt;&lt; </w:t>
+      </w:r>
+      <w:r>
+        <w:t>“</w:t>
+      </w:r>
+      <w:r>
+        <w:t>suspension criteria</w:t>
+      </w:r>
+      <w:r>
+        <w:t>”</w:t>
+      </w:r>
+      <w:r>
+        <w:t xml:space="preserve"> </w:t>
+      </w:r>
+      <w:r>
+        <w:t>describes</w:t>
+      </w:r>
+      <w:r>
+        <w:t xml:space="preserve"> when we suspend testing, to be resumed at a later time. For example, if 40% of the test cases fail, or if any of the critical test cases fail. If there are no suspension criteria, indicate that all tests cases will be executed. </w:t>
+      </w:r>
+      <w:r>
+        <w:t>“</w:t>
+      </w:r>
+      <w:r>
+        <w:t>Exit criteria</w:t>
+      </w:r>
+      <w:r>
+        <w:t>”</w:t>
+      </w:r>
+      <w:r>
+        <w:t xml:space="preserve"> indicates when testing stops. This could be based on run rate (number of test cases run divided by number of test cases specified) or pass rate (number of test cases passed divided by number of test cases run, or test cases passed divided by number of test cases specified). Nominally, we expect to run all of the specified tests. We want the pass rate to be high. We might specify that all critical tests must pass, and 90% of the non-critical must pass. In general, we want this to be high. &gt;&gt;</w:t>
+      </w:r>
+    </w:p>
+    <w:p>
+      <w:pPr>
+        <w:pStyle w:val="Heading2"/>
+      </w:pPr>
+      <w:bookmarkStart w:id="25" w:name="_Toc22915475"/>
+      <w:r>
+        <w:t>Document Overview</w:t>
+      </w:r>
+      <w:bookmarkEnd w:id="25"/>
+    </w:p>
+    <w:p>
+      <w:r>
+        <w:t>The remainder of the document will contain the test items themselves and the testing approach.</w:t>
+      </w:r>
+    </w:p>
+    <w:p/>
+    <w:p>
+      <w:r>
+        <w:t>&lt;&lt;Describe the remainder of the document.&gt;&gt;</w:t>
+      </w:r>
+    </w:p>
+    <w:p>
+      <w:pPr>
+        <w:pStyle w:val="Heading2"/>
+      </w:pPr>
+      <w:bookmarkStart w:id="26" w:name="_Toc22915476"/>
+      <w:r>
+        <w:t>References</w:t>
+      </w:r>
+      <w:bookmarkEnd w:id="26"/>
+    </w:p>
     <w:p>
       <w:pPr>
         <w:numPr>
@@ -2734,26 +2796,55 @@
         </w:numPr>
       </w:pPr>
       <w:r>
-        <w:t>Search</w:t>
-      </w:r>
-      <w:r>
-        <w:t xml:space="preserve"> function</w:t>
+        <w:t>Spec.docx by Dr. Roach</w:t>
       </w:r>
     </w:p>
     <w:p>
       <w:pPr>
         <w:ind w:left="720"/>
       </w:pPr>
-      <w:r>
-        <w:t>“</w:t>
-      </w:r>
-      <w:r>
-        <w:t>The EDIT/SEARCH menu option opens a search dialog. The search dialog allows search and replace for the entire table. A search string is entered in the text field labeled "Search". Replacement text is entered in the Replace text field. Find searches for the row with the next occurrence of the search string. The search is not case sensitive by default, but can be made so by selecting the Match Case option. The option Match Whole Words, matches a cell value if the search string matches the cell value in its entirety. If Match Whole Words is not selected, then cells that contain the search string will be found. The search can be restricted to the currently selected column by selecting the This Column Only option. Search treats all cells as text strings. Thus, (unlike filters), a cell with contents 1 is not found by the search criteria 1.0.</w:t>
-      </w:r>
-      <w:r>
-        <w:t>”</w:t>
-      </w:r>
-    </w:p>
+    </w:p>
+    <w:p>
+      <w:r>
+        <w:t>&lt;&lt;List all the references applicable to the test plan. Generally, this includes project standards, SRS, SDD, and a product assurance plan.&gt;&gt;</w:t>
+      </w:r>
+    </w:p>
+    <w:p/>
+    <w:p>
+      <w:pPr>
+        <w:pStyle w:val="Heading1"/>
+        <w:pageBreakBefore w:val="0"/>
+      </w:pPr>
+      <w:bookmarkStart w:id="27" w:name="_Toc227033591"/>
+      <w:r>
+        <w:br w:type="page"/>
+      </w:r>
+      <w:bookmarkStart w:id="28" w:name="_Toc22915477"/>
+      <w:r>
+        <w:lastRenderedPageBreak/>
+        <w:t>Test Items and Features</w:t>
+      </w:r>
+      <w:bookmarkEnd w:id="27"/>
+      <w:bookmarkEnd w:id="28"/>
+    </w:p>
+    <w:p>
+      <w:r>
+        <w:t xml:space="preserve">&lt;&lt; This section describes the test items (e.g., components, classes, functions or methods) and the features to be tested. It may also list features not to be tested. </w:t>
+      </w:r>
+      <w:r>
+        <w:t xml:space="preserve">A class diagram is useful. A table of features is useful. </w:t>
+      </w:r>
+      <w:r>
+        <w:t>&gt;&gt;</w:t>
+      </w:r>
+    </w:p>
+    <w:p/>
+    <w:p>
+      <w:r>
+        <w:t>As described by the application the :</w:t>
+      </w:r>
+    </w:p>
+    <w:p/>
     <w:p>
       <w:pPr>
         <w:numPr>
@@ -2762,7 +2853,7 @@
         </w:numPr>
       </w:pPr>
       <w:r>
-        <w:t>Filter function</w:t>
+        <w:t>Search function</w:t>
       </w:r>
     </w:p>
     <w:p>
@@ -2770,165 +2861,8 @@
         <w:ind w:left="720"/>
       </w:pPr>
       <w:r>
-        <w:t>The File/AND FILTER and File/OR FILTER menu options provide filtering for displayed data. This allows the user to select the elements of the table that are displayed and edited. The gray highlighted row at the top of the table is the filter row. The user enters selection criteria in the cells in this row.  The AND filter (the default) only displays rows that match the selection criteria from every cell in the filter. The OR filter displays rows that match the selection criteria of any cell in the filter.</w:t>
-      </w:r>
-    </w:p>
-    <w:p>
-      <w:pPr>
-        <w:ind w:left="720"/>
-      </w:pPr>
-    </w:p>
-    <w:p>
-      <w:pPr>
-        <w:ind w:left="720"/>
-      </w:pPr>
-      <w:r>
-        <w:t xml:space="preserve">A simple selection criterion is just a value typed in the filter cell. For text columns, a value matches the selection text if it contains the selection text. For example, a cell with the value "Field Data" matches the selection criterion "Data". The matching is case sensitive.  For columns with numeric data, the </w:t>
-      </w:r>
-      <w:r>
-        <w:lastRenderedPageBreak/>
-        <w:t xml:space="preserve">fields are converted to double precision and compared. Thus a cell containing "1.0E+01" will match the selection criterion "10". </w:t>
-      </w:r>
-    </w:p>
-    <w:p>
-      <w:pPr>
-        <w:ind w:left="720"/>
-      </w:pPr>
-    </w:p>
-    <w:p>
-      <w:pPr>
-        <w:ind w:left="720"/>
-      </w:pPr>
-      <w:r>
-        <w:t>Filters support the relational operators =, !, &gt;, and &lt;. A selection criterion "&gt;5" in a numeric column will select all cells with numeric values greater than 5.0. A selection criterion of "!DATA" will select all cells that do not contain the string "DATA".</w:t>
-      </w:r>
-    </w:p>
-    <w:p>
-      <w:pPr>
-        <w:ind w:left="720"/>
-      </w:pPr>
-    </w:p>
-    <w:p>
-      <w:pPr>
-        <w:ind w:left="720"/>
-      </w:pPr>
-      <w:r>
-        <w:t>Compound selection criteria are of the form "( &lt;criterion&gt; &lt;logical operator&gt; &lt;criterion&gt;)". The logical operators are || for logical or and &amp;&amp; for logical and.</w:t>
-      </w:r>
-    </w:p>
-    <w:p>
-      <w:pPr>
-        <w:ind w:left="720"/>
-      </w:pPr>
-    </w:p>
-    <w:p>
-      <w:r>
-        <w:t xml:space="preserve">&lt;&lt;Describe the system to be exercised by the testing approach specified in the plan. This overview serves to identify aspects of the system operation that will be the focus of the plan’s testing approach. </w:t>
-      </w:r>
-      <w:r>
-        <w:t>This should align with the systems overview of other documents in the project.</w:t>
-      </w:r>
-      <w:r>
-        <w:t>&gt;&gt;</w:t>
-      </w:r>
-    </w:p>
-    <w:p>
-      <w:pPr>
-        <w:pStyle w:val="Heading2"/>
-      </w:pPr>
-      <w:bookmarkStart w:id="24" w:name="_Toc22915474"/>
-      <w:r>
-        <w:t>Suspension and Exit Criteria</w:t>
-      </w:r>
-      <w:bookmarkEnd w:id="24"/>
-    </w:p>
-    <w:p>
-      <w:r>
-        <w:t>Suspension criteria: 40% test case failure</w:t>
-      </w:r>
-    </w:p>
-    <w:p>
-      <w:r>
-        <w:t>Reason: Testing requirements provided by the guidance team described this test plan to consist of the 5 most significant tests. Therefore, if 2 of these “significant” tests are to fail – continue development to address these.</w:t>
-      </w:r>
-    </w:p>
-    <w:p/>
-    <w:p>
-      <w:r>
-        <w:t>Exit Criteria: 100% pass rate.</w:t>
-      </w:r>
-    </w:p>
-    <w:p>
-      <w:r>
-        <w:t>Reason: Search and filtering are one of the most important features of a database viewer and editor. If these features are not correct, the program is not satisfactory.</w:t>
-      </w:r>
-    </w:p>
-    <w:p/>
-    <w:p>
-      <w:r>
-        <w:t xml:space="preserve">&lt;&lt; </w:t>
-      </w:r>
-      <w:r>
-        <w:t>“</w:t>
-      </w:r>
-      <w:r>
-        <w:t>suspension criteria</w:t>
-      </w:r>
-      <w:r>
-        <w:t>”</w:t>
-      </w:r>
-      <w:r>
-        <w:t xml:space="preserve"> </w:t>
-      </w:r>
-      <w:r>
-        <w:t>describes</w:t>
-      </w:r>
-      <w:r>
-        <w:t xml:space="preserve"> when we suspend testing, to be resumed at a later time. For example, if 40% of the test cases fail, or if any of the critical test cases fail. If there are no suspension criteria, indicate that all tests cases will be executed. </w:t>
-      </w:r>
-      <w:r>
-        <w:t>“</w:t>
-      </w:r>
-      <w:r>
-        <w:t>Exit criteria</w:t>
-      </w:r>
-      <w:r>
-        <w:t>”</w:t>
-      </w:r>
-      <w:r>
-        <w:t xml:space="preserve"> indicates when testing stops. This could be based on run rate (number of test cases run divided by number of test cases specified) or pass rate (number of test cases passed divided by number of test cases run, or test cases passed divided by number of test cases specified). Nominally, we expect to run all of the specified tests. We want the pass rate to be high. We might specify that all critical tests must pass, and 90% of the non-critical must pass. In general, we want this to be high. &gt;&gt;</w:t>
-      </w:r>
-    </w:p>
-    <w:p>
-      <w:pPr>
-        <w:pStyle w:val="Heading2"/>
-      </w:pPr>
-      <w:bookmarkStart w:id="25" w:name="_Toc22915475"/>
-      <w:r>
-        <w:t>Document Overview</w:t>
-      </w:r>
-      <w:bookmarkEnd w:id="25"/>
-    </w:p>
-    <w:p>
-      <w:r>
-        <w:t>The remainder of the document will contain the test items themselves and the testing approach.</w:t>
-      </w:r>
-    </w:p>
-    <w:p/>
-    <w:p>
-      <w:r>
-        <w:t>&lt;&lt;Describe the remainder of the document.&gt;&gt;</w:t>
-      </w:r>
-    </w:p>
-    <w:p>
-      <w:pPr>
-        <w:pStyle w:val="Heading2"/>
-      </w:pPr>
-      <w:bookmarkStart w:id="26" w:name="_Toc22915476"/>
-      <w:r>
-        <w:t>References</w:t>
-      </w:r>
-      <w:bookmarkEnd w:id="26"/>
+        <w:t>“The EDIT/SEARCH menu option opens a search dialog. The search dialog allows search and replace for the entire table. A search string is entered in the text field labeled "Search". Replacement text is entered in the Replace text field. Find searches for the row with the next occurrence of the search string. The search is not case sensitive by default, but can be made so by selecting the Match Case option. The option Match Whole Words, matches a cell value if the search string matches the cell value in its entirety. If Match Whole Words is not selected, then cells that contain the search string will be found. The search can be restricted to the currently selected column by selecting the This Column Only option. Search treats all cells as text strings. Thus, (unlike filters), a cell with contents 1 is not found by the search criteria 1.0.”</w:t>
+      </w:r>
     </w:p>
     <w:p>
       <w:pPr>
@@ -2938,46 +2872,54 @@
         </w:numPr>
       </w:pPr>
       <w:r>
-        <w:t>Spec.docx by Dr. Roach</w:t>
+        <w:t>Filter function</w:t>
       </w:r>
     </w:p>
     <w:p>
       <w:pPr>
         <w:ind w:left="720"/>
       </w:pPr>
-    </w:p>
-    <w:p>
-      <w:r>
-        <w:t>&lt;&lt;List all the references applicable to the test plan. Generally, this includes project standards, SRS, SDD, and a product assurance plan.&gt;&gt;</w:t>
-      </w:r>
-    </w:p>
-    <w:p/>
-    <w:p>
-      <w:pPr>
-        <w:pStyle w:val="Heading1"/>
-        <w:pageBreakBefore w:val="0"/>
-      </w:pPr>
-      <w:bookmarkStart w:id="27" w:name="_Toc227033591"/>
-      <w:r>
-        <w:br w:type="page"/>
-      </w:r>
-      <w:bookmarkStart w:id="28" w:name="_Toc22915477"/>
-      <w:r>
-        <w:lastRenderedPageBreak/>
-        <w:t>Test Items and Features</w:t>
-      </w:r>
-      <w:bookmarkEnd w:id="27"/>
-      <w:bookmarkEnd w:id="28"/>
-    </w:p>
-    <w:p>
-      <w:r>
-        <w:t xml:space="preserve">&lt;&lt; This section describes the test items (e.g., components, classes, functions or methods) and the features to be tested. It may also list features not to be tested. </w:t>
-      </w:r>
-      <w:r>
-        <w:t xml:space="preserve">A class diagram is useful. A table of features is useful. </w:t>
-      </w:r>
-      <w:r>
-        <w:t>&gt;&gt;</w:t>
+      <w:r>
+        <w:t>The File/AND FILTER and File/OR FILTER menu options provide filtering for displayed data. This allows the user to select the elements of the table that are displayed and edited. The gray highlighted row at the top of the table is the filter row. The user enters selection criteria in the cells in this row.  The AND filter (the default) only displays rows that match the selection criteria from every cell in the filter. The OR filter displays rows that match the selection criteria of any cell in the filter.</w:t>
+      </w:r>
+    </w:p>
+    <w:p>
+      <w:pPr>
+        <w:ind w:left="720"/>
+      </w:pPr>
+    </w:p>
+    <w:p>
+      <w:pPr>
+        <w:ind w:left="720"/>
+      </w:pPr>
+      <w:r>
+        <w:t xml:space="preserve">A simple selection criterion is just a value typed in the filter cell. For text columns, a value matches the selection text if it contains the selection text. For example, a cell with the value "Field Data" matches the selection criterion "Data". The matching is case sensitive.  For columns with numeric data, the fields are converted to double precision and compared. Thus a cell containing "1.0E+01" will match the selection criterion "10". </w:t>
+      </w:r>
+    </w:p>
+    <w:p>
+      <w:pPr>
+        <w:ind w:left="720"/>
+      </w:pPr>
+    </w:p>
+    <w:p>
+      <w:pPr>
+        <w:ind w:left="720"/>
+      </w:pPr>
+      <w:r>
+        <w:t>Filters support the relational operators =, !, &gt;, and &lt;. A selection criterion "&gt;5" in a numeric column will select all cells with numeric values greater than 5.0. A selection criterion of "!DATA" will select all cells that do not contain the string "DATA".</w:t>
+      </w:r>
+    </w:p>
+    <w:p>
+      <w:pPr>
+        <w:ind w:left="720"/>
+      </w:pPr>
+    </w:p>
+    <w:p>
+      <w:pPr>
+        <w:ind w:left="720"/>
+      </w:pPr>
+      <w:r>
+        <w:t>Compound selection criteria are of the form "( &lt;criterion&gt; &lt;logical operator&gt; &lt;criterion&gt;)". The logical operators are || for logical or and &amp;&amp; for logical and.</w:t>
       </w:r>
     </w:p>
     <w:p/>
@@ -3212,6 +3154,9 @@
             <w:pPr>
               <w:jc w:val="center"/>
             </w:pPr>
+            <w:r>
+              <w:t>Search1</w:t>
+            </w:r>
           </w:p>
         </w:tc>
         <w:tc>
@@ -3226,6 +3171,12 @@
                 <w:b/>
               </w:rPr>
             </w:pPr>
+            <w:r>
+              <w:rPr>
+                <w:b/>
+              </w:rPr>
+              <w:t>Search words with match case</w:t>
+            </w:r>
           </w:p>
         </w:tc>
         <w:tc>
@@ -3240,6 +3191,12 @@
                 <w:b/>
               </w:rPr>
             </w:pPr>
+            <w:r>
+              <w:rPr>
+                <w:b/>
+              </w:rPr>
+              <w:t>High</w:t>
+            </w:r>
           </w:p>
         </w:tc>
       </w:tr>
@@ -3255,6 +3212,9 @@
             <w:pPr>
               <w:jc w:val="center"/>
             </w:pPr>
+            <w:r>
+              <w:t>Search2</w:t>
+            </w:r>
           </w:p>
         </w:tc>
         <w:tc>
@@ -3269,6 +3229,12 @@
                 <w:b/>
               </w:rPr>
             </w:pPr>
+            <w:r>
+              <w:rPr>
+                <w:b/>
+              </w:rPr>
+              <w:t>Search for words that “match whole words”</w:t>
+            </w:r>
           </w:p>
         </w:tc>
         <w:tc>
@@ -3283,6 +3249,128 @@
                 <w:b/>
               </w:rPr>
             </w:pPr>
+            <w:r>
+              <w:rPr>
+                <w:b/>
+              </w:rPr>
+              <w:t>High</w:t>
+            </w:r>
+          </w:p>
+        </w:tc>
+      </w:tr>
+      <w:tr>
+        <w:trPr>
+          <w:trHeight w:val="378"/>
+        </w:trPr>
+        <w:tc>
+          <w:tcPr>
+            <w:tcW w:w="2290" w:type="dxa"/>
+          </w:tcPr>
+          <w:p>
+            <w:pPr>
+              <w:jc w:val="center"/>
+            </w:pPr>
+            <w:r>
+              <w:t>Search3</w:t>
+            </w:r>
+          </w:p>
+        </w:tc>
+        <w:tc>
+          <w:tcPr>
+            <w:tcW w:w="5378" w:type="dxa"/>
+            <w:shd w:val="clear" w:color="auto" w:fill="auto"/>
+          </w:tcPr>
+          <w:p>
+            <w:pPr>
+              <w:jc w:val="center"/>
+              <w:rPr>
+                <w:b/>
+              </w:rPr>
+            </w:pPr>
+            <w:r>
+              <w:rPr>
+                <w:b/>
+              </w:rPr>
+              <w:t>Search items in column only</w:t>
+            </w:r>
+          </w:p>
+        </w:tc>
+        <w:tc>
+          <w:tcPr>
+            <w:tcW w:w="1638" w:type="dxa"/>
+            <w:shd w:val="clear" w:color="auto" w:fill="auto"/>
+          </w:tcPr>
+          <w:p>
+            <w:pPr>
+              <w:jc w:val="center"/>
+              <w:rPr>
+                <w:b/>
+              </w:rPr>
+            </w:pPr>
+            <w:r>
+              <w:rPr>
+                <w:b/>
+              </w:rPr>
+              <w:t>High</w:t>
+            </w:r>
+          </w:p>
+        </w:tc>
+      </w:tr>
+      <w:tr>
+        <w:trPr>
+          <w:trHeight w:val="378"/>
+        </w:trPr>
+        <w:tc>
+          <w:tcPr>
+            <w:tcW w:w="2290" w:type="dxa"/>
+          </w:tcPr>
+          <w:p>
+            <w:pPr>
+              <w:jc w:val="center"/>
+            </w:pPr>
+            <w:r>
+              <w:t>Search4</w:t>
+            </w:r>
+          </w:p>
+        </w:tc>
+        <w:tc>
+          <w:tcPr>
+            <w:tcW w:w="5378" w:type="dxa"/>
+            <w:shd w:val="clear" w:color="auto" w:fill="auto"/>
+          </w:tcPr>
+          <w:p>
+            <w:pPr>
+              <w:jc w:val="center"/>
+              <w:rPr>
+                <w:b/>
+              </w:rPr>
+            </w:pPr>
+            <w:r>
+              <w:rPr>
+                <w:b/>
+              </w:rPr>
+              <w:t>Search items in all cells</w:t>
+            </w:r>
+          </w:p>
+        </w:tc>
+        <w:tc>
+          <w:tcPr>
+            <w:tcW w:w="1638" w:type="dxa"/>
+            <w:shd w:val="clear" w:color="auto" w:fill="auto"/>
+          </w:tcPr>
+          <w:p>
+            <w:pPr>
+              <w:jc w:val="center"/>
+              <w:rPr>
+                <w:b/>
+              </w:rPr>
+            </w:pPr>
+            <w:r>
+              <w:rPr>
+                <w:b/>
+              </w:rPr>
+              <w:t>High</w:t>
+            </w:r>
           </w:p>
         </w:tc>
       </w:tr>
@@ -3335,19 +3423,7 @@
               <w:rPr>
                 <w:b/>
               </w:rPr>
-              <w:t>TEST SUITE &lt;</w:t>
-            </w:r>
-            <w:r>
-              <w:rPr>
-                <w:b/>
-              </w:rPr>
-              <w:t>Filter</w:t>
-            </w:r>
-            <w:r>
-              <w:rPr>
-                <w:b/>
-              </w:rPr>
-              <w:t>&gt;</w:t>
+              <w:t>TEST SUITE &lt;Filter&gt;</w:t>
             </w:r>
           </w:p>
         </w:tc>
@@ -3393,21 +3469,7 @@
               <w:rPr>
                 <w:b/>
               </w:rPr>
-              <w:t xml:space="preserve">Testing the </w:t>
-            </w:r>
-            <w:r>
-              <w:rPr>
-                <w:b/>
-              </w:rPr>
-              <w:t>filter</w:t>
-            </w:r>
-            <w:bookmarkStart w:id="31" w:name="_GoBack"/>
-            <w:bookmarkEnd w:id="31"/>
-            <w:r>
-              <w:rPr>
-                <w:b/>
-              </w:rPr>
-              <w:t xml:space="preserve"> feature in the edit menu.</w:t>
+              <w:t>Testing the filter feature in the edit menu.</w:t>
             </w:r>
           </w:p>
         </w:tc>
@@ -3489,6 +3551,9 @@
             <w:pPr>
               <w:jc w:val="center"/>
             </w:pPr>
+            <w:r>
+              <w:t>Filter1</w:t>
+            </w:r>
           </w:p>
         </w:tc>
         <w:tc>
@@ -3532,6 +3597,9 @@
             <w:pPr>
               <w:jc w:val="center"/>
             </w:pPr>
+            <w:r>
+              <w:t>Filter2</w:t>
+            </w:r>
           </w:p>
         </w:tc>
         <w:tc>
@@ -3563,6 +3631,144 @@
           </w:p>
         </w:tc>
       </w:tr>
+      <w:tr>
+        <w:trPr>
+          <w:trHeight w:val="378"/>
+        </w:trPr>
+        <w:tc>
+          <w:tcPr>
+            <w:tcW w:w="2290" w:type="dxa"/>
+          </w:tcPr>
+          <w:p>
+            <w:pPr>
+              <w:jc w:val="center"/>
+            </w:pPr>
+            <w:r>
+              <w:t>Filter3</w:t>
+            </w:r>
+          </w:p>
+        </w:tc>
+        <w:tc>
+          <w:tcPr>
+            <w:tcW w:w="5378" w:type="dxa"/>
+            <w:shd w:val="clear" w:color="auto" w:fill="auto"/>
+          </w:tcPr>
+          <w:p>
+            <w:pPr>
+              <w:jc w:val="center"/>
+              <w:rPr>
+                <w:b/>
+              </w:rPr>
+            </w:pPr>
+          </w:p>
+        </w:tc>
+        <w:tc>
+          <w:tcPr>
+            <w:tcW w:w="1638" w:type="dxa"/>
+            <w:shd w:val="clear" w:color="auto" w:fill="auto"/>
+          </w:tcPr>
+          <w:p>
+            <w:pPr>
+              <w:jc w:val="center"/>
+              <w:rPr>
+                <w:b/>
+              </w:rPr>
+            </w:pPr>
+          </w:p>
+        </w:tc>
+      </w:tr>
+      <w:tr>
+        <w:trPr>
+          <w:trHeight w:val="378"/>
+        </w:trPr>
+        <w:tc>
+          <w:tcPr>
+            <w:tcW w:w="2290" w:type="dxa"/>
+          </w:tcPr>
+          <w:p>
+            <w:pPr>
+              <w:jc w:val="center"/>
+            </w:pPr>
+            <w:r>
+              <w:t>Filter4</w:t>
+            </w:r>
+          </w:p>
+        </w:tc>
+        <w:tc>
+          <w:tcPr>
+            <w:tcW w:w="5378" w:type="dxa"/>
+            <w:shd w:val="clear" w:color="auto" w:fill="auto"/>
+          </w:tcPr>
+          <w:p>
+            <w:pPr>
+              <w:jc w:val="center"/>
+              <w:rPr>
+                <w:b/>
+              </w:rPr>
+            </w:pPr>
+          </w:p>
+        </w:tc>
+        <w:tc>
+          <w:tcPr>
+            <w:tcW w:w="1638" w:type="dxa"/>
+            <w:shd w:val="clear" w:color="auto" w:fill="auto"/>
+          </w:tcPr>
+          <w:p>
+            <w:pPr>
+              <w:jc w:val="center"/>
+              <w:rPr>
+                <w:b/>
+              </w:rPr>
+            </w:pPr>
+          </w:p>
+        </w:tc>
+      </w:tr>
+      <w:tr>
+        <w:trPr>
+          <w:trHeight w:val="378"/>
+        </w:trPr>
+        <w:tc>
+          <w:tcPr>
+            <w:tcW w:w="2290" w:type="dxa"/>
+          </w:tcPr>
+          <w:p>
+            <w:pPr>
+              <w:jc w:val="center"/>
+            </w:pPr>
+            <w:r>
+              <w:t>Filter5</w:t>
+            </w:r>
+          </w:p>
+        </w:tc>
+        <w:tc>
+          <w:tcPr>
+            <w:tcW w:w="5378" w:type="dxa"/>
+            <w:shd w:val="clear" w:color="auto" w:fill="auto"/>
+          </w:tcPr>
+          <w:p>
+            <w:pPr>
+              <w:jc w:val="center"/>
+              <w:rPr>
+                <w:b/>
+              </w:rPr>
+            </w:pPr>
+          </w:p>
+        </w:tc>
+        <w:tc>
+          <w:tcPr>
+            <w:tcW w:w="1638" w:type="dxa"/>
+            <w:shd w:val="clear" w:color="auto" w:fill="auto"/>
+          </w:tcPr>
+          <w:p>
+            <w:pPr>
+              <w:jc w:val="center"/>
+              <w:rPr>
+                <w:b/>
+              </w:rPr>
+            </w:pPr>
+          </w:p>
+        </w:tc>
+      </w:tr>
     </w:tbl>
     <w:p/>
     <w:p/>
@@ -3591,12 +3797,12 @@
       <w:pPr>
         <w:pStyle w:val="Heading1"/>
       </w:pPr>
-      <w:bookmarkStart w:id="32" w:name="_Toc22915479"/>
+      <w:bookmarkStart w:id="31" w:name="_Toc22915479"/>
       <w:r>
         <w:lastRenderedPageBreak/>
         <w:t>Test XX</w:t>
       </w:r>
-      <w:bookmarkEnd w:id="32"/>
+      <w:bookmarkEnd w:id="31"/>
     </w:p>
     <w:p>
       <w:r>
@@ -3657,11 +3863,9 @@
       <w:pPr>
         <w:pStyle w:val="Heading2"/>
       </w:pPr>
-      <w:bookmarkStart w:id="33" w:name="_Toc22915480"/>
-      <w:r>
-        <w:t>Test &lt;&lt;test id&gt;&gt;</w:t>
-      </w:r>
-      <w:bookmarkEnd w:id="33"/>
+      <w:r>
+        <w:t>Test &lt;&lt;Search1&gt;&gt;</w:t>
+      </w:r>
     </w:p>
     <w:p/>
     <w:p>
@@ -3670,10 +3874,20 @@
           <w:b/>
           <w:bCs/>
         </w:rPr>
-        <w:t>Objective: &lt;</w:t>
-      </w:r>
-      <w:r>
-        <w:t>&lt; Define the objective of Test XX.Y. &gt;&gt;</w:t>
+        <w:t>Objective:</w:t>
+      </w:r>
+      <w:r>
+        <w:rPr>
+          <w:b/>
+          <w:bCs/>
+        </w:rPr>
+        <w:t xml:space="preserve"> </w:t>
+      </w:r>
+      <w:r>
+        <w:rPr>
+          <w:bCs/>
+        </w:rPr>
+        <w:t>Search words with match case</w:t>
       </w:r>
     </w:p>
     <w:p>
@@ -3685,31 +3899,441 @@
         <w:t>Notes:</w:t>
       </w:r>
       <w:r>
-        <w:t xml:space="preserve"> &lt;&lt;This area provides general notes concerning the test procedure. Such notes might include comments on how to execute the test procedure, an estimate of the test duration, the requirements of the procedure tests, or a statement of resources needed for this test.&gt;&gt;</w:t>
-      </w:r>
-    </w:p>
-    <w:p>
-      <w:pPr>
-        <w:sectPr>
-          <w:headerReference w:type="default" r:id="rId11"/>
-          <w:footerReference w:type="default" r:id="rId12"/>
-          <w:pgSz w:w="12240" w:h="15840" w:code="1"/>
-          <w:pgMar w:top="1440" w:right="1440" w:bottom="1440" w:left="1800" w:header="720" w:footer="720" w:gutter="0"/>
-          <w:pgNumType w:start="1"/>
-          <w:cols w:space="720"/>
-        </w:sectPr>
-      </w:pPr>
-    </w:p>
+        <w:t xml:space="preserve"> </w:t>
+      </w:r>
+      <w:r>
+        <w:t>The match case option narrows the search results to only those that match the same case as the search string.</w:t>
+      </w:r>
+    </w:p>
+    <w:tbl>
+      <w:tblPr>
+        <w:tblW w:w="0" w:type="auto"/>
+        <w:tblBorders>
+          <w:top w:val="single" w:sz="4" w:space="0" w:color="auto"/>
+          <w:left w:val="single" w:sz="4" w:space="0" w:color="auto"/>
+          <w:bottom w:val="single" w:sz="4" w:space="0" w:color="auto"/>
+          <w:right w:val="single" w:sz="4" w:space="0" w:color="auto"/>
+          <w:insideH w:val="single" w:sz="4" w:space="0" w:color="auto"/>
+          <w:insideV w:val="single" w:sz="4" w:space="0" w:color="auto"/>
+        </w:tblBorders>
+        <w:tblLook w:val="0000" w:firstRow="0" w:lastRow="0" w:firstColumn="0" w:lastColumn="0" w:noHBand="0" w:noVBand="0"/>
+      </w:tblPr>
+      <w:tblGrid>
+        <w:gridCol w:w="992"/>
+        <w:gridCol w:w="2271"/>
+        <w:gridCol w:w="1235"/>
+        <w:gridCol w:w="12"/>
+        <w:gridCol w:w="508"/>
+        <w:gridCol w:w="2160"/>
+        <w:gridCol w:w="1812"/>
+      </w:tblGrid>
+      <w:tr>
+        <w:trPr>
+          <w:cantSplit/>
+          <w:trHeight w:val="300"/>
+        </w:trPr>
+        <w:tc>
+          <w:tcPr>
+            <w:tcW w:w="4620" w:type="dxa"/>
+            <w:gridSpan w:val="4"/>
+          </w:tcPr>
+          <w:p>
+            <w:r>
+              <w:t xml:space="preserve">Test No.: &lt;&lt; </w:t>
+            </w:r>
+            <w:r>
+              <w:t>Search1</w:t>
+            </w:r>
+            <w:r>
+              <w:t>&gt;&gt;</w:t>
+            </w:r>
+          </w:p>
+        </w:tc>
+        <w:tc>
+          <w:tcPr>
+            <w:tcW w:w="4596" w:type="dxa"/>
+            <w:gridSpan w:val="3"/>
+          </w:tcPr>
+          <w:p>
+            <w:r>
+              <w:t>Current Status: &lt;&lt; Passed &gt;&gt;</w:t>
+            </w:r>
+          </w:p>
+        </w:tc>
+      </w:tr>
+      <w:tr>
+        <w:trPr>
+          <w:cantSplit/>
+          <w:trHeight w:val="300"/>
+        </w:trPr>
+        <w:tc>
+          <w:tcPr>
+            <w:tcW w:w="9216" w:type="dxa"/>
+            <w:gridSpan w:val="7"/>
+          </w:tcPr>
+          <w:p>
+            <w:r>
+              <w:t xml:space="preserve">Test title:  </w:t>
+            </w:r>
+            <w:r>
+              <w:t>Searching words with the “Match case” option enabled on the search dialog.</w:t>
+            </w:r>
+          </w:p>
+          <w:p/>
+        </w:tc>
+      </w:tr>
+      <w:tr>
+        <w:trPr>
+          <w:cantSplit/>
+          <w:trHeight w:val="1070"/>
+        </w:trPr>
+        <w:tc>
+          <w:tcPr>
+            <w:tcW w:w="9216" w:type="dxa"/>
+            <w:gridSpan w:val="7"/>
+          </w:tcPr>
+          <w:p>
+            <w:r>
+              <w:t xml:space="preserve">Testing approach: </w:t>
+            </w:r>
+            <w:r>
+              <w:t xml:space="preserve">Ensure proper results from manual testing by following the GUI. </w:t>
+            </w:r>
+            <w:r>
+              <w:t>This is a high priority.</w:t>
+            </w:r>
+          </w:p>
+          <w:p>
+            <w:r>
+              <w:t>Precondition: Operator has run the dbEdit.jar file, opened the database file (TEST_DB.xml), and selected the constraint Table to view.</w:t>
+            </w:r>
+          </w:p>
+        </w:tc>
+      </w:tr>
+      <w:tr>
+        <w:trPr>
+          <w:cantSplit/>
+          <w:trHeight w:val="4130"/>
+        </w:trPr>
+        <w:tc>
+          <w:tcPr>
+            <w:tcW w:w="1008" w:type="dxa"/>
+          </w:tcPr>
+          <w:p>
+            <w:r>
+              <w:t>STEP</w:t>
+            </w:r>
+          </w:p>
+          <w:p/>
+          <w:p>
+            <w:r>
+              <w:t>&lt;&lt;</w:t>
+            </w:r>
+            <w:r>
+              <w:t>1</w:t>
+            </w:r>
+            <w:r>
+              <w:t>&gt;&gt;</w:t>
+            </w:r>
+          </w:p>
+          <w:p/>
+          <w:p>
+            <w:r>
+              <w:t>&lt;&lt;2&gt;&gt;</w:t>
+            </w:r>
+          </w:p>
+          <w:p>
+            <w:r>
+              <w:t>&lt;&lt;3&gt;&gt;</w:t>
+            </w:r>
+          </w:p>
+          <w:p/>
+          <w:p/>
+          <w:p>
+            <w:r>
+              <w:t>&lt;&lt;4&gt;&gt;</w:t>
+            </w:r>
+          </w:p>
+          <w:p/>
+          <w:p>
+            <w:r>
+              <w:t>&lt;&lt;5&gt;&gt;</w:t>
+            </w:r>
+          </w:p>
+        </w:tc>
+        <w:tc>
+          <w:tcPr>
+            <w:tcW w:w="2340" w:type="dxa"/>
+          </w:tcPr>
+          <w:p>
+            <w:r>
+              <w:t>OPERATOR ACTION</w:t>
+            </w:r>
+          </w:p>
+          <w:p/>
+          <w:p>
+            <w:r>
+              <w:t>Click on Edit at the top left</w:t>
+            </w:r>
+          </w:p>
+          <w:p>
+            <w:r>
+              <w:t>Click on Search</w:t>
+            </w:r>
+          </w:p>
+          <w:p>
+            <w:r>
+              <w:t>Ensure the match case option is enabled (check marked)</w:t>
+            </w:r>
+          </w:p>
+          <w:p>
+            <w:r>
+              <w:t>Type Start_Name in the search box</w:t>
+            </w:r>
+          </w:p>
+          <w:p>
+            <w:r>
+              <w:t>Press on “Find” button</w:t>
+            </w:r>
+            <w:r>
+              <w:t xml:space="preserve"> once</w:t>
+            </w:r>
+          </w:p>
+          <w:p/>
+          <w:p/>
+          <w:p/>
+          <w:p/>
+        </w:tc>
+        <w:tc>
+          <w:tcPr>
+            <w:tcW w:w="1800" w:type="dxa"/>
+            <w:gridSpan w:val="3"/>
+          </w:tcPr>
+          <w:p>
+            <w:r>
+              <w:t>PURPOSE</w:t>
+            </w:r>
+          </w:p>
+          <w:p/>
+          <w:p>
+            <w:r>
+              <w:t>Initial condition</w:t>
+            </w:r>
+          </w:p>
+          <w:p>
+            <w:r>
+              <w:t>.</w:t>
+            </w:r>
+          </w:p>
+          <w:p>
+            <w:r>
+              <w:t>Initial condition</w:t>
+            </w:r>
+          </w:p>
+          <w:p>
+            <w:r>
+              <w:t>Initial condition</w:t>
+            </w:r>
+          </w:p>
+          <w:p/>
+          <w:p/>
+          <w:p>
+            <w:r>
+              <w:t>String to be searched</w:t>
+            </w:r>
+          </w:p>
+          <w:p>
+            <w:r>
+              <w:t>Execute search</w:t>
+            </w:r>
+          </w:p>
+        </w:tc>
+        <w:tc>
+          <w:tcPr>
+            <w:tcW w:w="2224" w:type="dxa"/>
+          </w:tcPr>
+          <w:p>
+            <w:r>
+              <w:t>EXEPCTED RESULTS</w:t>
+            </w:r>
+          </w:p>
+          <w:p/>
+          <w:p>
+            <w:r>
+              <w:t>Drop down is displayed</w:t>
+            </w:r>
+          </w:p>
+          <w:p/>
+          <w:p>
+            <w:r>
+              <w:t>New dialog appears with Search and Replace fields</w:t>
+            </w:r>
+          </w:p>
+          <w:p/>
+          <w:p>
+            <w:r>
+              <w:t>Start_Name remains in search box</w:t>
+            </w:r>
+          </w:p>
+          <w:p>
+            <w:r>
+              <w:t>“Found at (1,0)” displayed bottom right and the cell it is found in should be highlighted blue</w:t>
+            </w:r>
+          </w:p>
+          <w:p/>
+          <w:p/>
+        </w:tc>
+        <w:tc>
+          <w:tcPr>
+            <w:tcW w:w="1844" w:type="dxa"/>
+          </w:tcPr>
+          <w:p>
+            <w:r>
+              <w:t>COMMENTS</w:t>
+            </w:r>
+          </w:p>
+          <w:p/>
+          <w:p/>
+          <w:p/>
+          <w:p/>
+          <w:p/>
+          <w:p/>
+          <w:p/>
+          <w:p/>
+          <w:p/>
+          <w:p>
+            <w:r>
+              <w:t>Pressing Find multiple times will jump to next location this string is found.</w:t>
+            </w:r>
+          </w:p>
+        </w:tc>
+      </w:tr>
+      <w:tr>
+        <w:trPr>
+          <w:trHeight w:val="1250"/>
+        </w:trPr>
+        <w:tc>
+          <w:tcPr>
+            <w:tcW w:w="9216" w:type="dxa"/>
+            <w:gridSpan w:val="7"/>
+            <w:tcBorders>
+              <w:bottom w:val="single" w:sz="4" w:space="0" w:color="auto"/>
+            </w:tcBorders>
+          </w:tcPr>
+          <w:p>
+            <w:r>
+              <w:t>Concluding Remarks:</w:t>
+            </w:r>
+            <w:r>
+              <w:t xml:space="preserve"> Returned correct location but the cell was not highlighted blue.</w:t>
+            </w:r>
+            <w:r>
+              <w:t xml:space="preserve"> Also, successfully finding the first column, first row entry may serve to find off by one errors.</w:t>
+            </w:r>
+          </w:p>
+        </w:tc>
+      </w:tr>
+      <w:tr>
+        <w:trPr>
+          <w:trHeight w:val="890"/>
+        </w:trPr>
+        <w:tc>
+          <w:tcPr>
+            <w:tcW w:w="4608" w:type="dxa"/>
+            <w:gridSpan w:val="3"/>
+          </w:tcPr>
+          <w:p>
+            <w:r>
+              <w:t xml:space="preserve">Testing Team: </w:t>
+            </w:r>
+          </w:p>
+          <w:p>
+            <w:r>
+              <w:t>Ethan Hardin</w:t>
+            </w:r>
+          </w:p>
+        </w:tc>
+        <w:tc>
+          <w:tcPr>
+            <w:tcW w:w="4608" w:type="dxa"/>
+            <w:gridSpan w:val="4"/>
+          </w:tcPr>
+          <w:p>
+            <w:r>
+              <w:t>Date Completed:</w:t>
+            </w:r>
+          </w:p>
+          <w:p>
+            <w:r>
+              <w:t>4/11/20</w:t>
+            </w:r>
+          </w:p>
+          <w:p/>
+        </w:tc>
+      </w:tr>
+    </w:tbl>
     <w:p>
       <w:pPr>
         <w:pStyle w:val="Paragraph"/>
-        <w:sectPr>
-          <w:type w:val="continuous"/>
-          <w:pgSz w:w="12240" w:h="15840" w:code="1"/>
-          <w:pgMar w:top="1440" w:right="1440" w:bottom="1440" w:left="1800" w:header="720" w:footer="720" w:gutter="0"/>
-          <w:cols w:space="720"/>
-        </w:sectPr>
-      </w:pPr>
+      </w:pPr>
+    </w:p>
+    <w:p>
+      <w:pPr>
+        <w:pStyle w:val="Heading2"/>
+      </w:pPr>
+      <w:r>
+        <w:t>Test &lt;&lt;Search2&gt;&gt;</w:t>
+      </w:r>
+    </w:p>
+    <w:p/>
+    <w:p>
+      <w:r>
+        <w:rPr>
+          <w:b/>
+          <w:bCs/>
+        </w:rPr>
+        <w:lastRenderedPageBreak/>
+        <w:t xml:space="preserve">Objective: </w:t>
+      </w:r>
+      <w:r>
+        <w:rPr>
+          <w:bCs/>
+        </w:rPr>
+        <w:t xml:space="preserve">Search for words </w:t>
+      </w:r>
+      <w:r>
+        <w:rPr>
+          <w:bCs/>
+        </w:rPr>
+        <w:t xml:space="preserve">with </w:t>
+      </w:r>
+      <w:r>
+        <w:rPr>
+          <w:bCs/>
+        </w:rPr>
+        <w:t>“match whole words”</w:t>
+      </w:r>
+      <w:r>
+        <w:rPr>
+          <w:bCs/>
+        </w:rPr>
+        <w:t xml:space="preserve"> enabled</w:t>
+      </w:r>
+    </w:p>
+    <w:p>
+      <w:r>
+        <w:rPr>
+          <w:b/>
+          <w:bCs/>
+        </w:rPr>
+        <w:t>Notes:</w:t>
+      </w:r>
+      <w:r>
+        <w:t xml:space="preserve"> </w:t>
+      </w:r>
+      <w:r>
+        <w:t>Find cells that contain the whole search string rather than the search string being a substring within the cell</w:t>
+      </w:r>
     </w:p>
     <w:p/>
     <w:tbl>
@@ -3726,21 +4350,15 @@
         <w:tblLook w:val="0000" w:firstRow="0" w:lastRow="0" w:firstColumn="0" w:lastColumn="0" w:noHBand="0" w:noVBand="0"/>
       </w:tblPr>
       <w:tblGrid>
-        <w:gridCol w:w="996"/>
-        <w:gridCol w:w="2269"/>
-        <w:gridCol w:w="1234"/>
+        <w:gridCol w:w="992"/>
+        <w:gridCol w:w="2271"/>
+        <w:gridCol w:w="1235"/>
         <w:gridCol w:w="12"/>
-        <w:gridCol w:w="507"/>
-        <w:gridCol w:w="2161"/>
-        <w:gridCol w:w="1811"/>
+        <w:gridCol w:w="508"/>
+        <w:gridCol w:w="2160"/>
+        <w:gridCol w:w="1812"/>
       </w:tblGrid>
       <w:tr>
-        <w:tblPrEx>
-          <w:tblCellMar>
-            <w:top w:w="0" w:type="dxa"/>
-            <w:bottom w:w="0" w:type="dxa"/>
-          </w:tblCellMar>
-        </w:tblPrEx>
         <w:trPr>
           <w:cantSplit/>
           <w:trHeight w:val="300"/>
@@ -3752,7 +4370,13 @@
           </w:tcPr>
           <w:p>
             <w:r>
-              <w:t>Test No.: &lt;&lt; Unique test ID &gt;&gt;</w:t>
+              <w:t xml:space="preserve">Test No.: &lt;&lt; </w:t>
+            </w:r>
+            <w:r>
+              <w:t>Search2</w:t>
+            </w:r>
+            <w:r>
+              <w:t>&gt;&gt;</w:t>
             </w:r>
           </w:p>
         </w:tc>
@@ -3763,18 +4387,12 @@
           </w:tcPr>
           <w:p>
             <w:r>
-              <w:t>Current Status: &lt;&lt; Passed / Failed / Pending &gt;&gt;</w:t>
+              <w:t>Current Status: &lt;&lt; Passed &gt;&gt;</w:t>
             </w:r>
           </w:p>
         </w:tc>
       </w:tr>
       <w:tr>
-        <w:tblPrEx>
-          <w:tblCellMar>
-            <w:top w:w="0" w:type="dxa"/>
-            <w:bottom w:w="0" w:type="dxa"/>
-          </w:tblCellMar>
-        </w:tblPrEx>
         <w:trPr>
           <w:cantSplit/>
           <w:trHeight w:val="300"/>
@@ -3786,19 +4404,16 @@
           </w:tcPr>
           <w:p>
             <w:r>
-              <w:t>Test title:  &lt;&lt;This line contains the long title of the test procedure.&gt;&gt;</w:t>
+              <w:t xml:space="preserve">Test title:  </w:t>
+            </w:r>
+            <w:r>
+              <w:t>Search for strings with the “match whole words” enabled to find results that have the whole word as it is given in the search string rather than finding substring occasions.</w:t>
             </w:r>
           </w:p>
           <w:p/>
         </w:tc>
       </w:tr>
       <w:tr>
-        <w:tblPrEx>
-          <w:tblCellMar>
-            <w:top w:w="0" w:type="dxa"/>
-            <w:bottom w:w="0" w:type="dxa"/>
-          </w:tblCellMar>
-        </w:tblPrEx>
         <w:trPr>
           <w:cantSplit/>
           <w:trHeight w:val="1070"/>
@@ -3810,32 +4425,23 @@
           </w:tcPr>
           <w:p>
             <w:r>
-              <w:t>Testing approach: &lt;&lt;</w:t>
-            </w:r>
-            <w:r>
-              <w:t>Included in this section is a description of test harnesses, testing frameworks, environmental requirements, test tools and test automation that will be employed to achieve testing. Include naming conventions for tests and test scripts if appropriate. Provide r</w:t>
-            </w:r>
-            <w:r>
-              <w:t>equirements traceability and test priority</w:t>
-            </w:r>
-            <w:r>
-              <w:t>.</w:t>
-            </w:r>
-          </w:p>
-          <w:p>
-            <w:r>
-              <w:t>&gt;&gt;</w:t>
+              <w:t>Testing approach:</w:t>
+            </w:r>
+            <w:r>
+              <w:t xml:space="preserve"> Ensure proper results from manual testing by following the GUI. This is a high priority.</w:t>
+            </w:r>
+          </w:p>
+          <w:p>
+            <w:r>
+              <w:t>Precondition: Operator has run the dbEdit.jar file, opened the database file (TEST_DB.xml), and selected the constraint Table to view</w:t>
+            </w:r>
+            <w:r>
+              <w:t>. Table is sorted by Attention2 with the DISABLE at the top. As shown in appendix figure…</w:t>
             </w:r>
           </w:p>
         </w:tc>
       </w:tr>
       <w:tr>
-        <w:tblPrEx>
-          <w:tblCellMar>
-            <w:top w:w="0" w:type="dxa"/>
-            <w:bottom w:w="0" w:type="dxa"/>
-          </w:tblCellMar>
-        </w:tblPrEx>
         <w:trPr>
           <w:cantSplit/>
           <w:trHeight w:val="4130"/>
@@ -3855,12 +4461,60 @@
               <w:t>&lt;&lt;</w:t>
             </w:r>
             <w:r>
-              <w:t>N</w:t>
+              <w:t>1</w:t>
             </w:r>
             <w:r>
               <w:t>&gt;&gt;</w:t>
             </w:r>
           </w:p>
+          <w:p/>
+          <w:p>
+            <w:r>
+              <w:t>&lt;&lt;</w:t>
+            </w:r>
+            <w:r>
+              <w:t>2</w:t>
+            </w:r>
+            <w:r>
+              <w:t>&gt;&gt;</w:t>
+            </w:r>
+          </w:p>
+          <w:p>
+            <w:r>
+              <w:t>&lt;&lt;</w:t>
+            </w:r>
+            <w:r>
+              <w:t>3</w:t>
+            </w:r>
+            <w:r>
+              <w:t>&gt;&gt;</w:t>
+            </w:r>
+          </w:p>
+          <w:p/>
+          <w:p/>
+          <w:p>
+            <w:r>
+              <w:t>&lt;&lt;</w:t>
+            </w:r>
+            <w:r>
+              <w:t>4</w:t>
+            </w:r>
+            <w:r>
+              <w:t>&gt;&gt;</w:t>
+            </w:r>
+          </w:p>
+          <w:p/>
+          <w:p>
+            <w:r>
+              <w:t>&lt;&lt;</w:t>
+            </w:r>
+            <w:r>
+              <w:t>5</w:t>
+            </w:r>
+            <w:r>
+              <w:t>&gt;&gt;</w:t>
+            </w:r>
+          </w:p>
         </w:tc>
         <w:tc>
           <w:tcPr>
@@ -3874,9 +4528,39 @@
           <w:p/>
           <w:p>
             <w:r>
-              <w:t>Describe the actions taken by the person executing the test procedure.  Include the test suite, or the name of the test file (in this case, the contents of the file should be given in the appendix).</w:t>
-            </w:r>
-          </w:p>
+              <w:t>Click on Edit at the top left</w:t>
+            </w:r>
+          </w:p>
+          <w:p>
+            <w:r>
+              <w:t>Click on Search</w:t>
+            </w:r>
+          </w:p>
+          <w:p>
+            <w:r>
+              <w:t>Ensure the “match whole words” option is enabled (check marked)</w:t>
+            </w:r>
+          </w:p>
+          <w:p>
+            <w:r>
+              <w:t xml:space="preserve">Type </w:t>
+            </w:r>
+            <w:r>
+              <w:t>Correct</w:t>
+            </w:r>
+            <w:r>
+              <w:t xml:space="preserve"> in the search box</w:t>
+            </w:r>
+          </w:p>
+          <w:p>
+            <w:r>
+              <w:t xml:space="preserve">Press on “Find” button </w:t>
+            </w:r>
+            <w:r>
+              <w:t>seven times</w:t>
+            </w:r>
+          </w:p>
+          <w:p/>
         </w:tc>
         <w:tc>
           <w:tcPr>
@@ -3891,7 +4575,30 @@
           <w:p/>
           <w:p>
             <w:r>
-              <w:t>Describe the reason for the step.</w:t>
+              <w:t>Initial condition</w:t>
+            </w:r>
+          </w:p>
+          <w:p/>
+          <w:p>
+            <w:r>
+              <w:t>Initial condition</w:t>
+            </w:r>
+          </w:p>
+          <w:p>
+            <w:r>
+              <w:t>Initial condition</w:t>
+            </w:r>
+          </w:p>
+          <w:p/>
+          <w:p/>
+          <w:p>
+            <w:r>
+              <w:t>Search string to find</w:t>
+            </w:r>
+          </w:p>
+          <w:p>
+            <w:r>
+              <w:t>Execute search</w:t>
             </w:r>
           </w:p>
         </w:tc>
@@ -3907,24 +4614,42 @@
           <w:p/>
           <w:p>
             <w:r>
-              <w:t xml:space="preserve">Describe the expected response of the system being tested to the action specified under </w:t>
-            </w:r>
-            <w:r>
-              <w:t>O</w:t>
-            </w:r>
-            <w:r>
-              <w:t xml:space="preserve">PERATOR ACTION. This should be derived from the SRS and </w:t>
-            </w:r>
-            <w:r>
-              <w:t>S</w:t>
-            </w:r>
-            <w:r>
-              <w:t>DD.</w:t>
-            </w:r>
-            <w:r>
-              <w:t xml:space="preserve"> Clearly indicate how we determine whether the step passes.</w:t>
-            </w:r>
-          </w:p>
+              <w:t>Drop down is displayed</w:t>
+            </w:r>
+          </w:p>
+          <w:p/>
+          <w:p>
+            <w:r>
+              <w:t>New dialog appears with Search and Replace fields</w:t>
+            </w:r>
+          </w:p>
+          <w:p/>
+          <w:p>
+            <w:r>
+              <w:t>Correct</w:t>
+            </w:r>
+            <w:r>
+              <w:t xml:space="preserve"> remains in search box</w:t>
+            </w:r>
+          </w:p>
+          <w:p>
+            <w:r>
+              <w:t>“Found at (</w:t>
+            </w:r>
+            <w:r>
+              <w:t>9</w:t>
+            </w:r>
+            <w:r>
+              <w:t>,</w:t>
+            </w:r>
+            <w:r>
+              <w:t>4</w:t>
+            </w:r>
+            <w:r>
+              <w:t>)” displayed bottom right and the cell it is found in should be highlighted blue</w:t>
+            </w:r>
+          </w:p>
+          <w:p/>
         </w:tc>
         <w:tc>
           <w:tcPr>
@@ -3937,15 +4662,27 @@
           </w:p>
           <w:p/>
           <w:p/>
+          <w:p/>
+          <w:p/>
+          <w:p/>
+          <w:p/>
+          <w:p/>
+          <w:p/>
+          <w:p/>
+          <w:p>
+            <w:r>
+              <w:t xml:space="preserve">Press 7 times to determine </w:t>
+            </w:r>
+            <w:r>
+              <w:t xml:space="preserve">if the search finds all 7 occurrences of the string “CORRECT” </w:t>
+            </w:r>
+            <w:r>
+              <w:t>in addition to finding the occurrences at the last column at the last row – which may find off by one errors.</w:t>
+            </w:r>
+          </w:p>
         </w:tc>
       </w:tr>
       <w:tr>
-        <w:tblPrEx>
-          <w:tblCellMar>
-            <w:top w:w="0" w:type="dxa"/>
-            <w:bottom w:w="0" w:type="dxa"/>
-          </w:tblCellMar>
-        </w:tblPrEx>
         <w:trPr>
           <w:trHeight w:val="1250"/>
         </w:trPr>
@@ -3961,16 +4698,16 @@
             <w:r>
               <w:t>Concluding Remarks:</w:t>
             </w:r>
+            <w:r>
+              <w:t xml:space="preserve"> </w:t>
+            </w:r>
+            <w:r>
+              <w:t>Passed</w:t>
+            </w:r>
           </w:p>
         </w:tc>
       </w:tr>
       <w:tr>
-        <w:tblPrEx>
-          <w:tblCellMar>
-            <w:top w:w="0" w:type="dxa"/>
-            <w:bottom w:w="0" w:type="dxa"/>
-          </w:tblCellMar>
-        </w:tblPrEx>
         <w:trPr>
           <w:trHeight w:val="890"/>
         </w:trPr>
@@ -3986,7 +4723,7 @@
           </w:p>
           <w:p>
             <w:r>
-              <w:t>&lt;&lt; List members of testing team and lead &gt;&gt;</w:t>
+              <w:t>Ethan Hardin</w:t>
             </w:r>
           </w:p>
         </w:tc>
@@ -3999,6 +4736,1097 @@
             <w:r>
               <w:t>Date Completed:</w:t>
             </w:r>
+          </w:p>
+          <w:p>
+            <w:r>
+              <w:t>4/11/2020</w:t>
+            </w:r>
+          </w:p>
+        </w:tc>
+      </w:tr>
+    </w:tbl>
+    <w:p>
+      <w:pPr>
+        <w:pStyle w:val="Paragraph"/>
+      </w:pPr>
+    </w:p>
+    <w:p>
+      <w:pPr>
+        <w:pStyle w:val="Paragraph"/>
+      </w:pPr>
+    </w:p>
+    <w:p>
+      <w:pPr>
+        <w:pStyle w:val="Paragraph"/>
+      </w:pPr>
+    </w:p>
+    <w:p>
+      <w:pPr>
+        <w:pStyle w:val="Paragraph"/>
+      </w:pPr>
+    </w:p>
+    <w:p>
+      <w:pPr>
+        <w:pStyle w:val="Paragraph"/>
+      </w:pPr>
+    </w:p>
+    <w:p>
+      <w:pPr>
+        <w:pStyle w:val="Paragraph"/>
+      </w:pPr>
+    </w:p>
+    <w:p>
+      <w:pPr>
+        <w:pStyle w:val="Heading2"/>
+      </w:pPr>
+      <w:r>
+        <w:lastRenderedPageBreak/>
+        <w:t>Test &lt;&lt;Search3&gt;&gt;</w:t>
+      </w:r>
+    </w:p>
+    <w:p/>
+    <w:p>
+      <w:r>
+        <w:rPr>
+          <w:b/>
+          <w:bCs/>
+        </w:rPr>
+        <w:t>Objective</w:t>
+      </w:r>
+      <w:r>
+        <w:rPr>
+          <w:bCs/>
+        </w:rPr>
+        <w:t xml:space="preserve"> </w:t>
+      </w:r>
+      <w:r>
+        <w:rPr>
+          <w:bCs/>
+        </w:rPr>
+        <w:t xml:space="preserve">Search for words </w:t>
+      </w:r>
+      <w:r>
+        <w:rPr>
+          <w:bCs/>
+        </w:rPr>
+        <w:t xml:space="preserve">with </w:t>
+      </w:r>
+      <w:r>
+        <w:rPr>
+          <w:bCs/>
+        </w:rPr>
+        <w:t>“</w:t>
+      </w:r>
+      <w:r>
+        <w:rPr>
+          <w:bCs/>
+        </w:rPr>
+        <w:t>this column only</w:t>
+      </w:r>
+      <w:r>
+        <w:rPr>
+          <w:bCs/>
+        </w:rPr>
+        <w:t>”</w:t>
+      </w:r>
+      <w:r>
+        <w:rPr>
+          <w:bCs/>
+        </w:rPr>
+        <w:t xml:space="preserve"> enabled</w:t>
+      </w:r>
+    </w:p>
+    <w:p>
+      <w:r>
+        <w:rPr>
+          <w:b/>
+          <w:bCs/>
+        </w:rPr>
+        <w:t>Notes:</w:t>
+      </w:r>
+      <w:r>
+        <w:t xml:space="preserve"> </w:t>
+      </w:r>
+      <w:r>
+        <w:t xml:space="preserve">Find cells that contain the </w:t>
+      </w:r>
+      <w:r>
+        <w:t>search string within the current column only.</w:t>
+      </w:r>
+    </w:p>
+    <w:p/>
+    <w:tbl>
+      <w:tblPr>
+        <w:tblW w:w="0" w:type="auto"/>
+        <w:tblBorders>
+          <w:top w:val="single" w:sz="4" w:space="0" w:color="auto"/>
+          <w:left w:val="single" w:sz="4" w:space="0" w:color="auto"/>
+          <w:bottom w:val="single" w:sz="4" w:space="0" w:color="auto"/>
+          <w:right w:val="single" w:sz="4" w:space="0" w:color="auto"/>
+          <w:insideH w:val="single" w:sz="4" w:space="0" w:color="auto"/>
+          <w:insideV w:val="single" w:sz="4" w:space="0" w:color="auto"/>
+        </w:tblBorders>
+        <w:tblLook w:val="0000" w:firstRow="0" w:lastRow="0" w:firstColumn="0" w:lastColumn="0" w:noHBand="0" w:noVBand="0"/>
+      </w:tblPr>
+      <w:tblGrid>
+        <w:gridCol w:w="988"/>
+        <w:gridCol w:w="2304"/>
+        <w:gridCol w:w="1234"/>
+        <w:gridCol w:w="12"/>
+        <w:gridCol w:w="504"/>
+        <w:gridCol w:w="2144"/>
+        <w:gridCol w:w="1804"/>
+      </w:tblGrid>
+      <w:tr>
+        <w:trPr>
+          <w:cantSplit/>
+          <w:trHeight w:val="300"/>
+        </w:trPr>
+        <w:tc>
+          <w:tcPr>
+            <w:tcW w:w="4620" w:type="dxa"/>
+            <w:gridSpan w:val="4"/>
+          </w:tcPr>
+          <w:p>
+            <w:r>
+              <w:t xml:space="preserve">Test No.: &lt;&lt; </w:t>
+            </w:r>
+            <w:r>
+              <w:t>Search3</w:t>
+            </w:r>
+            <w:r>
+              <w:t xml:space="preserve"> &gt;&gt;</w:t>
+            </w:r>
+          </w:p>
+        </w:tc>
+        <w:tc>
+          <w:tcPr>
+            <w:tcW w:w="4596" w:type="dxa"/>
+            <w:gridSpan w:val="3"/>
+          </w:tcPr>
+          <w:p>
+            <w:r>
+              <w:t>Current Status: &lt;&lt; Passed&gt;&gt;</w:t>
+            </w:r>
+          </w:p>
+        </w:tc>
+      </w:tr>
+      <w:tr>
+        <w:trPr>
+          <w:cantSplit/>
+          <w:trHeight w:val="300"/>
+        </w:trPr>
+        <w:tc>
+          <w:tcPr>
+            <w:tcW w:w="9216" w:type="dxa"/>
+            <w:gridSpan w:val="7"/>
+          </w:tcPr>
+          <w:p>
+            <w:r>
+              <w:t>Test title</w:t>
+            </w:r>
+            <w:r>
+              <w:t xml:space="preserve">:  </w:t>
+            </w:r>
+            <w:r>
+              <w:t xml:space="preserve">Search items in </w:t>
+            </w:r>
+            <w:r>
+              <w:t xml:space="preserve">current </w:t>
+            </w:r>
+            <w:r>
+              <w:t>column only</w:t>
+            </w:r>
+          </w:p>
+        </w:tc>
+      </w:tr>
+      <w:tr>
+        <w:trPr>
+          <w:cantSplit/>
+          <w:trHeight w:val="1070"/>
+        </w:trPr>
+        <w:tc>
+          <w:tcPr>
+            <w:tcW w:w="9216" w:type="dxa"/>
+            <w:gridSpan w:val="7"/>
+          </w:tcPr>
+          <w:p>
+            <w:r>
+              <w:t xml:space="preserve">Testing approach: </w:t>
+            </w:r>
+            <w:r>
+              <w:t>Ensure proper results from manual testing by following the GUI. This is a high priority.</w:t>
+            </w:r>
+          </w:p>
+          <w:p>
+            <w:r>
+              <w:t xml:space="preserve">Precondition: Operator has run the dbEdit.jar file, opened the database file (TEST_DB.xml), and selected the </w:t>
+            </w:r>
+            <w:r>
+              <w:t>TYPE</w:t>
+            </w:r>
+            <w:r>
+              <w:t xml:space="preserve"> Table to view. </w:t>
+            </w:r>
+          </w:p>
+        </w:tc>
+      </w:tr>
+      <w:tr>
+        <w:trPr>
+          <w:cantSplit/>
+          <w:trHeight w:val="4130"/>
+        </w:trPr>
+        <w:tc>
+          <w:tcPr>
+            <w:tcW w:w="1008" w:type="dxa"/>
+          </w:tcPr>
+          <w:p>
+            <w:r>
+              <w:t>STEP</w:t>
+            </w:r>
+          </w:p>
+          <w:p/>
+          <w:p>
+            <w:r>
+              <w:t>&lt;&lt;</w:t>
+            </w:r>
+            <w:r>
+              <w:t>1</w:t>
+            </w:r>
+            <w:r>
+              <w:t>&gt;&gt;</w:t>
+            </w:r>
+          </w:p>
+          <w:p/>
+          <w:p/>
+          <w:p/>
+          <w:p>
+            <w:r>
+              <w:t>&lt;&lt;</w:t>
+            </w:r>
+            <w:r>
+              <w:t>2</w:t>
+            </w:r>
+            <w:r>
+              <w:t>&gt;&gt;</w:t>
+            </w:r>
+          </w:p>
+          <w:p/>
+          <w:p/>
+          <w:p>
+            <w:r>
+              <w:t>&lt;&lt;</w:t>
+            </w:r>
+            <w:r>
+              <w:t>3</w:t>
+            </w:r>
+            <w:r>
+              <w:t>&gt;&gt;</w:t>
+            </w:r>
+          </w:p>
+          <w:p/>
+          <w:p>
+            <w:r>
+              <w:t>&lt;&lt;</w:t>
+            </w:r>
+            <w:r>
+              <w:t>4</w:t>
+            </w:r>
+            <w:r>
+              <w:t>&gt;&gt;</w:t>
+            </w:r>
+          </w:p>
+          <w:p/>
+          <w:p/>
+          <w:p>
+            <w:r>
+              <w:t>&lt;&lt;</w:t>
+            </w:r>
+            <w:r>
+              <w:t>5</w:t>
+            </w:r>
+            <w:r>
+              <w:t>&gt;&gt;</w:t>
+            </w:r>
+          </w:p>
+          <w:p/>
+          <w:p/>
+          <w:p>
+            <w:r>
+              <w:t>&lt;&lt;</w:t>
+            </w:r>
+            <w:r>
+              <w:t>6</w:t>
+            </w:r>
+            <w:r>
+              <w:t>&gt;&gt;</w:t>
+            </w:r>
+          </w:p>
+          <w:p/>
+          <w:p/>
+          <w:p/>
+          <w:p/>
+          <w:p>
+            <w:r>
+              <w:t>&lt;&lt;</w:t>
+            </w:r>
+            <w:r>
+              <w:t>7</w:t>
+            </w:r>
+            <w:r>
+              <w:t>&gt;&gt;</w:t>
+            </w:r>
+          </w:p>
+        </w:tc>
+        <w:tc>
+          <w:tcPr>
+            <w:tcW w:w="2340" w:type="dxa"/>
+          </w:tcPr>
+          <w:p>
+            <w:r>
+              <w:t>OPERATOR ACTION</w:t>
+            </w:r>
+          </w:p>
+          <w:p/>
+          <w:p>
+            <w:r>
+              <w:t>Add a single 2 to the Field1_Integer column by replacing one of the zero</w:t>
+            </w:r>
+            <w:r>
+              <w:t>e</w:t>
+            </w:r>
+            <w:r>
+              <w:t>s.</w:t>
+            </w:r>
+          </w:p>
+          <w:p>
+            <w:r>
+              <w:t>Click on the</w:t>
+            </w:r>
+            <w:r>
+              <w:t xml:space="preserve"> top “1” in the</w:t>
+            </w:r>
+            <w:r>
+              <w:t xml:space="preserve"> </w:t>
+            </w:r>
+            <w:r>
+              <w:t>FIELD_SMALLINT column.</w:t>
+            </w:r>
+          </w:p>
+          <w:p>
+            <w:r>
+              <w:t>Click on Edit at the top left</w:t>
+            </w:r>
+          </w:p>
+          <w:p>
+            <w:r>
+              <w:t>Click on Search</w:t>
+            </w:r>
+          </w:p>
+          <w:p/>
+          <w:p/>
+          <w:p>
+            <w:r>
+              <w:t>Ensure the “</w:t>
+            </w:r>
+            <w:r>
+              <w:t>This column only</w:t>
+            </w:r>
+            <w:r>
+              <w:t>” option is enabled (check marked)</w:t>
+            </w:r>
+          </w:p>
+          <w:p>
+            <w:r>
+              <w:t xml:space="preserve">Type </w:t>
+            </w:r>
+            <w:r>
+              <w:t>2</w:t>
+            </w:r>
+            <w:r>
+              <w:t xml:space="preserve"> in the search box</w:t>
+            </w:r>
+          </w:p>
+          <w:p/>
+          <w:p/>
+          <w:p/>
+          <w:p/>
+          <w:p>
+            <w:r>
+              <w:t xml:space="preserve">Press on “Find” button </w:t>
+            </w:r>
+            <w:r>
+              <w:t>13</w:t>
+            </w:r>
+            <w:r>
+              <w:t xml:space="preserve"> times</w:t>
+            </w:r>
+          </w:p>
+          <w:p/>
+        </w:tc>
+        <w:tc>
+          <w:tcPr>
+            <w:tcW w:w="1800" w:type="dxa"/>
+            <w:gridSpan w:val="3"/>
+          </w:tcPr>
+          <w:p>
+            <w:r>
+              <w:t>PURPOSE</w:t>
+            </w:r>
+          </w:p>
+          <w:p/>
+          <w:p>
+            <w:r>
+              <w:t>Add other occurrences of 2 in a different column.</w:t>
+            </w:r>
+          </w:p>
+          <w:p/>
+          <w:p>
+            <w:r>
+              <w:t>Initial condition</w:t>
+            </w:r>
+          </w:p>
+          <w:p/>
+          <w:p/>
+          <w:p>
+            <w:r>
+              <w:t>Initial condition</w:t>
+            </w:r>
+          </w:p>
+          <w:p/>
+          <w:p>
+            <w:r>
+              <w:t>Initial condition</w:t>
+            </w:r>
+          </w:p>
+          <w:p/>
+          <w:p/>
+          <w:p>
+            <w:r>
+              <w:t>Initial condition</w:t>
+            </w:r>
+          </w:p>
+          <w:p/>
+          <w:p/>
+          <w:p>
+            <w:r>
+              <w:t>Search string to find</w:t>
+            </w:r>
+          </w:p>
+          <w:p/>
+          <w:p/>
+          <w:p/>
+          <w:p>
+            <w:r>
+              <w:t>Execute search</w:t>
+            </w:r>
+          </w:p>
+        </w:tc>
+        <w:tc>
+          <w:tcPr>
+            <w:tcW w:w="2224" w:type="dxa"/>
+          </w:tcPr>
+          <w:p>
+            <w:r>
+              <w:t>EXEPCTED RESULTS</w:t>
+            </w:r>
+          </w:p>
+          <w:p>
+            <w:r>
+              <w:t>2 remains in the cell</w:t>
+            </w:r>
+          </w:p>
+          <w:p/>
+          <w:p/>
+          <w:p/>
+          <w:p>
+            <w:r>
+              <w:t>The “1” becomes white.</w:t>
+            </w:r>
+          </w:p>
+          <w:p/>
+          <w:p>
+            <w:r>
+              <w:t>Drop down is displayed</w:t>
+            </w:r>
+          </w:p>
+          <w:p/>
+          <w:p>
+            <w:r>
+              <w:t>New dialog appears with Search and Replace fields</w:t>
+            </w:r>
+          </w:p>
+          <w:p>
+            <w:r>
+              <w:t>Remains enabled</w:t>
+            </w:r>
+          </w:p>
+          <w:p/>
+          <w:p/>
+          <w:p>
+            <w:r>
+              <w:t>2</w:t>
+            </w:r>
+            <w:r>
+              <w:t xml:space="preserve"> remains in search box</w:t>
+            </w:r>
+          </w:p>
+          <w:p/>
+          <w:p/>
+          <w:p/>
+          <w:p/>
+          <w:p>
+            <w:r>
+              <w:t>“Found at (</w:t>
+            </w:r>
+            <w:r>
+              <w:t>46,1</w:t>
+            </w:r>
+            <w:r>
+              <w:t>)” displayed bottom right and the cell it is found in should</w:t>
+            </w:r>
+          </w:p>
+          <w:p/>
+          <w:p/>
+          <w:p/>
+        </w:tc>
+        <w:tc>
+          <w:tcPr>
+            <w:tcW w:w="1844" w:type="dxa"/>
+          </w:tcPr>
+          <w:p>
+            <w:r>
+              <w:t>COMMENTS</w:t>
+            </w:r>
+          </w:p>
+          <w:p/>
+          <w:p/>
+          <w:p/>
+          <w:p/>
+          <w:p/>
+          <w:p/>
+          <w:p/>
+          <w:p/>
+          <w:p/>
+          <w:p/>
+          <w:p/>
+          <w:p/>
+          <w:p/>
+          <w:p/>
+          <w:p/>
+          <w:p/>
+          <w:p/>
+          <w:p/>
+          <w:p/>
+          <w:p/>
+          <w:p/>
+          <w:p>
+            <w:r>
+              <w:t>There are 92 rows in this table. If search can find the middle row (46) then this helps indicate there are no off by one errors.</w:t>
+            </w:r>
+          </w:p>
+        </w:tc>
+      </w:tr>
+      <w:tr>
+        <w:trPr>
+          <w:trHeight w:val="1250"/>
+        </w:trPr>
+        <w:tc>
+          <w:tcPr>
+            <w:tcW w:w="9216" w:type="dxa"/>
+            <w:gridSpan w:val="7"/>
+            <w:tcBorders>
+              <w:bottom w:val="single" w:sz="4" w:space="0" w:color="auto"/>
+            </w:tcBorders>
+          </w:tcPr>
+          <w:p>
+            <w:r>
+              <w:t>Concluding Remarks:</w:t>
+            </w:r>
+            <w:r>
+              <w:t xml:space="preserve"> Not highlighted in blue. Passed</w:t>
+            </w:r>
+          </w:p>
+        </w:tc>
+      </w:tr>
+      <w:tr>
+        <w:trPr>
+          <w:trHeight w:val="890"/>
+        </w:trPr>
+        <w:tc>
+          <w:tcPr>
+            <w:tcW w:w="4608" w:type="dxa"/>
+            <w:gridSpan w:val="3"/>
+          </w:tcPr>
+          <w:p>
+            <w:r>
+              <w:t xml:space="preserve">Testing Team: </w:t>
+            </w:r>
+          </w:p>
+          <w:p>
+            <w:r>
+              <w:t>Ethan Hardin</w:t>
+            </w:r>
+          </w:p>
+        </w:tc>
+        <w:tc>
+          <w:tcPr>
+            <w:tcW w:w="4608" w:type="dxa"/>
+            <w:gridSpan w:val="4"/>
+          </w:tcPr>
+          <w:p>
+            <w:r>
+              <w:t>Date Completed:</w:t>
+            </w:r>
+          </w:p>
+          <w:p>
+            <w:r>
+              <w:t>4/11/2020</w:t>
+            </w:r>
+          </w:p>
+        </w:tc>
+      </w:tr>
+    </w:tbl>
+    <w:p>
+      <w:pPr>
+        <w:pStyle w:val="Paragraph"/>
+      </w:pPr>
+    </w:p>
+    <w:p>
+      <w:pPr>
+        <w:pStyle w:val="Paragraph"/>
+      </w:pPr>
+    </w:p>
+    <w:p>
+      <w:pPr>
+        <w:pStyle w:val="Paragraph"/>
+      </w:pPr>
+    </w:p>
+    <w:p>
+      <w:pPr>
+        <w:pStyle w:val="Paragraph"/>
+      </w:pPr>
+    </w:p>
+    <w:p>
+      <w:pPr>
+        <w:pStyle w:val="Heading2"/>
+      </w:pPr>
+      <w:bookmarkStart w:id="32" w:name="_Toc22915480"/>
+      <w:r>
+        <w:t>Test &lt;&lt;</w:t>
+      </w:r>
+      <w:r>
+        <w:t>Search4</w:t>
+      </w:r>
+      <w:r>
+        <w:t>&gt;&gt;</w:t>
+      </w:r>
+      <w:bookmarkEnd w:id="32"/>
+    </w:p>
+    <w:p/>
+    <w:p>
+      <w:r>
+        <w:rPr>
+          <w:b/>
+          <w:bCs/>
+        </w:rPr>
+        <w:t xml:space="preserve">Objective: </w:t>
+      </w:r>
+      <w:r>
+        <w:rPr>
+          <w:bCs/>
+        </w:rPr>
+        <w:t xml:space="preserve">Search for </w:t>
+      </w:r>
+      <w:r>
+        <w:rPr>
+          <w:bCs/>
+        </w:rPr>
+        <w:t>strings</w:t>
+      </w:r>
+    </w:p>
+    <w:p>
+      <w:r>
+        <w:rPr>
+          <w:b/>
+          <w:bCs/>
+        </w:rPr>
+        <w:t>Notes:</w:t>
+      </w:r>
+      <w:r>
+        <w:t xml:space="preserve"> </w:t>
+      </w:r>
+      <w:r>
+        <w:t xml:space="preserve">Find cells that contain the search string </w:t>
+      </w:r>
+      <w:r>
+        <w:t>with no constraints.</w:t>
+      </w:r>
+    </w:p>
+    <w:p>
+      <w:pPr>
+        <w:sectPr>
+          <w:headerReference w:type="default" r:id="rId11"/>
+          <w:footerReference w:type="default" r:id="rId12"/>
+          <w:pgSz w:w="12240" w:h="15840" w:code="1"/>
+          <w:pgMar w:top="1440" w:right="1440" w:bottom="1440" w:left="1800" w:header="720" w:footer="720" w:gutter="0"/>
+          <w:pgNumType w:start="1"/>
+          <w:cols w:space="720"/>
+        </w:sectPr>
+      </w:pPr>
+    </w:p>
+    <w:p>
+      <w:pPr>
+        <w:pStyle w:val="Paragraph"/>
+        <w:sectPr>
+          <w:type w:val="continuous"/>
+          <w:pgSz w:w="12240" w:h="15840" w:code="1"/>
+          <w:pgMar w:top="1440" w:right="1440" w:bottom="1440" w:left="1800" w:header="720" w:footer="720" w:gutter="0"/>
+          <w:cols w:space="720"/>
+        </w:sectPr>
+      </w:pPr>
+    </w:p>
+    <w:p/>
+    <w:tbl>
+      <w:tblPr>
+        <w:tblW w:w="0" w:type="auto"/>
+        <w:tblBorders>
+          <w:top w:val="single" w:sz="4" w:space="0" w:color="auto"/>
+          <w:left w:val="single" w:sz="4" w:space="0" w:color="auto"/>
+          <w:bottom w:val="single" w:sz="4" w:space="0" w:color="auto"/>
+          <w:right w:val="single" w:sz="4" w:space="0" w:color="auto"/>
+          <w:insideH w:val="single" w:sz="4" w:space="0" w:color="auto"/>
+          <w:insideV w:val="single" w:sz="4" w:space="0" w:color="auto"/>
+        </w:tblBorders>
+        <w:tblLook w:val="0000" w:firstRow="0" w:lastRow="0" w:firstColumn="0" w:lastColumn="0" w:noHBand="0" w:noVBand="0"/>
+      </w:tblPr>
+      <w:tblGrid>
+        <w:gridCol w:w="995"/>
+        <w:gridCol w:w="2270"/>
+        <w:gridCol w:w="1235"/>
+        <w:gridCol w:w="12"/>
+        <w:gridCol w:w="507"/>
+        <w:gridCol w:w="2159"/>
+        <w:gridCol w:w="1812"/>
+      </w:tblGrid>
+      <w:tr>
+        <w:trPr>
+          <w:cantSplit/>
+          <w:trHeight w:val="300"/>
+        </w:trPr>
+        <w:tc>
+          <w:tcPr>
+            <w:tcW w:w="4620" w:type="dxa"/>
+            <w:gridSpan w:val="4"/>
+          </w:tcPr>
+          <w:p>
+            <w:r>
+              <w:t xml:space="preserve">Test No.: </w:t>
+            </w:r>
+            <w:r>
+              <w:t>&lt;&lt;Search4&gt;&gt;</w:t>
+            </w:r>
+          </w:p>
+        </w:tc>
+        <w:tc>
+          <w:tcPr>
+            <w:tcW w:w="4596" w:type="dxa"/>
+            <w:gridSpan w:val="3"/>
+          </w:tcPr>
+          <w:p>
+            <w:r>
+              <w:t>Current Status: &lt;&lt; Passed &gt;&gt;</w:t>
+            </w:r>
+          </w:p>
+        </w:tc>
+      </w:tr>
+      <w:tr>
+        <w:trPr>
+          <w:cantSplit/>
+          <w:trHeight w:val="300"/>
+        </w:trPr>
+        <w:tc>
+          <w:tcPr>
+            <w:tcW w:w="9216" w:type="dxa"/>
+            <w:gridSpan w:val="7"/>
+          </w:tcPr>
+          <w:p>
+            <w:r>
+              <w:t xml:space="preserve">Test title:  </w:t>
+            </w:r>
+            <w:r>
+              <w:t>Search strings regardless of substring status in cells, column, or case sensitivity.</w:t>
+            </w:r>
+          </w:p>
+          <w:p/>
+        </w:tc>
+      </w:tr>
+      <w:tr>
+        <w:trPr>
+          <w:cantSplit/>
+          <w:trHeight w:val="1070"/>
+        </w:trPr>
+        <w:tc>
+          <w:tcPr>
+            <w:tcW w:w="9216" w:type="dxa"/>
+            <w:gridSpan w:val="7"/>
+          </w:tcPr>
+          <w:p>
+            <w:r>
+              <w:t xml:space="preserve">Testing approach: </w:t>
+            </w:r>
+            <w:r>
+              <w:t>Ensure proper results from manual testing by following the GUI. This is a high priority.</w:t>
+            </w:r>
+          </w:p>
+          <w:p>
+            <w:r>
+              <w:t xml:space="preserve">Precondition: Operator has run the dbEdit.jar file, opened the database file (TEST_DB.xml), and selected the </w:t>
+            </w:r>
+            <w:r>
+              <w:t>BIG</w:t>
+            </w:r>
+            <w:r>
+              <w:t xml:space="preserve"> Table to view.</w:t>
+            </w:r>
+          </w:p>
+        </w:tc>
+      </w:tr>
+      <w:tr>
+        <w:trPr>
+          <w:cantSplit/>
+          <w:trHeight w:val="4130"/>
+        </w:trPr>
+        <w:tc>
+          <w:tcPr>
+            <w:tcW w:w="1008" w:type="dxa"/>
+          </w:tcPr>
+          <w:p>
+            <w:r>
+              <w:t>STEP</w:t>
+            </w:r>
+          </w:p>
+          <w:p/>
+          <w:p>
+            <w:r>
+              <w:t>&lt;&lt;</w:t>
+            </w:r>
+            <w:r>
+              <w:t>N</w:t>
+            </w:r>
+            <w:r>
+              <w:t>&gt;&gt;</w:t>
+            </w:r>
+          </w:p>
+        </w:tc>
+        <w:tc>
+          <w:tcPr>
+            <w:tcW w:w="2340" w:type="dxa"/>
+          </w:tcPr>
+          <w:p>
+            <w:r>
+              <w:t>OPERATOR ACTION</w:t>
+            </w:r>
+          </w:p>
+          <w:p/>
+          <w:p>
+            <w:r>
+              <w:t>Click on Edit at the top left</w:t>
+            </w:r>
+          </w:p>
+          <w:p>
+            <w:r>
+              <w:t>Click on Search</w:t>
+            </w:r>
+          </w:p>
+          <w:p/>
+          <w:p>
+            <w:r>
+              <w:t>Ensure none of the 3 search constraints are enabled</w:t>
+            </w:r>
+          </w:p>
+          <w:p/>
+          <w:p>
+            <w:r>
+              <w:t xml:space="preserve">Type </w:t>
+            </w:r>
+            <w:r>
+              <w:t>V</w:t>
+            </w:r>
+            <w:r>
+              <w:t xml:space="preserve"> in the search box</w:t>
+            </w:r>
+          </w:p>
+          <w:p/>
+          <w:p>
+            <w:r>
+              <w:t>Press on “Find” button once</w:t>
+            </w:r>
+          </w:p>
+          <w:p/>
+        </w:tc>
+        <w:tc>
+          <w:tcPr>
+            <w:tcW w:w="1800" w:type="dxa"/>
+            <w:gridSpan w:val="3"/>
+          </w:tcPr>
+          <w:p>
+            <w:r>
+              <w:t>PURPOSE</w:t>
+            </w:r>
+          </w:p>
+          <w:p/>
+          <w:p>
+            <w:r>
+              <w:t>Initial condition</w:t>
+            </w:r>
+          </w:p>
+          <w:p/>
+          <w:p>
+            <w:r>
+              <w:t>Initial condition</w:t>
+            </w:r>
+          </w:p>
+          <w:p/>
+          <w:p>
+            <w:r>
+              <w:t>Initial condition</w:t>
+            </w:r>
+          </w:p>
+          <w:p/>
+          <w:p/>
+          <w:p/>
+          <w:p>
+            <w:r>
+              <w:t>Search string to find</w:t>
+            </w:r>
+          </w:p>
+          <w:p>
+            <w:r>
+              <w:t>Execute search</w:t>
+            </w:r>
+          </w:p>
+        </w:tc>
+        <w:tc>
+          <w:tcPr>
+            <w:tcW w:w="2224" w:type="dxa"/>
+          </w:tcPr>
+          <w:p>
+            <w:r>
+              <w:t>EXEPCTED RESULTS</w:t>
+            </w:r>
+          </w:p>
+          <w:p/>
+          <w:p>
+            <w:r>
+              <w:t>Drop down is displayed</w:t>
+            </w:r>
+          </w:p>
+          <w:p/>
+          <w:p>
+            <w:r>
+              <w:t>New dialog appears with Search and R</w:t>
+            </w:r>
+            <w:r>
+              <w:t>e</w:t>
+            </w:r>
+            <w:r>
+              <w:t>place fields</w:t>
+            </w:r>
+          </w:p>
+          <w:p/>
+          <w:p>
+            <w:r>
+              <w:t>V</w:t>
+            </w:r>
+            <w:r>
+              <w:t xml:space="preserve"> remains in search box</w:t>
+            </w:r>
+          </w:p>
+          <w:p>
+            <w:r>
+              <w:t>“Found at (0</w:t>
+            </w:r>
+            <w:r>
+              <w:t>,42</w:t>
+            </w:r>
+            <w:r>
+              <w:t>)” displayed bottom right and the cell it is found in should be highlighted blue</w:t>
+            </w:r>
+          </w:p>
+          <w:p/>
+        </w:tc>
+        <w:tc>
+          <w:tcPr>
+            <w:tcW w:w="1844" w:type="dxa"/>
+          </w:tcPr>
+          <w:p>
+            <w:r>
+              <w:t>COMMENTS</w:t>
+            </w:r>
+          </w:p>
+          <w:p/>
+          <w:p/>
+        </w:tc>
+      </w:tr>
+      <w:tr>
+        <w:trPr>
+          <w:trHeight w:val="1250"/>
+        </w:trPr>
+        <w:tc>
+          <w:tcPr>
+            <w:tcW w:w="9216" w:type="dxa"/>
+            <w:gridSpan w:val="7"/>
+            <w:tcBorders>
+              <w:bottom w:val="single" w:sz="4" w:space="0" w:color="auto"/>
+            </w:tcBorders>
+          </w:tcPr>
+          <w:p>
+            <w:r>
+              <w:t>Concluding Remarks:</w:t>
+            </w:r>
+            <w:r>
+              <w:t xml:space="preserve"> Not blue. Passed</w:t>
+            </w:r>
+          </w:p>
+        </w:tc>
+      </w:tr>
+      <w:tr>
+        <w:trPr>
+          <w:trHeight w:val="98"/>
+        </w:trPr>
+        <w:tc>
+          <w:tcPr>
+            <w:tcW w:w="4608" w:type="dxa"/>
+            <w:gridSpan w:val="3"/>
+          </w:tcPr>
+          <w:p>
+            <w:r>
+              <w:t xml:space="preserve">Testing Team: </w:t>
+            </w:r>
+          </w:p>
+          <w:p>
+            <w:r>
+              <w:t>Ethan Hardin</w:t>
+            </w:r>
+          </w:p>
+        </w:tc>
+        <w:tc>
+          <w:tcPr>
+            <w:tcW w:w="4608" w:type="dxa"/>
+            <w:gridSpan w:val="4"/>
+          </w:tcPr>
+          <w:p>
+            <w:r>
+              <w:t>Date Completed:</w:t>
+            </w:r>
+          </w:p>
+          <w:p>
+            <w:r>
+              <w:t>4/11/2020</w:t>
+            </w:r>
+            <w:bookmarkStart w:id="33" w:name="_GoBack"/>
+            <w:bookmarkEnd w:id="33"/>
           </w:p>
         </w:tc>
       </w:tr>
@@ -4012,7 +5840,6 @@
       <w:bookmarkStart w:id="35" w:name="_Toc227033594"/>
       <w:bookmarkStart w:id="36" w:name="_Toc22915481"/>
       <w:r>
-        <w:lastRenderedPageBreak/>
         <w:t>User Interface Testing</w:t>
       </w:r>
       <w:bookmarkEnd w:id="34"/>
@@ -4102,26 +5929,24 @@
       </w:pPr>
       <w:bookmarkStart w:id="37" w:name="_Toc22915482"/>
       <w:r>
-        <w:lastRenderedPageBreak/>
         <w:t>Test Schedule</w:t>
       </w:r>
       <w:bookmarkEnd w:id="37"/>
     </w:p>
     <w:p>
       <w:r>
-        <w:t>&lt;&lt; Specify the schedule for testing activities.</w:t>
-      </w:r>
-      <w:r>
-        <w:t xml:space="preserve"> A table with the order and completion dates of the tests is useful.</w:t>
-      </w:r>
-      <w:r>
-        <w:t xml:space="preserve"> The table below might be useful.</w:t>
-      </w:r>
-      <w:r>
-        <w:t>&gt;&gt;</w:t>
+        <w:t>The test schedule below consists of the task to be done and the date at which it should be completed. The team involved and the description of the task will be included.</w:t>
       </w:r>
     </w:p>
     <w:p/>
+    <w:p>
+      <w:pPr>
+        <w:jc w:val="center"/>
+      </w:pPr>
+      <w:r>
+        <w:t>TBD</w:t>
+      </w:r>
+    </w:p>
     <w:p/>
     <w:tbl>
       <w:tblPr>
@@ -4157,6 +5982,7 @@
               <w:rPr>
                 <w:b/>
               </w:rPr>
+              <w:lastRenderedPageBreak/>
               <w:t>Task</w:t>
             </w:r>
             <w:r>
@@ -4511,83 +6337,7 @@
     </w:p>
     <w:p>
       <w:r>
-        <w:t>&lt;&lt;</w:t>
-      </w:r>
-      <w:r>
-        <w:t xml:space="preserve"> </w:t>
-      </w:r>
-      <w:r>
-        <w:t>Other sections that may appear in a test plan (but not required for this course) are:</w:t>
-      </w:r>
-    </w:p>
-    <w:p/>
-    <w:p>
-      <w:pPr>
-        <w:pStyle w:val="ListBullet"/>
-      </w:pPr>
-      <w:r>
-        <w:t>Test Management Requirements: how testing is to be managed; a delineation of responsibilities of each project organization involved with testing</w:t>
-      </w:r>
-    </w:p>
-    <w:p>
-      <w:pPr>
-        <w:pStyle w:val="ListBullet"/>
-      </w:pPr>
-      <w:r>
-        <w:t>Staffing and training needs: delineate the responsibilities of those individuals who are to perform the testing, level of skill required, and training to be provided</w:t>
-      </w:r>
-    </w:p>
-    <w:p>
-      <w:pPr>
-        <w:pStyle w:val="ListBullet"/>
-      </w:pPr>
-      <w:r>
-        <w:t>Environmental Requirements: describe the hardware (including communication and network equipment) needed to support testing; describe configuration of hardware components on which software and database to be tested are to operate.</w:t>
-      </w:r>
-    </w:p>
-    <w:p>
-      <w:pPr>
-        <w:pStyle w:val="ListBullet"/>
-      </w:pPr>
-      <w:r>
-        <w:t>Software Requirements: describe the software needed to support testing; include the software code and databases that are object of the testing. Also include software tools such as compilers, CASE instruments and simulators that are needed to model the user’s operational environment.</w:t>
-      </w:r>
-    </w:p>
-    <w:p>
-      <w:pPr>
-        <w:pStyle w:val="ListBullet"/>
-      </w:pPr>
-      <w:r>
-        <w:t>Risk and contingencies</w:t>
-      </w:r>
-    </w:p>
-    <w:p>
-      <w:pPr>
-        <w:pStyle w:val="ListBullet"/>
-      </w:pPr>
-      <w:r>
-        <w:t>Cost: include an estimate of costs.</w:t>
-      </w:r>
-    </w:p>
-    <w:p>
-      <w:pPr>
-        <w:pStyle w:val="ListBullet"/>
-      </w:pPr>
-      <w:r>
-        <w:t>Approvals</w:t>
-      </w:r>
-    </w:p>
-    <w:p>
-      <w:pPr>
-        <w:pStyle w:val="ListBullet"/>
-      </w:pPr>
-      <w:r>
-        <w:t>Test Deliverables</w:t>
-      </w:r>
-    </w:p>
-    <w:p>
-      <w:r>
-        <w:t>&gt;&gt;</w:t>
+        <w:t>Not applicable.</w:t>
       </w:r>
     </w:p>
     <w:p/>
@@ -4613,6 +6363,183 @@
       </w:r>
       <w:r>
         <w:t xml:space="preserve"> &gt;&gt;</w:t>
+      </w:r>
+    </w:p>
+    <w:p/>
+    <w:p>
+      <w:r>
+        <w:rPr>
+          <w:noProof/>
+        </w:rPr>
+        <w:drawing>
+          <wp:inline distT="0" distB="0" distL="0" distR="0" wp14:anchorId="33126641" wp14:editId="63E99C4F">
+            <wp:extent cx="3657600" cy="1333500"/>
+            <wp:effectExtent l="0" t="0" r="0" b="0"/>
+            <wp:docPr id="1" name="Picture 1"/>
+            <wp:cNvGraphicFramePr>
+              <a:graphicFrameLocks xmlns:a="http://schemas.openxmlformats.org/drawingml/2006/main" noChangeAspect="1"/>
+            </wp:cNvGraphicFramePr>
+            <a:graphic xmlns:a="http://schemas.openxmlformats.org/drawingml/2006/main">
+              <a:graphicData uri="http://schemas.openxmlformats.org/drawingml/2006/picture">
+                <pic:pic xmlns:pic="http://schemas.openxmlformats.org/drawingml/2006/picture">
+                  <pic:nvPicPr>
+                    <pic:cNvPr id="1" name=""/>
+                    <pic:cNvPicPr/>
+                  </pic:nvPicPr>
+                  <pic:blipFill>
+                    <a:blip r:embed="rId13"/>
+                    <a:stretch>
+                      <a:fillRect/>
+                    </a:stretch>
+                  </pic:blipFill>
+                  <pic:spPr>
+                    <a:xfrm>
+                      <a:off x="0" y="0"/>
+                      <a:ext cx="3657600" cy="1333500"/>
+                    </a:xfrm>
+                    <a:prstGeom prst="rect">
+                      <a:avLst/>
+                    </a:prstGeom>
+                  </pic:spPr>
+                </pic:pic>
+              </a:graphicData>
+            </a:graphic>
+          </wp:inline>
+        </w:drawing>
+      </w:r>
+    </w:p>
+    <w:p/>
+    <w:p>
+      <w:r>
+        <w:rPr>
+          <w:noProof/>
+        </w:rPr>
+        <w:drawing>
+          <wp:inline distT="0" distB="0" distL="0" distR="0" wp14:anchorId="66735242" wp14:editId="7127A928">
+            <wp:extent cx="4314825" cy="2314575"/>
+            <wp:effectExtent l="0" t="0" r="9525" b="9525"/>
+            <wp:docPr id="2" name="Picture 2"/>
+            <wp:cNvGraphicFramePr>
+              <a:graphicFrameLocks xmlns:a="http://schemas.openxmlformats.org/drawingml/2006/main" noChangeAspect="1"/>
+            </wp:cNvGraphicFramePr>
+            <a:graphic xmlns:a="http://schemas.openxmlformats.org/drawingml/2006/main">
+              <a:graphicData uri="http://schemas.openxmlformats.org/drawingml/2006/picture">
+                <pic:pic xmlns:pic="http://schemas.openxmlformats.org/drawingml/2006/picture">
+                  <pic:nvPicPr>
+                    <pic:cNvPr id="1" name=""/>
+                    <pic:cNvPicPr/>
+                  </pic:nvPicPr>
+                  <pic:blipFill>
+                    <a:blip r:embed="rId14"/>
+                    <a:stretch>
+                      <a:fillRect/>
+                    </a:stretch>
+                  </pic:blipFill>
+                  <pic:spPr>
+                    <a:xfrm>
+                      <a:off x="0" y="0"/>
+                      <a:ext cx="4314825" cy="2314575"/>
+                    </a:xfrm>
+                    <a:prstGeom prst="rect">
+                      <a:avLst/>
+                    </a:prstGeom>
+                  </pic:spPr>
+                </pic:pic>
+              </a:graphicData>
+            </a:graphic>
+          </wp:inline>
+        </w:drawing>
+      </w:r>
+    </w:p>
+    <w:p>
+      <w:r>
+        <w:rPr>
+          <w:noProof/>
+        </w:rPr>
+        <w:drawing>
+          <wp:inline distT="0" distB="0" distL="0" distR="0" wp14:anchorId="6C363664" wp14:editId="76D17F2E">
+            <wp:extent cx="3181350" cy="1438275"/>
+            <wp:effectExtent l="0" t="0" r="0" b="9525"/>
+            <wp:docPr id="3" name="Picture 3"/>
+            <wp:cNvGraphicFramePr>
+              <a:graphicFrameLocks xmlns:a="http://schemas.openxmlformats.org/drawingml/2006/main" noChangeAspect="1"/>
+            </wp:cNvGraphicFramePr>
+            <a:graphic xmlns:a="http://schemas.openxmlformats.org/drawingml/2006/main">
+              <a:graphicData uri="http://schemas.openxmlformats.org/drawingml/2006/picture">
+                <pic:pic xmlns:pic="http://schemas.openxmlformats.org/drawingml/2006/picture">
+                  <pic:nvPicPr>
+                    <pic:cNvPr id="1" name=""/>
+                    <pic:cNvPicPr/>
+                  </pic:nvPicPr>
+                  <pic:blipFill>
+                    <a:blip r:embed="rId15"/>
+                    <a:stretch>
+                      <a:fillRect/>
+                    </a:stretch>
+                  </pic:blipFill>
+                  <pic:spPr>
+                    <a:xfrm>
+                      <a:off x="0" y="0"/>
+                      <a:ext cx="3181350" cy="1438275"/>
+                    </a:xfrm>
+                    <a:prstGeom prst="rect">
+                      <a:avLst/>
+                    </a:prstGeom>
+                  </pic:spPr>
+                </pic:pic>
+              </a:graphicData>
+            </a:graphic>
+          </wp:inline>
+        </w:drawing>
+      </w:r>
+    </w:p>
+    <w:p>
+      <w:r>
+        <w:rPr>
+          <w:noProof/>
+        </w:rPr>
+        <w:drawing>
+          <wp:inline distT="0" distB="0" distL="0" distR="0" wp14:anchorId="3D5E06E2" wp14:editId="5B3AED6F">
+            <wp:extent cx="3124200" cy="1419225"/>
+            <wp:effectExtent l="0" t="0" r="0" b="9525"/>
+            <wp:docPr id="4" name="Picture 4"/>
+            <wp:cNvGraphicFramePr>
+              <a:graphicFrameLocks xmlns:a="http://schemas.openxmlformats.org/drawingml/2006/main" noChangeAspect="1"/>
+            </wp:cNvGraphicFramePr>
+            <a:graphic xmlns:a="http://schemas.openxmlformats.org/drawingml/2006/main">
+              <a:graphicData uri="http://schemas.openxmlformats.org/drawingml/2006/picture">
+                <pic:pic xmlns:pic="http://schemas.openxmlformats.org/drawingml/2006/picture">
+                  <pic:nvPicPr>
+                    <pic:cNvPr id="1" name=""/>
+                    <pic:cNvPicPr/>
+                  </pic:nvPicPr>
+                  <pic:blipFill>
+                    <a:blip r:embed="rId16"/>
+                    <a:stretch>
+                      <a:fillRect/>
+                    </a:stretch>
+                  </pic:blipFill>
+                  <pic:spPr>
+                    <a:xfrm>
+                      <a:off x="0" y="0"/>
+                      <a:ext cx="3124200" cy="1419225"/>
+                    </a:xfrm>
+                    <a:prstGeom prst="rect">
+                      <a:avLst/>
+                    </a:prstGeom>
+                  </pic:spPr>
+                </pic:pic>
+              </a:graphicData>
+            </a:graphic>
+          </wp:inline>
+        </w:drawing>
+      </w:r>
+    </w:p>
+    <w:p/>
+    <w:p/>
+    <w:p>
+      <w:r>
+        <w:t>%$</w:t>
       </w:r>
     </w:p>
     <w:sectPr>
@@ -4656,12 +6583,6 @@
       <w:gridCol w:w="4428"/>
     </w:tblGrid>
     <w:tr>
-      <w:tblPrEx>
-        <w:tblCellMar>
-          <w:top w:w="0" w:type="dxa"/>
-          <w:bottom w:w="0" w:type="dxa"/>
-        </w:tblCellMar>
-      </w:tblPrEx>
       <w:tc>
         <w:tcPr>
           <w:tcW w:w="4428" w:type="dxa"/>
@@ -4680,19 +6601,7 @@
             <w:rPr>
               <w:color w:val="000000"/>
             </w:rPr>
-            <w:t xml:space="preserve"> 20</w:t>
-          </w:r>
-          <w:r>
-            <w:rPr>
-              <w:color w:val="000000"/>
-            </w:rPr>
-            <w:t>19</w:t>
-          </w:r>
-          <w:r>
-            <w:rPr>
-              <w:color w:val="000000"/>
-            </w:rPr>
-            <w:t xml:space="preserve"> </w:t>
+            <w:t xml:space="preserve"> 2019 </w:t>
           </w:r>
           <w:fldSimple w:instr=" DOCPROPERTY &quot;Company&quot;  \* MERGEFORMAT ">
             <w:r>
@@ -4749,12 +6658,6 @@
       <w:gridCol w:w="1080"/>
     </w:tblGrid>
     <w:tr>
-      <w:tblPrEx>
-        <w:tblCellMar>
-          <w:top w:w="0" w:type="dxa"/>
-          <w:bottom w:w="0" w:type="dxa"/>
-        </w:tblCellMar>
-      </w:tblPrEx>
       <w:trPr>
         <w:trHeight w:hRule="exact" w:val="552"/>
       </w:trPr>
@@ -4904,7 +6807,7 @@
               <w:bCs/>
               <w:noProof/>
             </w:rPr>
-            <w:t>6:52 PM</w:t>
+            <w:t>7:45 PM</w:t>
           </w:r>
           <w:r>
             <w:rPr>
@@ -5025,12 +6928,6 @@
       <w:gridCol w:w="900"/>
     </w:tblGrid>
     <w:tr>
-      <w:tblPrEx>
-        <w:tblCellMar>
-          <w:top w:w="0" w:type="dxa"/>
-          <w:bottom w:w="0" w:type="dxa"/>
-        </w:tblCellMar>
-      </w:tblPrEx>
       <w:tc>
         <w:tcPr>
           <w:tcW w:w="3240" w:type="dxa"/>
@@ -5199,13 +7096,7 @@
     </w:pPr>
     <w:fldSimple w:instr=" DOCPROPERTY &quot;Company&quot;  \* MERGEFORMAT ">
       <w:r>
-        <w:t>&lt;</w:t>
-      </w:r>
-      <w:r>
-        <w:t>Group2 Team7</w:t>
-      </w:r>
-      <w:r>
-        <w:t>&gt;</w:t>
+        <w:t>&lt;Group2 Team7&gt;</w:t>
       </w:r>
     </w:fldSimple>
   </w:p>
@@ -6408,6 +8299,50 @@
     <w:lsdException w:name="Hyperlink" w:uiPriority="99"/>
     <w:lsdException w:name="Strong" w:qFormat="1"/>
     <w:lsdException w:name="Emphasis" w:qFormat="1"/>
+    <w:lsdException w:name="Normal Table" w:semiHidden="1" w:unhideWhenUsed="1"/>
+    <w:lsdException w:name="Table Simple 1" w:semiHidden="1" w:unhideWhenUsed="1"/>
+    <w:lsdException w:name="Table Simple 2" w:semiHidden="1" w:unhideWhenUsed="1"/>
+    <w:lsdException w:name="Table Simple 3" w:semiHidden="1" w:unhideWhenUsed="1"/>
+    <w:lsdException w:name="Table Classic 1" w:semiHidden="1" w:unhideWhenUsed="1"/>
+    <w:lsdException w:name="Table Classic 2" w:semiHidden="1" w:unhideWhenUsed="1"/>
+    <w:lsdException w:name="Table Classic 3" w:semiHidden="1" w:unhideWhenUsed="1"/>
+    <w:lsdException w:name="Table Classic 4" w:semiHidden="1" w:unhideWhenUsed="1"/>
+    <w:lsdException w:name="Table Colorful 1" w:semiHidden="1" w:unhideWhenUsed="1"/>
+    <w:lsdException w:name="Table Colorful 2" w:semiHidden="1" w:unhideWhenUsed="1"/>
+    <w:lsdException w:name="Table Colorful 3" w:semiHidden="1" w:unhideWhenUsed="1"/>
+    <w:lsdException w:name="Table Columns 1" w:semiHidden="1" w:unhideWhenUsed="1"/>
+    <w:lsdException w:name="Table Columns 2" w:semiHidden="1" w:unhideWhenUsed="1"/>
+    <w:lsdException w:name="Table Columns 3" w:semiHidden="1" w:unhideWhenUsed="1"/>
+    <w:lsdException w:name="Table Columns 4" w:semiHidden="1" w:unhideWhenUsed="1"/>
+    <w:lsdException w:name="Table Columns 5" w:semiHidden="1" w:unhideWhenUsed="1"/>
+    <w:lsdException w:name="Table Grid 1" w:semiHidden="1" w:unhideWhenUsed="1"/>
+    <w:lsdException w:name="Table Grid 2" w:semiHidden="1" w:unhideWhenUsed="1"/>
+    <w:lsdException w:name="Table Grid 3" w:semiHidden="1" w:unhideWhenUsed="1"/>
+    <w:lsdException w:name="Table Grid 4" w:semiHidden="1" w:unhideWhenUsed="1"/>
+    <w:lsdException w:name="Table Grid 5" w:semiHidden="1" w:unhideWhenUsed="1"/>
+    <w:lsdException w:name="Table Grid 6" w:semiHidden="1" w:unhideWhenUsed="1"/>
+    <w:lsdException w:name="Table Grid 7" w:semiHidden="1" w:unhideWhenUsed="1"/>
+    <w:lsdException w:name="Table Grid 8" w:semiHidden="1" w:unhideWhenUsed="1"/>
+    <w:lsdException w:name="Table List 1" w:semiHidden="1" w:unhideWhenUsed="1"/>
+    <w:lsdException w:name="Table List 2" w:semiHidden="1" w:unhideWhenUsed="1"/>
+    <w:lsdException w:name="Table List 3" w:semiHidden="1" w:unhideWhenUsed="1"/>
+    <w:lsdException w:name="Table List 4" w:semiHidden="1" w:unhideWhenUsed="1"/>
+    <w:lsdException w:name="Table List 5" w:semiHidden="1" w:unhideWhenUsed="1"/>
+    <w:lsdException w:name="Table List 6" w:semiHidden="1" w:unhideWhenUsed="1"/>
+    <w:lsdException w:name="Table List 7" w:semiHidden="1" w:unhideWhenUsed="1"/>
+    <w:lsdException w:name="Table List 8" w:semiHidden="1" w:unhideWhenUsed="1"/>
+    <w:lsdException w:name="Table 3D effects 1" w:semiHidden="1" w:unhideWhenUsed="1"/>
+    <w:lsdException w:name="Table 3D effects 2" w:semiHidden="1" w:unhideWhenUsed="1"/>
+    <w:lsdException w:name="Table 3D effects 3" w:semiHidden="1" w:unhideWhenUsed="1"/>
+    <w:lsdException w:name="Table Contemporary" w:semiHidden="1" w:unhideWhenUsed="1"/>
+    <w:lsdException w:name="Table Elegant" w:semiHidden="1" w:unhideWhenUsed="1"/>
+    <w:lsdException w:name="Table Professional" w:semiHidden="1" w:unhideWhenUsed="1"/>
+    <w:lsdException w:name="Table Subtle 1" w:semiHidden="1" w:unhideWhenUsed="1"/>
+    <w:lsdException w:name="Table Subtle 2" w:semiHidden="1" w:unhideWhenUsed="1"/>
+    <w:lsdException w:name="Table Web 1" w:semiHidden="1" w:unhideWhenUsed="1"/>
+    <w:lsdException w:name="Table Web 2" w:semiHidden="1" w:unhideWhenUsed="1"/>
+    <w:lsdException w:name="Table Web 3" w:semiHidden="1" w:unhideWhenUsed="1"/>
+    <w:lsdException w:name="Table Theme" w:semiHidden="1" w:unhideWhenUsed="1"/>
     <w:lsdException w:name="Placeholder Text" w:semiHidden="1" w:uiPriority="99"/>
     <w:lsdException w:name="No Spacing" w:uiPriority="1" w:qFormat="1"/>
     <w:lsdException w:name="Light Shading" w:uiPriority="60"/>
@@ -6822,11 +8757,15 @@
   </w:style>
   <w:style w:type="character" w:default="1" w:styleId="DefaultParagraphFont">
     <w:name w:val="Default Paragraph Font"/>
+    <w:uiPriority w:val="1"/>
     <w:semiHidden/>
+    <w:unhideWhenUsed/>
   </w:style>
   <w:style w:type="table" w:default="1" w:styleId="TableNormal">
     <w:name w:val="Normal Table"/>
+    <w:uiPriority w:val="99"/>
     <w:semiHidden/>
+    <w:unhideWhenUsed/>
     <w:tblPr>
       <w:tblInd w:w="0" w:type="dxa"/>
       <w:tblCellMar>
@@ -6839,7 +8778,9 @@
   </w:style>
   <w:style w:type="numbering" w:default="1" w:styleId="NoList">
     <w:name w:val="No List"/>
+    <w:uiPriority w:val="99"/>
     <w:semiHidden/>
+    <w:unhideWhenUsed/>
   </w:style>
   <w:style w:type="character" w:customStyle="1" w:styleId="Heading1Char">
     <w:name w:val="Heading 1 Char"/>

</xml_diff>

<commit_message>
Additional test cases added
</commit_message>
<xml_diff>
--- a/TestPlan_EthanHardin_v01.docx
+++ b/TestPlan_EthanHardin_v01.docx
@@ -7,20 +7,30 @@
         <w:pStyle w:val="Title"/>
         <w:ind w:firstLine="720"/>
       </w:pPr>
-      <w:fldSimple w:instr=" SUBJECT  \* MERGEFORMAT ">
-        <w:r>
-          <w:t>&lt;</w:t>
-        </w:r>
-        <w:r>
-          <w:t>dbEdit</w:t>
-        </w:r>
-        <w:r>
-          <w:t>.jar</w:t>
-        </w:r>
-        <w:r>
-          <w:t>&gt;</w:t>
-        </w:r>
-      </w:fldSimple>
+      <w:r>
+        <w:fldChar w:fldCharType="begin"/>
+      </w:r>
+      <w:r>
+        <w:instrText xml:space="preserve"> SUBJECT  \* MERGEFORMAT </w:instrText>
+      </w:r>
+      <w:r>
+        <w:fldChar w:fldCharType="separate"/>
+      </w:r>
+      <w:r>
+        <w:t>&lt;</w:t>
+      </w:r>
+      <w:r>
+        <w:t>dbEdit</w:t>
+      </w:r>
+      <w:r>
+        <w:t>.jar</w:t>
+      </w:r>
+      <w:r>
+        <w:t>&gt;</w:t>
+      </w:r>
+      <w:r>
+        <w:fldChar w:fldCharType="end"/>
+      </w:r>
     </w:p>
     <w:p>
       <w:pPr>
@@ -728,9 +738,14 @@
       <w:pPr>
         <w:pStyle w:val="Paragraph"/>
       </w:pPr>
+      <w:proofErr w:type="spellStart"/>
       <w:r>
         <w:lastRenderedPageBreak/>
-        <w:t xml:space="preserve">Pfleeger, S.  </w:t>
+        <w:t>Pfleeger</w:t>
+      </w:r>
+      <w:proofErr w:type="spellEnd"/>
+      <w:r>
+        <w:t xml:space="preserve">, S.  </w:t>
       </w:r>
       <w:r>
         <w:rPr>
@@ -2604,7 +2619,15 @@
     </w:p>
     <w:p>
       <w:r>
-        <w:t>Purpose of the project dbEdit is to “allow access to view and modify the data. The editor does not allow modification of the database schema.” This test plan provides a means of organizing the testing process by providing a list of items to be tested in addition to providing relevant details on the process.</w:t>
+        <w:t xml:space="preserve">Purpose of the project </w:t>
+      </w:r>
+      <w:proofErr w:type="spellStart"/>
+      <w:r>
+        <w:t>dbEdit</w:t>
+      </w:r>
+      <w:proofErr w:type="spellEnd"/>
+      <w:r>
+        <w:t xml:space="preserve"> is to “allow access to view and modify the data. The editor does not allow modification of the database schema.” This test plan provides a means of organizing the testing process by providing a list of items to be tested in addition to providing relevant details on the process.</w:t>
       </w:r>
     </w:p>
     <w:p/>
@@ -2632,8 +2655,13 @@
       <w:bookmarkEnd w:id="22"/>
     </w:p>
     <w:p>
-      <w:r>
-        <w:t>dbEdit v.1. filter and search function</w:t>
+      <w:proofErr w:type="spellStart"/>
+      <w:r>
+        <w:t>dbEdit</w:t>
+      </w:r>
+      <w:proofErr w:type="spellEnd"/>
+      <w:r>
+        <w:t xml:space="preserve"> v.1. filter and search function</w:t>
       </w:r>
       <w:r>
         <w:t>s in the edit menu</w:t>
@@ -2642,7 +2670,23 @@
         <w:t>.</w:t>
       </w:r>
       <w:r>
-        <w:t xml:space="preserve"> dbEdit taken from initial commit from testPlangroup1-team1 where Dr. Roach provided the initial commit on github CS5387.</w:t>
+        <w:t xml:space="preserve"> </w:t>
+      </w:r>
+      <w:proofErr w:type="spellStart"/>
+      <w:r>
+        <w:t>dbEdit</w:t>
+      </w:r>
+      <w:proofErr w:type="spellEnd"/>
+      <w:r>
+        <w:t xml:space="preserve"> taken from initial commit from testPlangroup1-team1 where Dr. Roach provided the initial commit on </w:t>
+      </w:r>
+      <w:proofErr w:type="spellStart"/>
+      <w:r>
+        <w:t>github</w:t>
+      </w:r>
+      <w:proofErr w:type="spellEnd"/>
+      <w:r>
+        <w:t xml:space="preserve"> CS5387.</w:t>
       </w:r>
     </w:p>
     <w:p/>
@@ -3568,6 +3612,18 @@
                 <w:b/>
               </w:rPr>
             </w:pPr>
+            <w:r>
+              <w:rPr>
+                <w:b/>
+              </w:rPr>
+              <w:t xml:space="preserve">Numeric </w:t>
+            </w:r>
+            <w:r>
+              <w:rPr>
+                <w:b/>
+              </w:rPr>
+              <w:t>(greater, less, equal)</w:t>
+            </w:r>
           </w:p>
         </w:tc>
         <w:tc>
@@ -3614,6 +3670,12 @@
                 <w:b/>
               </w:rPr>
             </w:pPr>
+            <w:r>
+              <w:rPr>
+                <w:b/>
+              </w:rPr>
+              <w:t>String</w:t>
+            </w:r>
           </w:p>
         </w:tc>
         <w:tc>
@@ -3660,6 +3722,12 @@
                 <w:b/>
               </w:rPr>
             </w:pPr>
+            <w:r>
+              <w:rPr>
+                <w:b/>
+              </w:rPr>
+              <w:t>Color</w:t>
+            </w:r>
           </w:p>
         </w:tc>
         <w:tc>
@@ -3706,6 +3774,12 @@
                 <w:b/>
               </w:rPr>
             </w:pPr>
+            <w:r>
+              <w:rPr>
+                <w:b/>
+              </w:rPr>
+              <w:t>Logical</w:t>
+            </w:r>
           </w:p>
         </w:tc>
         <w:tc>
@@ -3723,52 +3797,6 @@
           </w:p>
         </w:tc>
       </w:tr>
-      <w:tr>
-        <w:trPr>
-          <w:trHeight w:val="378"/>
-        </w:trPr>
-        <w:tc>
-          <w:tcPr>
-            <w:tcW w:w="2290" w:type="dxa"/>
-          </w:tcPr>
-          <w:p>
-            <w:pPr>
-              <w:jc w:val="center"/>
-            </w:pPr>
-            <w:r>
-              <w:t>Filter5</w:t>
-            </w:r>
-          </w:p>
-        </w:tc>
-        <w:tc>
-          <w:tcPr>
-            <w:tcW w:w="5378" w:type="dxa"/>
-            <w:shd w:val="clear" w:color="auto" w:fill="auto"/>
-          </w:tcPr>
-          <w:p>
-            <w:pPr>
-              <w:jc w:val="center"/>
-              <w:rPr>
-                <w:b/>
-              </w:rPr>
-            </w:pPr>
-          </w:p>
-        </w:tc>
-        <w:tc>
-          <w:tcPr>
-            <w:tcW w:w="1638" w:type="dxa"/>
-            <w:shd w:val="clear" w:color="auto" w:fill="auto"/>
-          </w:tcPr>
-          <w:p>
-            <w:pPr>
-              <w:jc w:val="center"/>
-              <w:rPr>
-                <w:b/>
-              </w:rPr>
-            </w:pPr>
-          </w:p>
-        </w:tc>
-      </w:tr>
     </w:tbl>
     <w:p/>
     <w:p/>
@@ -3888,6 +3916,12 @@
           <w:bCs/>
         </w:rPr>
         <w:t>Search words with match case</w:t>
+      </w:r>
+      <w:r>
+        <w:rPr>
+          <w:bCs/>
+        </w:rPr>
+        <w:t xml:space="preserve"> </w:t>
       </w:r>
     </w:p>
     <w:p>
@@ -3978,6 +4012,21 @@
             <w:r>
               <w:t>Searching words with the “Match case” option enabled on the search dialog.</w:t>
             </w:r>
+            <w:r>
+              <w:t xml:space="preserve"> </w:t>
+            </w:r>
+            <w:r>
+              <w:rPr>
+                <w:bCs/>
+              </w:rPr>
+              <w:t>(Similar to figure 8.3</w:t>
+            </w:r>
+            <w:r>
+              <w:rPr>
+                <w:bCs/>
+              </w:rPr>
+              <w:t>)</w:t>
+            </w:r>
           </w:p>
           <w:p/>
         </w:tc>
@@ -4088,7 +4137,15 @@
           </w:p>
           <w:p>
             <w:r>
-              <w:t>Type Start_Name in the search box</w:t>
+              <w:t xml:space="preserve">Type </w:t>
+            </w:r>
+            <w:proofErr w:type="spellStart"/>
+            <w:r>
+              <w:t>Start_Name</w:t>
+            </w:r>
+            <w:proofErr w:type="spellEnd"/>
+            <w:r>
+              <w:t xml:space="preserve"> in the search box</w:t>
             </w:r>
           </w:p>
           <w:p>
@@ -4171,8 +4228,13 @@
           </w:p>
           <w:p/>
           <w:p>
-            <w:r>
-              <w:t>Start_Name remains in search box</w:t>
+            <w:proofErr w:type="spellStart"/>
+            <w:r>
+              <w:t>Start_Name</w:t>
+            </w:r>
+            <w:proofErr w:type="spellEnd"/>
+            <w:r>
+              <w:t xml:space="preserve"> remains in search box</w:t>
             </w:r>
           </w:p>
           <w:p>
@@ -4228,7 +4290,18 @@
               <w:t xml:space="preserve"> Returned correct location but the cell was not highlighted blue.</w:t>
             </w:r>
             <w:r>
-              <w:t xml:space="preserve"> Also, successfully finding the first column, first row entry may serve to find off by one errors.</w:t>
+              <w:t xml:space="preserve"> Also, successfully finding the first column, first row entry may serve to find off by one </w:t>
+            </w:r>
+            <w:proofErr w:type="gramStart"/>
+            <w:r>
+              <w:t>errors</w:t>
+            </w:r>
+            <w:proofErr w:type="gramEnd"/>
+            <w:r>
+              <w:t>.</w:t>
+            </w:r>
+            <w:r>
+              <w:t xml:space="preserve"> Figure 8.1</w:t>
             </w:r>
           </w:p>
         </w:tc>
@@ -4282,6 +4355,7 @@
         <w:pStyle w:val="Heading2"/>
       </w:pPr>
       <w:r>
+        <w:lastRenderedPageBreak/>
         <w:t>Test &lt;&lt;Search2&gt;&gt;</w:t>
       </w:r>
     </w:p>
@@ -4292,7 +4366,6 @@
           <w:b/>
           <w:bCs/>
         </w:rPr>
-        <w:lastRenderedPageBreak/>
         <w:t xml:space="preserve">Objective: </w:t>
       </w:r>
       <w:r>
@@ -4318,6 +4391,12 @@
           <w:bCs/>
         </w:rPr>
         <w:t xml:space="preserve"> enabled</w:t>
+      </w:r>
+      <w:r>
+        <w:rPr>
+          <w:bCs/>
+        </w:rPr>
+        <w:t xml:space="preserve"> </w:t>
       </w:r>
     </w:p>
     <w:p>
@@ -4409,6 +4488,15 @@
             <w:r>
               <w:t>Search for strings with the “match whole words” enabled to find results that have the whole word as it is given in the search string rather than finding substring occasions.</w:t>
             </w:r>
+            <w:r>
+              <w:t xml:space="preserve"> </w:t>
+            </w:r>
+            <w:r>
+              <w:rPr>
+                <w:bCs/>
+              </w:rPr>
+              <w:t>(As shown in figure 8.3)</w:t>
+            </w:r>
           </w:p>
           <w:p/>
         </w:tc>
@@ -4470,49 +4558,25 @@
           <w:p/>
           <w:p>
             <w:r>
-              <w:t>&lt;&lt;</w:t>
-            </w:r>
-            <w:r>
-              <w:t>2</w:t>
-            </w:r>
-            <w:r>
-              <w:t>&gt;&gt;</w:t>
-            </w:r>
-          </w:p>
-          <w:p>
-            <w:r>
-              <w:t>&lt;&lt;</w:t>
-            </w:r>
-            <w:r>
-              <w:t>3</w:t>
-            </w:r>
-            <w:r>
-              <w:t>&gt;&gt;</w:t>
-            </w:r>
-          </w:p>
-          <w:p/>
-          <w:p/>
-          <w:p>
-            <w:r>
-              <w:t>&lt;&lt;</w:t>
-            </w:r>
-            <w:r>
-              <w:t>4</w:t>
-            </w:r>
-            <w:r>
-              <w:t>&gt;&gt;</w:t>
-            </w:r>
-          </w:p>
-          <w:p/>
-          <w:p>
-            <w:r>
-              <w:t>&lt;&lt;</w:t>
-            </w:r>
-            <w:r>
-              <w:t>5</w:t>
-            </w:r>
-            <w:r>
-              <w:t>&gt;&gt;</w:t>
+              <w:t>&lt;&lt;2&gt;&gt;</w:t>
+            </w:r>
+          </w:p>
+          <w:p>
+            <w:r>
+              <w:t>&lt;&lt;3&gt;&gt;</w:t>
+            </w:r>
+          </w:p>
+          <w:p/>
+          <w:p/>
+          <w:p>
+            <w:r>
+              <w:t>&lt;&lt;4&gt;&gt;</w:t>
+            </w:r>
+          </w:p>
+          <w:p/>
+          <w:p>
+            <w:r>
+              <w:t>&lt;&lt;5&gt;&gt;</w:t>
             </w:r>
           </w:p>
         </w:tc>
@@ -4626,27 +4690,12 @@
           <w:p/>
           <w:p>
             <w:r>
-              <w:t>Correct</w:t>
-            </w:r>
-            <w:r>
-              <w:t xml:space="preserve"> remains in search box</w:t>
-            </w:r>
-          </w:p>
-          <w:p>
-            <w:r>
-              <w:t>“Found at (</w:t>
-            </w:r>
-            <w:r>
-              <w:t>9</w:t>
-            </w:r>
-            <w:r>
-              <w:t>,</w:t>
-            </w:r>
-            <w:r>
-              <w:t>4</w:t>
-            </w:r>
-            <w:r>
-              <w:t>)” displayed bottom right and the cell it is found in should be highlighted blue</w:t>
+              <w:t>Correct remains in search box</w:t>
+            </w:r>
+          </w:p>
+          <w:p>
+            <w:r>
+              <w:t>“Found at (9,4)” displayed bottom right and the cell it is found in should be highlighted blue</w:t>
             </w:r>
           </w:p>
           <w:p/>
@@ -4848,10 +4897,7 @@
         <w:t xml:space="preserve"> </w:t>
       </w:r>
       <w:r>
-        <w:t xml:space="preserve">Find cells that contain the </w:t>
-      </w:r>
-      <w:r>
-        <w:t>search string within the current column only.</w:t>
+        <w:t>Find cells that contain the search string within the current column only.</w:t>
       </w:r>
     </w:p>
     <w:p/>
@@ -4960,13 +5006,25 @@
           </w:p>
           <w:p>
             <w:r>
-              <w:t xml:space="preserve">Precondition: Operator has run the dbEdit.jar file, opened the database file (TEST_DB.xml), and selected the </w:t>
-            </w:r>
-            <w:r>
-              <w:t>TYPE</w:t>
-            </w:r>
-            <w:r>
-              <w:t xml:space="preserve"> Table to view. </w:t>
+              <w:t xml:space="preserve">Precondition: Operator has run the dbEdit.jar file, opened the database file (TEST_DB.xml), and selected the TYPE Table to view. </w:t>
+            </w:r>
+            <w:r>
+              <w:rPr>
+                <w:bCs/>
+              </w:rPr>
+              <w:t>(</w:t>
+            </w:r>
+            <w:r>
+              <w:rPr>
+                <w:bCs/>
+              </w:rPr>
+              <w:t>Similar to</w:t>
+            </w:r>
+            <w:r>
+              <w:rPr>
+                <w:bCs/>
+              </w:rPr>
+              <w:t xml:space="preserve"> figure 8.3)</w:t>
             </w:r>
           </w:p>
         </w:tc>
@@ -5002,79 +5060,43 @@
           <w:p/>
           <w:p>
             <w:r>
-              <w:t>&lt;&lt;</w:t>
-            </w:r>
-            <w:r>
-              <w:t>2</w:t>
-            </w:r>
-            <w:r>
-              <w:t>&gt;&gt;</w:t>
-            </w:r>
-          </w:p>
-          <w:p/>
-          <w:p/>
-          <w:p>
-            <w:r>
-              <w:t>&lt;&lt;</w:t>
-            </w:r>
-            <w:r>
-              <w:t>3</w:t>
-            </w:r>
-            <w:r>
-              <w:t>&gt;&gt;</w:t>
-            </w:r>
-          </w:p>
-          <w:p/>
-          <w:p>
-            <w:r>
-              <w:t>&lt;&lt;</w:t>
-            </w:r>
-            <w:r>
-              <w:t>4</w:t>
-            </w:r>
-            <w:r>
-              <w:t>&gt;&gt;</w:t>
-            </w:r>
-          </w:p>
-          <w:p/>
-          <w:p/>
-          <w:p>
-            <w:r>
-              <w:t>&lt;&lt;</w:t>
-            </w:r>
-            <w:r>
-              <w:t>5</w:t>
-            </w:r>
-            <w:r>
-              <w:t>&gt;&gt;</w:t>
-            </w:r>
-          </w:p>
-          <w:p/>
-          <w:p/>
-          <w:p>
-            <w:r>
-              <w:t>&lt;&lt;</w:t>
-            </w:r>
-            <w:r>
-              <w:t>6</w:t>
-            </w:r>
-            <w:r>
-              <w:t>&gt;&gt;</w:t>
-            </w:r>
-          </w:p>
-          <w:p/>
-          <w:p/>
-          <w:p/>
-          <w:p/>
-          <w:p>
-            <w:r>
-              <w:t>&lt;&lt;</w:t>
-            </w:r>
-            <w:r>
-              <w:t>7</w:t>
-            </w:r>
-            <w:r>
-              <w:t>&gt;&gt;</w:t>
+              <w:t>&lt;&lt;2&gt;&gt;</w:t>
+            </w:r>
+          </w:p>
+          <w:p/>
+          <w:p/>
+          <w:p>
+            <w:r>
+              <w:t>&lt;&lt;3&gt;&gt;</w:t>
+            </w:r>
+          </w:p>
+          <w:p/>
+          <w:p>
+            <w:r>
+              <w:t>&lt;&lt;4&gt;&gt;</w:t>
+            </w:r>
+          </w:p>
+          <w:p/>
+          <w:p/>
+          <w:p>
+            <w:r>
+              <w:t>&lt;&lt;5&gt;&gt;</w:t>
+            </w:r>
+          </w:p>
+          <w:p/>
+          <w:p/>
+          <w:p>
+            <w:r>
+              <w:t>&lt;&lt;6&gt;&gt;</w:t>
+            </w:r>
+          </w:p>
+          <w:p/>
+          <w:p/>
+          <w:p/>
+          <w:p/>
+          <w:p>
+            <w:r>
+              <w:t>&lt;&lt;7&gt;&gt;</w:t>
             </w:r>
           </w:p>
         </w:tc>
@@ -5127,24 +5149,12 @@
           <w:p/>
           <w:p>
             <w:r>
-              <w:t>Ensure the “</w:t>
-            </w:r>
-            <w:r>
-              <w:t>This column only</w:t>
-            </w:r>
-            <w:r>
-              <w:t>” option is enabled (check marked)</w:t>
-            </w:r>
-          </w:p>
-          <w:p>
-            <w:r>
-              <w:t xml:space="preserve">Type </w:t>
-            </w:r>
-            <w:r>
-              <w:t>2</w:t>
-            </w:r>
-            <w:r>
-              <w:t xml:space="preserve"> in the search box</w:t>
+              <w:t>Ensure the “This column only” option is enabled (check marked)</w:t>
+            </w:r>
+          </w:p>
+          <w:p>
+            <w:r>
+              <w:t>Type 2 in the search box</w:t>
             </w:r>
           </w:p>
           <w:p/>
@@ -5265,25 +5275,16 @@
           <w:p/>
           <w:p>
             <w:r>
-              <w:t>2</w:t>
-            </w:r>
-            <w:r>
-              <w:t xml:space="preserve"> remains in search box</w:t>
-            </w:r>
-          </w:p>
-          <w:p/>
-          <w:p/>
-          <w:p/>
-          <w:p/>
-          <w:p>
-            <w:r>
-              <w:t>“Found at (</w:t>
-            </w:r>
-            <w:r>
-              <w:t>46,1</w:t>
-            </w:r>
-            <w:r>
-              <w:t>)” displayed bottom right and the cell it is found in should</w:t>
+              <w:t>2 remains in search box</w:t>
+            </w:r>
+          </w:p>
+          <w:p/>
+          <w:p/>
+          <w:p/>
+          <w:p/>
+          <w:p>
+            <w:r>
+              <w:t>“Found at (46,1)” displayed bottom right and the cell it is found in should</w:t>
             </w:r>
           </w:p>
           <w:p/>
@@ -5413,15 +5414,8 @@
       </w:pPr>
       <w:bookmarkStart w:id="32" w:name="_Toc22915480"/>
       <w:r>
-        <w:t>Test &lt;&lt;</w:t>
-      </w:r>
-      <w:r>
-        <w:t>Search4</w:t>
-      </w:r>
-      <w:r>
-        <w:t>&gt;&gt;</w:t>
-      </w:r>
-      <w:bookmarkEnd w:id="32"/>
+        <w:t>Test &lt;&lt;Search4&gt;&gt;</w:t>
+      </w:r>
     </w:p>
     <w:p/>
     <w:p>
@@ -5457,34 +5451,8 @@
         <w:t xml:space="preserve"> </w:t>
       </w:r>
       <w:r>
-        <w:t xml:space="preserve">Find cells that contain the search string </w:t>
-      </w:r>
-      <w:r>
-        <w:t>with no constraints.</w:t>
-      </w:r>
-    </w:p>
-    <w:p>
-      <w:pPr>
-        <w:sectPr>
-          <w:headerReference w:type="default" r:id="rId11"/>
-          <w:footerReference w:type="default" r:id="rId12"/>
-          <w:pgSz w:w="12240" w:h="15840" w:code="1"/>
-          <w:pgMar w:top="1440" w:right="1440" w:bottom="1440" w:left="1800" w:header="720" w:footer="720" w:gutter="0"/>
-          <w:pgNumType w:start="1"/>
-          <w:cols w:space="720"/>
-        </w:sectPr>
-      </w:pPr>
-    </w:p>
-    <w:p>
-      <w:pPr>
-        <w:pStyle w:val="Paragraph"/>
-        <w:sectPr>
-          <w:type w:val="continuous"/>
-          <w:pgSz w:w="12240" w:h="15840" w:code="1"/>
-          <w:pgMar w:top="1440" w:right="1440" w:bottom="1440" w:left="1800" w:header="720" w:footer="720" w:gutter="0"/>
-          <w:cols w:space="720"/>
-        </w:sectPr>
-      </w:pPr>
+        <w:t>Find cells that contain the search string with no constraints.</w:t>
+      </w:r>
     </w:p>
     <w:p/>
     <w:tbl>
@@ -5516,21 +5484,18 @@
         </w:trPr>
         <w:tc>
           <w:tcPr>
-            <w:tcW w:w="4620" w:type="dxa"/>
+            <w:tcW w:w="4512" w:type="dxa"/>
             <w:gridSpan w:val="4"/>
           </w:tcPr>
           <w:p>
             <w:r>
-              <w:t xml:space="preserve">Test No.: </w:t>
-            </w:r>
-            <w:r>
-              <w:t>&lt;&lt;Search4&gt;&gt;</w:t>
-            </w:r>
-          </w:p>
-        </w:tc>
-        <w:tc>
-          <w:tcPr>
-            <w:tcW w:w="4596" w:type="dxa"/>
+              <w:t>Test No.: &lt;&lt;Search4&gt;&gt;</w:t>
+            </w:r>
+          </w:p>
+        </w:tc>
+        <w:tc>
+          <w:tcPr>
+            <w:tcW w:w="4478" w:type="dxa"/>
             <w:gridSpan w:val="3"/>
           </w:tcPr>
           <w:p>
@@ -5547,7 +5512,7 @@
         </w:trPr>
         <w:tc>
           <w:tcPr>
-            <w:tcW w:w="9216" w:type="dxa"/>
+            <w:tcW w:w="8990" w:type="dxa"/>
             <w:gridSpan w:val="7"/>
           </w:tcPr>
           <w:p>
@@ -5568,7 +5533,7 @@
         </w:trPr>
         <w:tc>
           <w:tcPr>
-            <w:tcW w:w="9216" w:type="dxa"/>
+            <w:tcW w:w="8990" w:type="dxa"/>
             <w:gridSpan w:val="7"/>
           </w:tcPr>
           <w:p>
@@ -5581,13 +5546,28 @@
           </w:p>
           <w:p>
             <w:r>
-              <w:t xml:space="preserve">Precondition: Operator has run the dbEdit.jar file, opened the database file (TEST_DB.xml), and selected the </w:t>
-            </w:r>
-            <w:r>
-              <w:t>BIG</w:t>
-            </w:r>
-            <w:r>
-              <w:t xml:space="preserve"> Table to view.</w:t>
+              <w:t>Precondition: Operator has run the dbEdit.jar file, opened the database file (TEST_DB.xml), and selected the BIG Table to view.</w:t>
+            </w:r>
+            <w:r>
+              <w:t xml:space="preserve"> </w:t>
+            </w:r>
+            <w:r>
+              <w:rPr>
+                <w:bCs/>
+              </w:rPr>
+              <w:t>(</w:t>
+            </w:r>
+            <w:r>
+              <w:rPr>
+                <w:bCs/>
+              </w:rPr>
+              <w:t>As shown in figure 8.2</w:t>
+            </w:r>
+            <w:r>
+              <w:rPr>
+                <w:bCs/>
+              </w:rPr>
+              <w:t>)</w:t>
             </w:r>
           </w:p>
         </w:tc>
@@ -5599,7 +5579,7 @@
         </w:trPr>
         <w:tc>
           <w:tcPr>
-            <w:tcW w:w="1008" w:type="dxa"/>
+            <w:tcW w:w="995" w:type="dxa"/>
           </w:tcPr>
           <w:p>
             <w:r>
@@ -5612,16 +5592,66 @@
               <w:t>&lt;&lt;</w:t>
             </w:r>
             <w:r>
-              <w:t>N</w:t>
+              <w:t>1</w:t>
             </w:r>
             <w:r>
               <w:t>&gt;&gt;</w:t>
             </w:r>
           </w:p>
-        </w:tc>
-        <w:tc>
-          <w:tcPr>
-            <w:tcW w:w="2340" w:type="dxa"/>
+          <w:p/>
+          <w:p>
+            <w:r>
+              <w:t>&lt;&lt;</w:t>
+            </w:r>
+            <w:r>
+              <w:t>2</w:t>
+            </w:r>
+            <w:r>
+              <w:t>&gt;&gt;</w:t>
+            </w:r>
+          </w:p>
+          <w:p/>
+          <w:p>
+            <w:r>
+              <w:t>&lt;&lt;</w:t>
+            </w:r>
+            <w:r>
+              <w:t>3</w:t>
+            </w:r>
+            <w:r>
+              <w:t>&gt;&gt;</w:t>
+            </w:r>
+          </w:p>
+          <w:p/>
+          <w:p/>
+          <w:p/>
+          <w:p>
+            <w:r>
+              <w:t>&lt;&lt;</w:t>
+            </w:r>
+            <w:r>
+              <w:t>4</w:t>
+            </w:r>
+            <w:r>
+              <w:t>&gt;&gt;</w:t>
+            </w:r>
+          </w:p>
+          <w:p/>
+          <w:p>
+            <w:r>
+              <w:t>&lt;&lt;</w:t>
+            </w:r>
+            <w:r>
+              <w:t>5</w:t>
+            </w:r>
+            <w:r>
+              <w:t>&gt;&gt;</w:t>
+            </w:r>
+          </w:p>
+        </w:tc>
+        <w:tc>
+          <w:tcPr>
+            <w:tcW w:w="2270" w:type="dxa"/>
           </w:tcPr>
           <w:p>
             <w:r>
@@ -5648,13 +5678,7 @@
           <w:p/>
           <w:p>
             <w:r>
-              <w:t xml:space="preserve">Type </w:t>
-            </w:r>
-            <w:r>
-              <w:t>V</w:t>
-            </w:r>
-            <w:r>
-              <w:t xml:space="preserve"> in the search box</w:t>
+              <w:t>Type V in the search box</w:t>
             </w:r>
           </w:p>
           <w:p/>
@@ -5667,7 +5691,7 @@
         </w:tc>
         <w:tc>
           <w:tcPr>
-            <w:tcW w:w="1800" w:type="dxa"/>
+            <w:tcW w:w="1754" w:type="dxa"/>
             <w:gridSpan w:val="3"/>
           </w:tcPr>
           <w:p>
@@ -5709,7 +5733,7 @@
         </w:tc>
         <w:tc>
           <w:tcPr>
-            <w:tcW w:w="2224" w:type="dxa"/>
+            <w:tcW w:w="2159" w:type="dxa"/>
           </w:tcPr>
           <w:p>
             <w:r>
@@ -5725,40 +5749,25 @@
           <w:p/>
           <w:p>
             <w:r>
-              <w:t>New dialog appears with Search and R</w:t>
-            </w:r>
-            <w:r>
-              <w:t>e</w:t>
-            </w:r>
-            <w:r>
-              <w:t>place fields</w:t>
-            </w:r>
-          </w:p>
-          <w:p/>
-          <w:p>
-            <w:r>
-              <w:t>V</w:t>
-            </w:r>
-            <w:r>
-              <w:t xml:space="preserve"> remains in search box</w:t>
-            </w:r>
-          </w:p>
-          <w:p>
-            <w:r>
-              <w:t>“Found at (0</w:t>
-            </w:r>
-            <w:r>
-              <w:t>,42</w:t>
-            </w:r>
-            <w:r>
-              <w:t>)” displayed bottom right and the cell it is found in should be highlighted blue</w:t>
-            </w:r>
-          </w:p>
-          <w:p/>
-        </w:tc>
-        <w:tc>
-          <w:tcPr>
-            <w:tcW w:w="1844" w:type="dxa"/>
+              <w:t>New dialog appears with Search and Replace fields</w:t>
+            </w:r>
+          </w:p>
+          <w:p/>
+          <w:p>
+            <w:r>
+              <w:t>V remains in search box</w:t>
+            </w:r>
+          </w:p>
+          <w:p>
+            <w:r>
+              <w:t>“Found at (0,42)” displayed bottom right and the cell it is found in should be highlighted blue</w:t>
+            </w:r>
+          </w:p>
+          <w:p/>
+        </w:tc>
+        <w:tc>
+          <w:tcPr>
+            <w:tcW w:w="1812" w:type="dxa"/>
           </w:tcPr>
           <w:p>
             <w:r>
@@ -5775,6 +5784,1395 @@
         </w:trPr>
         <w:tc>
           <w:tcPr>
+            <w:tcW w:w="8990" w:type="dxa"/>
+            <w:gridSpan w:val="7"/>
+            <w:tcBorders>
+              <w:bottom w:val="single" w:sz="4" w:space="0" w:color="auto"/>
+            </w:tcBorders>
+          </w:tcPr>
+          <w:p>
+            <w:r>
+              <w:t>Concluding Remarks: Not blue. Passed</w:t>
+            </w:r>
+          </w:p>
+        </w:tc>
+      </w:tr>
+      <w:tr>
+        <w:trPr>
+          <w:trHeight w:val="98"/>
+        </w:trPr>
+        <w:tc>
+          <w:tcPr>
+            <w:tcW w:w="4500" w:type="dxa"/>
+            <w:gridSpan w:val="3"/>
+          </w:tcPr>
+          <w:p>
+            <w:r>
+              <w:t xml:space="preserve">Testing Team: </w:t>
+            </w:r>
+          </w:p>
+          <w:p>
+            <w:r>
+              <w:t>Ethan Hardin</w:t>
+            </w:r>
+          </w:p>
+        </w:tc>
+        <w:tc>
+          <w:tcPr>
+            <w:tcW w:w="4490" w:type="dxa"/>
+            <w:gridSpan w:val="4"/>
+          </w:tcPr>
+          <w:p>
+            <w:r>
+              <w:t>Date Completed:</w:t>
+            </w:r>
+          </w:p>
+          <w:p>
+            <w:r>
+              <w:t>4/11/2020</w:t>
+            </w:r>
+          </w:p>
+        </w:tc>
+      </w:tr>
+    </w:tbl>
+    <w:p>
+      <w:pPr>
+        <w:pStyle w:val="Heading2"/>
+      </w:pPr>
+      <w:r>
+        <w:t>Test &lt;&lt;</w:t>
+      </w:r>
+      <w:r>
+        <w:t>Filter1</w:t>
+      </w:r>
+      <w:r>
+        <w:t>&gt;&gt;</w:t>
+      </w:r>
+    </w:p>
+    <w:p/>
+    <w:p>
+      <w:r>
+        <w:rPr>
+          <w:b/>
+          <w:bCs/>
+        </w:rPr>
+        <w:t xml:space="preserve">Objective: </w:t>
+      </w:r>
+      <w:r>
+        <w:rPr>
+          <w:bCs/>
+        </w:rPr>
+        <w:t>Filter numerical comparisons</w:t>
+      </w:r>
+    </w:p>
+    <w:p>
+      <w:pPr>
+        <w:sectPr>
+          <w:headerReference w:type="default" r:id="rId11"/>
+          <w:footerReference w:type="default" r:id="rId12"/>
+          <w:pgSz w:w="12240" w:h="15840" w:code="1"/>
+          <w:pgMar w:top="1440" w:right="1440" w:bottom="1440" w:left="1800" w:header="720" w:footer="720" w:gutter="0"/>
+          <w:pgNumType w:start="1"/>
+          <w:cols w:space="720"/>
+        </w:sectPr>
+      </w:pPr>
+      <w:r>
+        <w:rPr>
+          <w:b/>
+          <w:bCs/>
+        </w:rPr>
+        <w:t>Notes:</w:t>
+      </w:r>
+      <w:r>
+        <w:t xml:space="preserve"> </w:t>
+      </w:r>
+      <w:r>
+        <w:t xml:space="preserve">Find cells that </w:t>
+      </w:r>
+      <w:r>
+        <w:t xml:space="preserve">match the </w:t>
+      </w:r>
+      <w:r>
+        <w:t>AND filter criteria.</w:t>
+      </w:r>
+    </w:p>
+    <w:p>
+      <w:pPr>
+        <w:pStyle w:val="Paragraph"/>
+        <w:sectPr>
+          <w:type w:val="continuous"/>
+          <w:pgSz w:w="12240" w:h="15840" w:code="1"/>
+          <w:pgMar w:top="1440" w:right="1440" w:bottom="1440" w:left="1800" w:header="720" w:footer="720" w:gutter="0"/>
+          <w:cols w:space="720"/>
+        </w:sectPr>
+      </w:pPr>
+    </w:p>
+    <w:p/>
+    <w:tbl>
+      <w:tblPr>
+        <w:tblW w:w="0" w:type="auto"/>
+        <w:tblBorders>
+          <w:top w:val="single" w:sz="4" w:space="0" w:color="auto"/>
+          <w:left w:val="single" w:sz="4" w:space="0" w:color="auto"/>
+          <w:bottom w:val="single" w:sz="4" w:space="0" w:color="auto"/>
+          <w:right w:val="single" w:sz="4" w:space="0" w:color="auto"/>
+          <w:insideH w:val="single" w:sz="4" w:space="0" w:color="auto"/>
+          <w:insideV w:val="single" w:sz="4" w:space="0" w:color="auto"/>
+        </w:tblBorders>
+        <w:tblLook w:val="0000" w:firstRow="0" w:lastRow="0" w:firstColumn="0" w:lastColumn="0" w:noHBand="0" w:noVBand="0"/>
+      </w:tblPr>
+      <w:tblGrid>
+        <w:gridCol w:w="995"/>
+        <w:gridCol w:w="2270"/>
+        <w:gridCol w:w="1235"/>
+        <w:gridCol w:w="12"/>
+        <w:gridCol w:w="507"/>
+        <w:gridCol w:w="2159"/>
+        <w:gridCol w:w="1812"/>
+      </w:tblGrid>
+      <w:tr>
+        <w:trPr>
+          <w:cantSplit/>
+          <w:trHeight w:val="300"/>
+        </w:trPr>
+        <w:tc>
+          <w:tcPr>
+            <w:tcW w:w="4512" w:type="dxa"/>
+            <w:gridSpan w:val="4"/>
+          </w:tcPr>
+          <w:p>
+            <w:r>
+              <w:t>Test No.: &lt;&lt;</w:t>
+            </w:r>
+            <w:r>
+              <w:t>Filter1</w:t>
+            </w:r>
+            <w:r>
+              <w:t>&gt;&gt;</w:t>
+            </w:r>
+          </w:p>
+        </w:tc>
+        <w:tc>
+          <w:tcPr>
+            <w:tcW w:w="4478" w:type="dxa"/>
+            <w:gridSpan w:val="3"/>
+          </w:tcPr>
+          <w:p>
+            <w:r>
+              <w:t>Current Status: &lt;&lt; Passed &gt;&gt;</w:t>
+            </w:r>
+          </w:p>
+        </w:tc>
+      </w:tr>
+      <w:tr>
+        <w:trPr>
+          <w:cantSplit/>
+          <w:trHeight w:val="300"/>
+        </w:trPr>
+        <w:tc>
+          <w:tcPr>
+            <w:tcW w:w="8990" w:type="dxa"/>
+            <w:gridSpan w:val="7"/>
+          </w:tcPr>
+          <w:p>
+            <w:r>
+              <w:t xml:space="preserve">Test title:  </w:t>
+            </w:r>
+            <w:r>
+              <w:t xml:space="preserve">Search </w:t>
+            </w:r>
+            <w:r>
+              <w:t xml:space="preserve">cells based </w:t>
+            </w:r>
+            <w:proofErr w:type="gramStart"/>
+            <w:r>
+              <w:t>off of</w:t>
+            </w:r>
+            <w:proofErr w:type="gramEnd"/>
+            <w:r>
+              <w:t xml:space="preserve"> numerical comparisons such as greater, equal, or less than</w:t>
+            </w:r>
+            <w:r>
+              <w:t>.</w:t>
+            </w:r>
+          </w:p>
+          <w:p/>
+        </w:tc>
+      </w:tr>
+      <w:tr>
+        <w:trPr>
+          <w:cantSplit/>
+          <w:trHeight w:val="1070"/>
+        </w:trPr>
+        <w:tc>
+          <w:tcPr>
+            <w:tcW w:w="8990" w:type="dxa"/>
+            <w:gridSpan w:val="7"/>
+          </w:tcPr>
+          <w:p>
+            <w:r>
+              <w:t xml:space="preserve">Testing approach: </w:t>
+            </w:r>
+            <w:r>
+              <w:t>Ensure proper results from manual testing by following the GUI. This is a high priority.</w:t>
+            </w:r>
+          </w:p>
+          <w:p>
+            <w:r>
+              <w:t xml:space="preserve">Precondition: Operator has run the dbEdit.jar file, opened the database file (TEST_DB.xml), and selected the </w:t>
+            </w:r>
+            <w:r>
+              <w:t xml:space="preserve">Type </w:t>
+            </w:r>
+            <w:r>
+              <w:t>Table to view.</w:t>
+            </w:r>
+            <w:r>
+              <w:t xml:space="preserve"> </w:t>
+            </w:r>
+          </w:p>
+        </w:tc>
+      </w:tr>
+      <w:tr>
+        <w:trPr>
+          <w:cantSplit/>
+          <w:trHeight w:val="4130"/>
+        </w:trPr>
+        <w:tc>
+          <w:tcPr>
+            <w:tcW w:w="995" w:type="dxa"/>
+          </w:tcPr>
+          <w:p>
+            <w:r>
+              <w:t>STEP</w:t>
+            </w:r>
+          </w:p>
+          <w:p/>
+          <w:p>
+            <w:r>
+              <w:t>&lt;&lt;N&gt;&gt;</w:t>
+            </w:r>
+          </w:p>
+        </w:tc>
+        <w:tc>
+          <w:tcPr>
+            <w:tcW w:w="2270" w:type="dxa"/>
+          </w:tcPr>
+          <w:p>
+            <w:r>
+              <w:t>OPERATOR ACTION</w:t>
+            </w:r>
+          </w:p>
+          <w:p/>
+          <w:p>
+            <w:r>
+              <w:t xml:space="preserve">Click on </w:t>
+            </w:r>
+            <w:r>
+              <w:t>the index filter cell</w:t>
+            </w:r>
+            <w:r>
+              <w:t xml:space="preserve"> (cell directly beneath FIELD_SMALLINT)</w:t>
+            </w:r>
+          </w:p>
+          <w:p/>
+          <w:p>
+            <w:r>
+              <w:t>Type 10 into the cell</w:t>
+            </w:r>
+          </w:p>
+          <w:p/>
+          <w:p>
+            <w:r>
+              <w:t>Click on the index filter cell (cell directly beneath FIELD</w:t>
+            </w:r>
+            <w:r>
+              <w:t>1_INTEGER</w:t>
+            </w:r>
+            <w:r>
+              <w:t>)</w:t>
+            </w:r>
+          </w:p>
+          <w:p/>
+          <w:p>
+            <w:r>
+              <w:t>Type 0 into the cell</w:t>
+            </w:r>
+          </w:p>
+          <w:p/>
+          <w:p>
+            <w:r>
+              <w:t>Press tab key</w:t>
+            </w:r>
+          </w:p>
+          <w:p/>
+          <w:p/>
+        </w:tc>
+        <w:tc>
+          <w:tcPr>
+            <w:tcW w:w="1754" w:type="dxa"/>
+            <w:gridSpan w:val="3"/>
+          </w:tcPr>
+          <w:p>
+            <w:r>
+              <w:t>PURPOSE</w:t>
+            </w:r>
+          </w:p>
+          <w:p/>
+          <w:p>
+            <w:r>
+              <w:t>Initial condition</w:t>
+            </w:r>
+          </w:p>
+          <w:p/>
+          <w:p/>
+          <w:p/>
+          <w:p>
+            <w:r>
+              <w:t>Initial condition</w:t>
+            </w:r>
+          </w:p>
+          <w:p/>
+          <w:p>
+            <w:r>
+              <w:t>Initial condition</w:t>
+            </w:r>
+          </w:p>
+          <w:p/>
+          <w:p/>
+          <w:p/>
+          <w:p>
+            <w:r>
+              <w:t>S</w:t>
+            </w:r>
+            <w:r>
+              <w:t>tring</w:t>
+            </w:r>
+            <w:r>
+              <w:t xml:space="preserve"> </w:t>
+            </w:r>
+            <w:r>
+              <w:t>to f</w:t>
+            </w:r>
+            <w:r>
+              <w:t>ilter</w:t>
+            </w:r>
+          </w:p>
+          <w:p/>
+          <w:p>
+            <w:r>
+              <w:t xml:space="preserve">Execute </w:t>
+            </w:r>
+            <w:r>
+              <w:t>filter</w:t>
+            </w:r>
+          </w:p>
+        </w:tc>
+        <w:tc>
+          <w:tcPr>
+            <w:tcW w:w="2159" w:type="dxa"/>
+          </w:tcPr>
+          <w:p>
+            <w:r>
+              <w:t>EXEPCTED RESULTS</w:t>
+            </w:r>
+          </w:p>
+          <w:p/>
+          <w:p/>
+          <w:p/>
+          <w:p/>
+          <w:p/>
+          <w:p>
+            <w:r>
+              <w:t>10 remains in cell</w:t>
+            </w:r>
+          </w:p>
+          <w:p/>
+          <w:p/>
+          <w:p/>
+          <w:p/>
+          <w:p/>
+          <w:p>
+            <w:r>
+              <w:t>0 remains in cell</w:t>
+            </w:r>
+          </w:p>
+          <w:p/>
+          <w:p>
+            <w:r>
+              <w:t>5 results are displayed with 10 in the column operator specified 10 as the filter and 0 for the other column</w:t>
+            </w:r>
+          </w:p>
+          <w:p/>
+          <w:p/>
+          <w:p/>
+        </w:tc>
+        <w:tc>
+          <w:tcPr>
+            <w:tcW w:w="1812" w:type="dxa"/>
+          </w:tcPr>
+          <w:p>
+            <w:r>
+              <w:t>COMMENTS</w:t>
+            </w:r>
+          </w:p>
+          <w:p/>
+          <w:p/>
+        </w:tc>
+      </w:tr>
+      <w:tr>
+        <w:trPr>
+          <w:trHeight w:val="1250"/>
+        </w:trPr>
+        <w:tc>
+          <w:tcPr>
+            <w:tcW w:w="8990" w:type="dxa"/>
+            <w:gridSpan w:val="7"/>
+            <w:tcBorders>
+              <w:bottom w:val="single" w:sz="4" w:space="0" w:color="auto"/>
+            </w:tcBorders>
+          </w:tcPr>
+          <w:p>
+            <w:r>
+              <w:t xml:space="preserve">Concluding Remarks: </w:t>
+            </w:r>
+            <w:r>
+              <w:t>Passed</w:t>
+            </w:r>
+          </w:p>
+        </w:tc>
+      </w:tr>
+      <w:tr>
+        <w:trPr>
+          <w:trHeight w:val="98"/>
+        </w:trPr>
+        <w:tc>
+          <w:tcPr>
+            <w:tcW w:w="4500" w:type="dxa"/>
+            <w:gridSpan w:val="3"/>
+          </w:tcPr>
+          <w:p>
+            <w:r>
+              <w:t xml:space="preserve">Testing Team: </w:t>
+            </w:r>
+          </w:p>
+          <w:p>
+            <w:r>
+              <w:t>Ethan Hardin</w:t>
+            </w:r>
+          </w:p>
+        </w:tc>
+        <w:tc>
+          <w:tcPr>
+            <w:tcW w:w="4490" w:type="dxa"/>
+            <w:gridSpan w:val="4"/>
+          </w:tcPr>
+          <w:p>
+            <w:r>
+              <w:t>Date Completed:</w:t>
+            </w:r>
+          </w:p>
+          <w:p>
+            <w:r>
+              <w:t>4/1</w:t>
+            </w:r>
+            <w:r>
+              <w:t>5</w:t>
+            </w:r>
+            <w:r>
+              <w:t>/2020</w:t>
+            </w:r>
+          </w:p>
+        </w:tc>
+      </w:tr>
+    </w:tbl>
+    <w:p>
+      <w:pPr>
+        <w:pStyle w:val="Heading2"/>
+      </w:pPr>
+      <w:r>
+        <w:t>Test &lt;&lt;</w:t>
+      </w:r>
+      <w:r>
+        <w:t>Filter2</w:t>
+      </w:r>
+      <w:r>
+        <w:t>&gt;&gt;</w:t>
+      </w:r>
+    </w:p>
+    <w:p/>
+    <w:p>
+      <w:r>
+        <w:rPr>
+          <w:b/>
+          <w:bCs/>
+        </w:rPr>
+        <w:t xml:space="preserve">Objective: </w:t>
+      </w:r>
+      <w:r>
+        <w:rPr>
+          <w:bCs/>
+        </w:rPr>
+        <w:t>Filter</w:t>
+      </w:r>
+      <w:r>
+        <w:rPr>
+          <w:bCs/>
+        </w:rPr>
+        <w:t xml:space="preserve"> </w:t>
+      </w:r>
+      <w:r>
+        <w:rPr>
+          <w:bCs/>
+        </w:rPr>
+        <w:t>strings</w:t>
+      </w:r>
+    </w:p>
+    <w:p>
+      <w:pPr>
+        <w:sectPr>
+          <w:headerReference w:type="default" r:id="rId13"/>
+          <w:footerReference w:type="default" r:id="rId14"/>
+          <w:pgSz w:w="12240" w:h="15840" w:code="1"/>
+          <w:pgMar w:top="1440" w:right="1440" w:bottom="1440" w:left="1800" w:header="720" w:footer="720" w:gutter="0"/>
+          <w:pgNumType w:start="1"/>
+          <w:cols w:space="720"/>
+        </w:sectPr>
+      </w:pPr>
+      <w:r>
+        <w:rPr>
+          <w:b/>
+          <w:bCs/>
+        </w:rPr>
+        <w:t>Notes:</w:t>
+      </w:r>
+      <w:r>
+        <w:t xml:space="preserve"> </w:t>
+      </w:r>
+      <w:r>
+        <w:t>Find cells that</w:t>
+      </w:r>
+      <w:r>
+        <w:t xml:space="preserve"> pass the </w:t>
+      </w:r>
+      <w:r>
+        <w:t>OR filter given criteria</w:t>
+      </w:r>
+    </w:p>
+    <w:p>
+      <w:pPr>
+        <w:pStyle w:val="Paragraph"/>
+        <w:sectPr>
+          <w:type w:val="continuous"/>
+          <w:pgSz w:w="12240" w:h="15840" w:code="1"/>
+          <w:pgMar w:top="1440" w:right="1440" w:bottom="1440" w:left="1800" w:header="720" w:footer="720" w:gutter="0"/>
+          <w:cols w:space="720"/>
+        </w:sectPr>
+      </w:pPr>
+    </w:p>
+    <w:p/>
+    <w:tbl>
+      <w:tblPr>
+        <w:tblW w:w="0" w:type="auto"/>
+        <w:tblBorders>
+          <w:top w:val="single" w:sz="4" w:space="0" w:color="auto"/>
+          <w:left w:val="single" w:sz="4" w:space="0" w:color="auto"/>
+          <w:bottom w:val="single" w:sz="4" w:space="0" w:color="auto"/>
+          <w:right w:val="single" w:sz="4" w:space="0" w:color="auto"/>
+          <w:insideH w:val="single" w:sz="4" w:space="0" w:color="auto"/>
+          <w:insideV w:val="single" w:sz="4" w:space="0" w:color="auto"/>
+        </w:tblBorders>
+        <w:tblLook w:val="0000" w:firstRow="0" w:lastRow="0" w:firstColumn="0" w:lastColumn="0" w:noHBand="0" w:noVBand="0"/>
+      </w:tblPr>
+      <w:tblGrid>
+        <w:gridCol w:w="995"/>
+        <w:gridCol w:w="2270"/>
+        <w:gridCol w:w="1235"/>
+        <w:gridCol w:w="12"/>
+        <w:gridCol w:w="507"/>
+        <w:gridCol w:w="2159"/>
+        <w:gridCol w:w="1812"/>
+      </w:tblGrid>
+      <w:tr>
+        <w:trPr>
+          <w:cantSplit/>
+          <w:trHeight w:val="300"/>
+        </w:trPr>
+        <w:tc>
+          <w:tcPr>
+            <w:tcW w:w="4512" w:type="dxa"/>
+            <w:gridSpan w:val="4"/>
+          </w:tcPr>
+          <w:p>
+            <w:r>
+              <w:t>Test No.: &lt;&lt;</w:t>
+            </w:r>
+            <w:r>
+              <w:t>Filter2</w:t>
+            </w:r>
+            <w:r>
+              <w:t>&gt;&gt;</w:t>
+            </w:r>
+          </w:p>
+        </w:tc>
+        <w:tc>
+          <w:tcPr>
+            <w:tcW w:w="4478" w:type="dxa"/>
+            <w:gridSpan w:val="3"/>
+          </w:tcPr>
+          <w:p>
+            <w:r>
+              <w:t>Current Status: &lt;&lt; Passed &gt;&gt;</w:t>
+            </w:r>
+          </w:p>
+        </w:tc>
+      </w:tr>
+      <w:tr>
+        <w:trPr>
+          <w:cantSplit/>
+          <w:trHeight w:val="300"/>
+        </w:trPr>
+        <w:tc>
+          <w:tcPr>
+            <w:tcW w:w="8990" w:type="dxa"/>
+            <w:gridSpan w:val="7"/>
+          </w:tcPr>
+          <w:p>
+            <w:r>
+              <w:t xml:space="preserve">Test title:  </w:t>
+            </w:r>
+            <w:r>
+              <w:t>Filter for</w:t>
+            </w:r>
+            <w:r>
+              <w:t xml:space="preserve"> strings regardless of substring status in cells, column, or case sensitivity</w:t>
+            </w:r>
+            <w:r>
+              <w:t xml:space="preserve"> using OR filter.</w:t>
+            </w:r>
+          </w:p>
+          <w:p/>
+        </w:tc>
+      </w:tr>
+      <w:tr>
+        <w:trPr>
+          <w:cantSplit/>
+          <w:trHeight w:val="1070"/>
+        </w:trPr>
+        <w:tc>
+          <w:tcPr>
+            <w:tcW w:w="8990" w:type="dxa"/>
+            <w:gridSpan w:val="7"/>
+          </w:tcPr>
+          <w:p>
+            <w:r>
+              <w:t xml:space="preserve">Testing approach: </w:t>
+            </w:r>
+            <w:r>
+              <w:t>Ensure proper results from manual testing by following the GUI. This is a high priority.</w:t>
+            </w:r>
+          </w:p>
+          <w:p>
+            <w:r>
+              <w:t xml:space="preserve">Precondition: Operator has run the dbEdit.jar file, opened the database file (TEST_DB.xml), and selected the </w:t>
+            </w:r>
+            <w:r>
+              <w:t>Constraint</w:t>
+            </w:r>
+            <w:r>
+              <w:t xml:space="preserve"> Table to view.</w:t>
+            </w:r>
+            <w:r>
+              <w:t xml:space="preserve"> OR Filter enabled</w:t>
+            </w:r>
+          </w:p>
+        </w:tc>
+      </w:tr>
+      <w:tr>
+        <w:trPr>
+          <w:cantSplit/>
+          <w:trHeight w:val="4130"/>
+        </w:trPr>
+        <w:tc>
+          <w:tcPr>
+            <w:tcW w:w="995" w:type="dxa"/>
+          </w:tcPr>
+          <w:p>
+            <w:r>
+              <w:t>STEP</w:t>
+            </w:r>
+          </w:p>
+          <w:p/>
+          <w:p>
+            <w:r>
+              <w:t>&lt;&lt;N&gt;&gt;</w:t>
+            </w:r>
+          </w:p>
+        </w:tc>
+        <w:tc>
+          <w:tcPr>
+            <w:tcW w:w="2270" w:type="dxa"/>
+          </w:tcPr>
+          <w:p>
+            <w:r>
+              <w:t>OPERATOR ACTION</w:t>
+            </w:r>
+          </w:p>
+          <w:p/>
+          <w:p>
+            <w:r>
+              <w:t>Click on t</w:t>
+            </w:r>
+            <w:r>
+              <w:t>he RESTRICTION_TYPE</w:t>
+            </w:r>
+            <w:r>
+              <w:t xml:space="preserve"> filter cell (cell directly beneath </w:t>
+            </w:r>
+            <w:r>
+              <w:t>RESTRICTION_TYPE</w:t>
+            </w:r>
+            <w:r>
+              <w:t>)</w:t>
+            </w:r>
+          </w:p>
+          <w:p/>
+          <w:p>
+            <w:r>
+              <w:t xml:space="preserve">Type </w:t>
+            </w:r>
+            <w:r>
+              <w:t>RESTRICTED</w:t>
+            </w:r>
+            <w:r>
+              <w:t xml:space="preserve"> into the cell</w:t>
+            </w:r>
+          </w:p>
+          <w:p/>
+          <w:p>
+            <w:r>
+              <w:t xml:space="preserve">Click on the </w:t>
+            </w:r>
+            <w:r>
+              <w:t>ATTENTION1</w:t>
+            </w:r>
+            <w:r>
+              <w:t xml:space="preserve"> filter cell (cell directly beneath </w:t>
+            </w:r>
+            <w:r>
+              <w:t>ATTENTION1</w:t>
+            </w:r>
+            <w:r>
+              <w:t>)</w:t>
+            </w:r>
+          </w:p>
+          <w:p/>
+          <w:p>
+            <w:r>
+              <w:t xml:space="preserve">Type </w:t>
+            </w:r>
+            <w:r>
+              <w:t>CORRECT</w:t>
+            </w:r>
+            <w:r>
+              <w:t xml:space="preserve"> into the cell</w:t>
+            </w:r>
+          </w:p>
+          <w:p/>
+          <w:p>
+            <w:r>
+              <w:t>Press tab key</w:t>
+            </w:r>
+          </w:p>
+          <w:p/>
+        </w:tc>
+        <w:tc>
+          <w:tcPr>
+            <w:tcW w:w="1754" w:type="dxa"/>
+            <w:gridSpan w:val="3"/>
+          </w:tcPr>
+          <w:p>
+            <w:r>
+              <w:t>PURPOSE</w:t>
+            </w:r>
+          </w:p>
+          <w:p/>
+          <w:p>
+            <w:r>
+              <w:t>Initial condition</w:t>
+            </w:r>
+          </w:p>
+          <w:p/>
+          <w:p/>
+          <w:p/>
+          <w:p/>
+          <w:p/>
+          <w:p>
+            <w:r>
+              <w:t>Initial condition</w:t>
+            </w:r>
+          </w:p>
+          <w:p/>
+          <w:p>
+            <w:r>
+              <w:t>Initial condition</w:t>
+            </w:r>
+          </w:p>
+          <w:p/>
+          <w:p/>
+          <w:p/>
+          <w:p/>
+          <w:p/>
+          <w:p>
+            <w:r>
+              <w:t>Search string to find</w:t>
+            </w:r>
+          </w:p>
+          <w:p/>
+          <w:p>
+            <w:r>
+              <w:t>Execute search</w:t>
+            </w:r>
+          </w:p>
+        </w:tc>
+        <w:tc>
+          <w:tcPr>
+            <w:tcW w:w="2159" w:type="dxa"/>
+          </w:tcPr>
+          <w:p>
+            <w:r>
+              <w:t>EXEPCTED RESULTS</w:t>
+            </w:r>
+          </w:p>
+          <w:p/>
+          <w:p/>
+          <w:p/>
+          <w:p/>
+          <w:p/>
+          <w:p/>
+          <w:p/>
+          <w:p>
+            <w:r>
+              <w:t xml:space="preserve">RESTRICTED </w:t>
+            </w:r>
+            <w:r>
+              <w:t>remains in cell</w:t>
+            </w:r>
+          </w:p>
+          <w:p/>
+          <w:p/>
+          <w:p/>
+          <w:p/>
+          <w:p/>
+          <w:p/>
+          <w:p>
+            <w:r>
+              <w:t>CORRECT</w:t>
+            </w:r>
+            <w:r>
+              <w:t xml:space="preserve"> remains in cell</w:t>
+            </w:r>
+          </w:p>
+          <w:p/>
+          <w:p/>
+          <w:p>
+            <w:r>
+              <w:t>8</w:t>
+            </w:r>
+            <w:r>
+              <w:t xml:space="preserve"> results are shown that match the column filter criteria</w:t>
+            </w:r>
+          </w:p>
+        </w:tc>
+        <w:tc>
+          <w:tcPr>
+            <w:tcW w:w="1812" w:type="dxa"/>
+          </w:tcPr>
+          <w:p>
+            <w:r>
+              <w:t>COMMENTS</w:t>
+            </w:r>
+          </w:p>
+          <w:p/>
+          <w:p/>
+          <w:p/>
+          <w:p/>
+          <w:p/>
+          <w:p/>
+          <w:p/>
+          <w:p/>
+          <w:p/>
+          <w:p/>
+          <w:p/>
+          <w:p/>
+          <w:p/>
+          <w:p/>
+          <w:p/>
+          <w:p/>
+        </w:tc>
+      </w:tr>
+      <w:tr>
+        <w:trPr>
+          <w:trHeight w:val="1250"/>
+        </w:trPr>
+        <w:tc>
+          <w:tcPr>
+            <w:tcW w:w="8990" w:type="dxa"/>
+            <w:gridSpan w:val="7"/>
+            <w:tcBorders>
+              <w:bottom w:val="single" w:sz="4" w:space="0" w:color="auto"/>
+            </w:tcBorders>
+          </w:tcPr>
+          <w:p>
+            <w:r>
+              <w:t>Concluding Remarks:</w:t>
+            </w:r>
+            <w:r>
+              <w:t xml:space="preserve"> Passed</w:t>
+            </w:r>
+            <w:r>
+              <w:t>. Figure 8.</w:t>
+            </w:r>
+            <w:r>
+              <w:t>4</w:t>
+            </w:r>
+          </w:p>
+        </w:tc>
+      </w:tr>
+      <w:tr>
+        <w:trPr>
+          <w:trHeight w:val="98"/>
+        </w:trPr>
+        <w:tc>
+          <w:tcPr>
+            <w:tcW w:w="4500" w:type="dxa"/>
+            <w:gridSpan w:val="3"/>
+          </w:tcPr>
+          <w:p>
+            <w:r>
+              <w:t xml:space="preserve">Testing Team: </w:t>
+            </w:r>
+          </w:p>
+          <w:p>
+            <w:r>
+              <w:t>Ethan Hardin</w:t>
+            </w:r>
+          </w:p>
+        </w:tc>
+        <w:tc>
+          <w:tcPr>
+            <w:tcW w:w="4490" w:type="dxa"/>
+            <w:gridSpan w:val="4"/>
+          </w:tcPr>
+          <w:p>
+            <w:r>
+              <w:t>Date Completed:</w:t>
+            </w:r>
+          </w:p>
+          <w:p>
+            <w:r>
+              <w:t>4/11/2020</w:t>
+            </w:r>
+          </w:p>
+        </w:tc>
+      </w:tr>
+    </w:tbl>
+    <w:p>
+      <w:pPr>
+        <w:pStyle w:val="Heading2"/>
+      </w:pPr>
+      <w:r>
+        <w:t>Test &lt;&lt;</w:t>
+      </w:r>
+      <w:r>
+        <w:t>Filter3</w:t>
+      </w:r>
+      <w:r>
+        <w:t>&gt;&gt;</w:t>
+      </w:r>
+    </w:p>
+    <w:p/>
+    <w:p>
+      <w:r>
+        <w:rPr>
+          <w:b/>
+          <w:bCs/>
+        </w:rPr>
+        <w:t xml:space="preserve">Objective: </w:t>
+      </w:r>
+      <w:r>
+        <w:rPr>
+          <w:bCs/>
+        </w:rPr>
+        <w:t xml:space="preserve">Search </w:t>
+      </w:r>
+      <w:r>
+        <w:rPr>
+          <w:bCs/>
+        </w:rPr>
+        <w:t xml:space="preserve">based </w:t>
+      </w:r>
+      <w:proofErr w:type="gramStart"/>
+      <w:r>
+        <w:rPr>
+          <w:bCs/>
+        </w:rPr>
+        <w:t>off of</w:t>
+      </w:r>
+      <w:proofErr w:type="gramEnd"/>
+      <w:r>
+        <w:rPr>
+          <w:bCs/>
+        </w:rPr>
+        <w:t xml:space="preserve"> cell COLOR</w:t>
+      </w:r>
+    </w:p>
+    <w:p>
+      <w:r>
+        <w:rPr>
+          <w:b/>
+          <w:bCs/>
+        </w:rPr>
+        <w:t>Notes:</w:t>
+      </w:r>
+      <w:r>
+        <w:t xml:space="preserve"> </w:t>
+      </w:r>
+      <w:r>
+        <w:t xml:space="preserve">Find cells that contain the </w:t>
+      </w:r>
+      <w:r>
+        <w:t>filter color</w:t>
+      </w:r>
+      <w:r>
+        <w:t>.</w:t>
+      </w:r>
+    </w:p>
+    <w:p>
+      <w:pPr>
+        <w:sectPr>
+          <w:headerReference w:type="default" r:id="rId15"/>
+          <w:footerReference w:type="default" r:id="rId16"/>
+          <w:pgSz w:w="12240" w:h="15840" w:code="1"/>
+          <w:pgMar w:top="1440" w:right="1440" w:bottom="1440" w:left="1800" w:header="720" w:footer="720" w:gutter="0"/>
+          <w:pgNumType w:start="1"/>
+          <w:cols w:space="720"/>
+        </w:sectPr>
+      </w:pPr>
+    </w:p>
+    <w:p>
+      <w:pPr>
+        <w:pStyle w:val="Paragraph"/>
+        <w:sectPr>
+          <w:type w:val="continuous"/>
+          <w:pgSz w:w="12240" w:h="15840" w:code="1"/>
+          <w:pgMar w:top="1440" w:right="1440" w:bottom="1440" w:left="1800" w:header="720" w:footer="720" w:gutter="0"/>
+          <w:cols w:space="720"/>
+        </w:sectPr>
+      </w:pPr>
+    </w:p>
+    <w:p/>
+    <w:tbl>
+      <w:tblPr>
+        <w:tblW w:w="0" w:type="auto"/>
+        <w:tblBorders>
+          <w:top w:val="single" w:sz="4" w:space="0" w:color="auto"/>
+          <w:left w:val="single" w:sz="4" w:space="0" w:color="auto"/>
+          <w:bottom w:val="single" w:sz="4" w:space="0" w:color="auto"/>
+          <w:right w:val="single" w:sz="4" w:space="0" w:color="auto"/>
+          <w:insideH w:val="single" w:sz="4" w:space="0" w:color="auto"/>
+          <w:insideV w:val="single" w:sz="4" w:space="0" w:color="auto"/>
+        </w:tblBorders>
+        <w:tblLook w:val="0000" w:firstRow="0" w:lastRow="0" w:firstColumn="0" w:lastColumn="0" w:noHBand="0" w:noVBand="0"/>
+      </w:tblPr>
+      <w:tblGrid>
+        <w:gridCol w:w="993"/>
+        <w:gridCol w:w="2280"/>
+        <w:gridCol w:w="1229"/>
+        <w:gridCol w:w="12"/>
+        <w:gridCol w:w="503"/>
+        <w:gridCol w:w="2168"/>
+        <w:gridCol w:w="1805"/>
+      </w:tblGrid>
+      <w:tr>
+        <w:trPr>
+          <w:cantSplit/>
+          <w:trHeight w:val="300"/>
+        </w:trPr>
+        <w:tc>
+          <w:tcPr>
+            <w:tcW w:w="4620" w:type="dxa"/>
+            <w:gridSpan w:val="4"/>
+          </w:tcPr>
+          <w:p>
+            <w:r>
+              <w:t>Test No.: &lt;&lt;</w:t>
+            </w:r>
+            <w:r>
+              <w:t>Filter3</w:t>
+            </w:r>
+            <w:r>
+              <w:t>&gt;&gt;</w:t>
+            </w:r>
+          </w:p>
+        </w:tc>
+        <w:tc>
+          <w:tcPr>
+            <w:tcW w:w="4596" w:type="dxa"/>
+            <w:gridSpan w:val="3"/>
+          </w:tcPr>
+          <w:p>
+            <w:r>
+              <w:t xml:space="preserve">Current Status: &lt;&lt; </w:t>
+            </w:r>
+            <w:r>
+              <w:t xml:space="preserve">Failed </w:t>
+            </w:r>
+            <w:r>
+              <w:t>&gt;&gt;</w:t>
+            </w:r>
+          </w:p>
+        </w:tc>
+      </w:tr>
+      <w:tr>
+        <w:trPr>
+          <w:cantSplit/>
+          <w:trHeight w:val="300"/>
+        </w:trPr>
+        <w:tc>
+          <w:tcPr>
+            <w:tcW w:w="9216" w:type="dxa"/>
+            <w:gridSpan w:val="7"/>
+          </w:tcPr>
+          <w:p>
+            <w:r>
+              <w:t xml:space="preserve">Test title:  </w:t>
+            </w:r>
+            <w:r>
+              <w:t xml:space="preserve">Search </w:t>
+            </w:r>
+            <w:r>
+              <w:t>for cells of a given color.</w:t>
+            </w:r>
+          </w:p>
+          <w:p/>
+        </w:tc>
+      </w:tr>
+      <w:tr>
+        <w:trPr>
+          <w:cantSplit/>
+          <w:trHeight w:val="1070"/>
+        </w:trPr>
+        <w:tc>
+          <w:tcPr>
+            <w:tcW w:w="9216" w:type="dxa"/>
+            <w:gridSpan w:val="7"/>
+          </w:tcPr>
+          <w:p>
+            <w:r>
+              <w:t xml:space="preserve">Testing approach: </w:t>
+            </w:r>
+            <w:r>
+              <w:t>Ensure proper results from manual testing by following the GUI. This is a high priority.</w:t>
+            </w:r>
+          </w:p>
+          <w:p>
+            <w:r>
+              <w:t xml:space="preserve">Precondition: Operator has run the dbEdit.jar file, opened the database file (TEST_DB.xml), and selected the </w:t>
+            </w:r>
+            <w:r>
+              <w:t>CONSTRAINT</w:t>
+            </w:r>
+            <w:r>
+              <w:t xml:space="preserve"> Table to view.</w:t>
+            </w:r>
+            <w:r>
+              <w:t xml:space="preserve"> AND filter is enabled</w:t>
+            </w:r>
+          </w:p>
+        </w:tc>
+      </w:tr>
+      <w:tr>
+        <w:trPr>
+          <w:cantSplit/>
+          <w:trHeight w:val="4130"/>
+        </w:trPr>
+        <w:tc>
+          <w:tcPr>
+            <w:tcW w:w="1008" w:type="dxa"/>
+          </w:tcPr>
+          <w:p>
+            <w:r>
+              <w:t>STEP</w:t>
+            </w:r>
+          </w:p>
+          <w:p/>
+          <w:p>
+            <w:r>
+              <w:t>&lt;&lt;N&gt;&gt;</w:t>
+            </w:r>
+          </w:p>
+        </w:tc>
+        <w:tc>
+          <w:tcPr>
+            <w:tcW w:w="2340" w:type="dxa"/>
+          </w:tcPr>
+          <w:p>
+            <w:r>
+              <w:t>OPERATOR ACTION</w:t>
+            </w:r>
+          </w:p>
+          <w:p/>
+          <w:p>
+            <w:r>
+              <w:t>Click on the DESCRIPTION filter cell (cell directly beneath DESCRIPTION)</w:t>
+            </w:r>
+          </w:p>
+          <w:p/>
+          <w:p>
+            <w:r>
+              <w:t xml:space="preserve">Type </w:t>
+            </w:r>
+            <w:r>
+              <w:t>RED</w:t>
+            </w:r>
+            <w:r>
+              <w:t xml:space="preserve"> into the cell</w:t>
+            </w:r>
+          </w:p>
+          <w:p/>
+          <w:p>
+            <w:r>
+              <w:t>Click on the ATTENTION1 filter cell (cell directly beneath ATTENTION1)</w:t>
+            </w:r>
+          </w:p>
+          <w:p/>
+          <w:p>
+            <w:r>
+              <w:t xml:space="preserve">Type </w:t>
+            </w:r>
+            <w:r>
+              <w:t>Yellow</w:t>
+            </w:r>
+            <w:r>
+              <w:t xml:space="preserve"> into the cell</w:t>
+            </w:r>
+          </w:p>
+          <w:p/>
+          <w:p>
+            <w:r>
+              <w:t>Press tab key</w:t>
+            </w:r>
+          </w:p>
+          <w:p/>
+        </w:tc>
+        <w:tc>
+          <w:tcPr>
+            <w:tcW w:w="1800" w:type="dxa"/>
+            <w:gridSpan w:val="3"/>
+          </w:tcPr>
+          <w:p>
+            <w:r>
+              <w:t>PURPOSE</w:t>
+            </w:r>
+          </w:p>
+          <w:p/>
+          <w:p>
+            <w:r>
+              <w:t>Initial condition</w:t>
+            </w:r>
+          </w:p>
+          <w:p/>
+          <w:p/>
+          <w:p/>
+          <w:p/>
+          <w:p>
+            <w:r>
+              <w:t>Filter color to find</w:t>
+            </w:r>
+          </w:p>
+          <w:p/>
+          <w:p>
+            <w:r>
+              <w:t>Initial condition</w:t>
+            </w:r>
+          </w:p>
+          <w:p/>
+          <w:p/>
+          <w:p/>
+          <w:p/>
+          <w:p>
+            <w:r>
+              <w:t>Filter color</w:t>
+            </w:r>
+            <w:r>
+              <w:t xml:space="preserve"> to find</w:t>
+            </w:r>
+          </w:p>
+          <w:p/>
+          <w:p>
+            <w:r>
+              <w:t>Execute search</w:t>
+            </w:r>
+          </w:p>
+        </w:tc>
+        <w:tc>
+          <w:tcPr>
+            <w:tcW w:w="2224" w:type="dxa"/>
+          </w:tcPr>
+          <w:p>
+            <w:r>
+              <w:t>EXEPCTED RESULTS</w:t>
+            </w:r>
+          </w:p>
+          <w:p/>
+          <w:p/>
+          <w:p/>
+          <w:p/>
+          <w:p/>
+          <w:p/>
+          <w:p>
+            <w:r>
+              <w:t>RED remains in cell</w:t>
+            </w:r>
+          </w:p>
+          <w:p/>
+          <w:p/>
+          <w:p/>
+          <w:p/>
+          <w:p/>
+          <w:p/>
+          <w:p>
+            <w:r>
+              <w:t>YELLOW remains in cell</w:t>
+            </w:r>
+          </w:p>
+          <w:p/>
+          <w:p>
+            <w:r>
+              <w:t>Should return results that have red cells in the DESCRIPTION column and yellow cells in the ATTENTION1 column</w:t>
+            </w:r>
+          </w:p>
+        </w:tc>
+        <w:tc>
+          <w:tcPr>
+            <w:tcW w:w="1844" w:type="dxa"/>
+          </w:tcPr>
+          <w:p>
+            <w:r>
+              <w:t>COMMENTS</w:t>
+            </w:r>
+          </w:p>
+          <w:p/>
+          <w:p/>
+        </w:tc>
+      </w:tr>
+      <w:tr>
+        <w:trPr>
+          <w:trHeight w:val="1250"/>
+        </w:trPr>
+        <w:tc>
+          <w:tcPr>
             <w:tcW w:w="9216" w:type="dxa"/>
             <w:gridSpan w:val="7"/>
             <w:tcBorders>
@@ -5783,12 +7181,19 @@
           </w:tcPr>
           <w:p>
             <w:r>
-              <w:t>Concluding Remarks:</w:t>
-            </w:r>
-            <w:r>
-              <w:t xml:space="preserve"> Not blue. Passed</w:t>
-            </w:r>
-          </w:p>
+              <w:t xml:space="preserve">Concluding Remarks: </w:t>
+            </w:r>
+            <w:r>
+              <w:t xml:space="preserve">Failed. </w:t>
+            </w:r>
+            <w:r>
+              <w:t>Figure 8.</w:t>
+            </w:r>
+            <w:r>
+              <w:t>5</w:t>
+            </w:r>
+          </w:p>
+          <w:p/>
         </w:tc>
       </w:tr>
       <w:tr>
@@ -5825,26 +7230,459 @@
             <w:r>
               <w:t>4/11/2020</w:t>
             </w:r>
-            <w:bookmarkStart w:id="33" w:name="_GoBack"/>
-            <w:bookmarkEnd w:id="33"/>
           </w:p>
         </w:tc>
       </w:tr>
     </w:tbl>
     <w:p>
       <w:pPr>
+        <w:pStyle w:val="Heading2"/>
+      </w:pPr>
+      <w:r>
+        <w:t>Test &lt;&lt;</w:t>
+      </w:r>
+      <w:r>
+        <w:t>Filter</w:t>
+      </w:r>
+      <w:r>
+        <w:t>4</w:t>
+      </w:r>
+      <w:r>
+        <w:t>&gt;&gt;</w:t>
+      </w:r>
+      <w:bookmarkEnd w:id="32"/>
+    </w:p>
+    <w:p/>
+    <w:p>
+      <w:r>
+        <w:rPr>
+          <w:b/>
+          <w:bCs/>
+        </w:rPr>
+        <w:t xml:space="preserve">Objective: </w:t>
+      </w:r>
+      <w:r>
+        <w:rPr>
+          <w:bCs/>
+        </w:rPr>
+        <w:t>Filter based on</w:t>
+      </w:r>
+      <w:r>
+        <w:rPr>
+          <w:bCs/>
+        </w:rPr>
+        <w:t xml:space="preserve"> compound</w:t>
+      </w:r>
+      <w:r>
+        <w:rPr>
+          <w:bCs/>
+        </w:rPr>
+        <w:t xml:space="preserve"> logic operators</w:t>
+      </w:r>
+    </w:p>
+    <w:p>
+      <w:r>
+        <w:rPr>
+          <w:b/>
+          <w:bCs/>
+        </w:rPr>
+        <w:t>Notes:</w:t>
+      </w:r>
+      <w:r>
+        <w:t xml:space="preserve"> </w:t>
+      </w:r>
+      <w:r>
+        <w:t xml:space="preserve">Find cells that </w:t>
+      </w:r>
+      <w:r>
+        <w:t>match combined logic operators</w:t>
+      </w:r>
+      <w:r>
+        <w:t>.</w:t>
+      </w:r>
+    </w:p>
+    <w:p>
+      <w:pPr>
+        <w:sectPr>
+          <w:headerReference w:type="default" r:id="rId17"/>
+          <w:footerReference w:type="default" r:id="rId18"/>
+          <w:pgSz w:w="12240" w:h="15840" w:code="1"/>
+          <w:pgMar w:top="1440" w:right="1440" w:bottom="1440" w:left="1800" w:header="720" w:footer="720" w:gutter="0"/>
+          <w:pgNumType w:start="1"/>
+          <w:cols w:space="720"/>
+        </w:sectPr>
+      </w:pPr>
+    </w:p>
+    <w:p>
+      <w:pPr>
+        <w:pStyle w:val="Paragraph"/>
+        <w:sectPr>
+          <w:type w:val="continuous"/>
+          <w:pgSz w:w="12240" w:h="15840" w:code="1"/>
+          <w:pgMar w:top="1440" w:right="1440" w:bottom="1440" w:left="1800" w:header="720" w:footer="720" w:gutter="0"/>
+          <w:cols w:space="720"/>
+        </w:sectPr>
+      </w:pPr>
+    </w:p>
+    <w:p/>
+    <w:tbl>
+      <w:tblPr>
+        <w:tblW w:w="0" w:type="auto"/>
+        <w:tblBorders>
+          <w:top w:val="single" w:sz="4" w:space="0" w:color="auto"/>
+          <w:left w:val="single" w:sz="4" w:space="0" w:color="auto"/>
+          <w:bottom w:val="single" w:sz="4" w:space="0" w:color="auto"/>
+          <w:right w:val="single" w:sz="4" w:space="0" w:color="auto"/>
+          <w:insideH w:val="single" w:sz="4" w:space="0" w:color="auto"/>
+          <w:insideV w:val="single" w:sz="4" w:space="0" w:color="auto"/>
+        </w:tblBorders>
+        <w:tblLook w:val="0000" w:firstRow="0" w:lastRow="0" w:firstColumn="0" w:lastColumn="0" w:noHBand="0" w:noVBand="0"/>
+      </w:tblPr>
+      <w:tblGrid>
+        <w:gridCol w:w="992"/>
+        <w:gridCol w:w="2309"/>
+        <w:gridCol w:w="1228"/>
+        <w:gridCol w:w="12"/>
+        <w:gridCol w:w="502"/>
+        <w:gridCol w:w="2143"/>
+        <w:gridCol w:w="1804"/>
+      </w:tblGrid>
+      <w:tr>
+        <w:trPr>
+          <w:cantSplit/>
+          <w:trHeight w:val="300"/>
+        </w:trPr>
+        <w:tc>
+          <w:tcPr>
+            <w:tcW w:w="4620" w:type="dxa"/>
+            <w:gridSpan w:val="4"/>
+          </w:tcPr>
+          <w:p>
+            <w:r>
+              <w:t xml:space="preserve">Test No.: </w:t>
+            </w:r>
+            <w:r>
+              <w:t>&lt;&lt;</w:t>
+            </w:r>
+            <w:r>
+              <w:t>Filter4</w:t>
+            </w:r>
+            <w:r>
+              <w:t>&gt;&gt;</w:t>
+            </w:r>
+          </w:p>
+        </w:tc>
+        <w:tc>
+          <w:tcPr>
+            <w:tcW w:w="4596" w:type="dxa"/>
+            <w:gridSpan w:val="3"/>
+          </w:tcPr>
+          <w:p>
+            <w:r>
+              <w:t>Current Status: &lt;&lt; Passed &gt;&gt;</w:t>
+            </w:r>
+          </w:p>
+        </w:tc>
+      </w:tr>
+      <w:tr>
+        <w:trPr>
+          <w:cantSplit/>
+          <w:trHeight w:val="300"/>
+        </w:trPr>
+        <w:tc>
+          <w:tcPr>
+            <w:tcW w:w="9216" w:type="dxa"/>
+            <w:gridSpan w:val="7"/>
+          </w:tcPr>
+          <w:p>
+            <w:r>
+              <w:t xml:space="preserve">Test title:  </w:t>
+            </w:r>
+            <w:r>
+              <w:t xml:space="preserve">Filter based on compounded logic operators. </w:t>
+            </w:r>
+          </w:p>
+          <w:p/>
+        </w:tc>
+      </w:tr>
+      <w:tr>
+        <w:trPr>
+          <w:cantSplit/>
+          <w:trHeight w:val="1070"/>
+        </w:trPr>
+        <w:tc>
+          <w:tcPr>
+            <w:tcW w:w="9216" w:type="dxa"/>
+            <w:gridSpan w:val="7"/>
+          </w:tcPr>
+          <w:p>
+            <w:r>
+              <w:t xml:space="preserve">Testing approach: </w:t>
+            </w:r>
+            <w:r>
+              <w:t>Ensure proper results from manual testing by following the GUI. This is a high priority.</w:t>
+            </w:r>
+          </w:p>
+          <w:p>
+            <w:r>
+              <w:t xml:space="preserve">Precondition: Operator has run the dbEdit.jar file, opened the database file (TEST_DB.xml), and selected the </w:t>
+            </w:r>
+            <w:r>
+              <w:t>TYPE</w:t>
+            </w:r>
+            <w:r>
+              <w:t xml:space="preserve"> Table to view.</w:t>
+            </w:r>
+          </w:p>
+        </w:tc>
+      </w:tr>
+      <w:tr>
+        <w:trPr>
+          <w:cantSplit/>
+          <w:trHeight w:val="4130"/>
+        </w:trPr>
+        <w:tc>
+          <w:tcPr>
+            <w:tcW w:w="1008" w:type="dxa"/>
+          </w:tcPr>
+          <w:p>
+            <w:r>
+              <w:lastRenderedPageBreak/>
+              <w:t>STEP</w:t>
+            </w:r>
+          </w:p>
+          <w:p/>
+          <w:p>
+            <w:r>
+              <w:t>&lt;&lt;</w:t>
+            </w:r>
+            <w:r>
+              <w:t>N</w:t>
+            </w:r>
+            <w:r>
+              <w:t>&gt;&gt;</w:t>
+            </w:r>
+          </w:p>
+        </w:tc>
+        <w:tc>
+          <w:tcPr>
+            <w:tcW w:w="2340" w:type="dxa"/>
+          </w:tcPr>
+          <w:p>
+            <w:r>
+              <w:t>OPERATOR ACTION</w:t>
+            </w:r>
+          </w:p>
+          <w:p/>
+          <w:p>
+            <w:r>
+              <w:t>Click on the</w:t>
+            </w:r>
+            <w:r>
+              <w:t xml:space="preserve"> FIELD_SMALLINT</w:t>
+            </w:r>
+            <w:r>
+              <w:t xml:space="preserve"> filter cell (cell directly beneath </w:t>
+            </w:r>
+            <w:r>
+              <w:t>FIELD_SMALLINT</w:t>
+            </w:r>
+            <w:r>
+              <w:t>)</w:t>
+            </w:r>
+          </w:p>
+          <w:p/>
+          <w:p>
+            <w:r>
+              <w:t xml:space="preserve">Type </w:t>
+            </w:r>
+            <w:r>
+              <w:t>(</w:t>
+            </w:r>
+            <w:r>
+              <w:t>(&gt;3 &amp;&amp; &lt;10) || 1)</w:t>
+            </w:r>
+            <w:r>
+              <w:t xml:space="preserve"> into the cell</w:t>
+            </w:r>
+          </w:p>
+          <w:p/>
+          <w:p/>
+          <w:p>
+            <w:r>
+              <w:t>Press tab key</w:t>
+            </w:r>
+          </w:p>
+          <w:p/>
+        </w:tc>
+        <w:tc>
+          <w:tcPr>
+            <w:tcW w:w="1800" w:type="dxa"/>
+            <w:gridSpan w:val="3"/>
+          </w:tcPr>
+          <w:p>
+            <w:r>
+              <w:t>PURPOSE</w:t>
+            </w:r>
+          </w:p>
+          <w:p/>
+          <w:p>
+            <w:r>
+              <w:t>Initial condition</w:t>
+            </w:r>
+          </w:p>
+          <w:p/>
+          <w:p>
+            <w:r>
+              <w:t>Initial condition</w:t>
+            </w:r>
+          </w:p>
+          <w:p/>
+          <w:p>
+            <w:r>
+              <w:t>Initial condition</w:t>
+            </w:r>
+          </w:p>
+          <w:p/>
+          <w:p>
+            <w:r>
+              <w:t>Filter criteria</w:t>
+            </w:r>
+            <w:r>
+              <w:t xml:space="preserve"> to find</w:t>
+            </w:r>
+          </w:p>
+          <w:p/>
+          <w:p/>
+          <w:p>
+            <w:r>
+              <w:t>Execute search</w:t>
+            </w:r>
+          </w:p>
+        </w:tc>
+        <w:tc>
+          <w:tcPr>
+            <w:tcW w:w="2224" w:type="dxa"/>
+          </w:tcPr>
+          <w:p>
+            <w:r>
+              <w:t>EXEPCTED RESULTS</w:t>
+            </w:r>
+          </w:p>
+          <w:p/>
+          <w:p/>
+          <w:p/>
+          <w:p/>
+          <w:p/>
+          <w:p/>
+          <w:p>
+            <w:r>
+              <w:t>All entries that are greater than 3 and less than 10, or 1</w:t>
+            </w:r>
+          </w:p>
+          <w:p/>
+          <w:p>
+            <w:r>
+              <w:t>50 results that match the criteria</w:t>
+            </w:r>
+          </w:p>
+        </w:tc>
+        <w:tc>
+          <w:tcPr>
+            <w:tcW w:w="1844" w:type="dxa"/>
+          </w:tcPr>
+          <w:p>
+            <w:r>
+              <w:t>COMMENTS</w:t>
+            </w:r>
+          </w:p>
+          <w:p/>
+          <w:p/>
+        </w:tc>
+      </w:tr>
+      <w:tr>
+        <w:trPr>
+          <w:trHeight w:val="1250"/>
+        </w:trPr>
+        <w:tc>
+          <w:tcPr>
+            <w:tcW w:w="9216" w:type="dxa"/>
+            <w:gridSpan w:val="7"/>
+            <w:tcBorders>
+              <w:bottom w:val="single" w:sz="4" w:space="0" w:color="auto"/>
+            </w:tcBorders>
+          </w:tcPr>
+          <w:p>
+            <w:r>
+              <w:t>Concluding Remarks:</w:t>
+            </w:r>
+            <w:r>
+              <w:t xml:space="preserve"> </w:t>
+            </w:r>
+            <w:r>
+              <w:t>Passed</w:t>
+            </w:r>
+            <w:r>
+              <w:t>. Figure 8.</w:t>
+            </w:r>
+            <w:r>
+              <w:t>6</w:t>
+            </w:r>
+          </w:p>
+        </w:tc>
+      </w:tr>
+      <w:tr>
+        <w:trPr>
+          <w:trHeight w:val="98"/>
+        </w:trPr>
+        <w:tc>
+          <w:tcPr>
+            <w:tcW w:w="4608" w:type="dxa"/>
+            <w:gridSpan w:val="3"/>
+          </w:tcPr>
+          <w:p>
+            <w:r>
+              <w:t xml:space="preserve">Testing Team: </w:t>
+            </w:r>
+          </w:p>
+          <w:p>
+            <w:r>
+              <w:t>Ethan Hardin</w:t>
+            </w:r>
+          </w:p>
+        </w:tc>
+        <w:tc>
+          <w:tcPr>
+            <w:tcW w:w="4608" w:type="dxa"/>
+            <w:gridSpan w:val="4"/>
+          </w:tcPr>
+          <w:p>
+            <w:r>
+              <w:t>Date Completed:</w:t>
+            </w:r>
+          </w:p>
+          <w:p>
+            <w:r>
+              <w:t>4/11/2020</w:t>
+            </w:r>
+          </w:p>
+        </w:tc>
+      </w:tr>
+    </w:tbl>
+    <w:p>
+      <w:pPr>
         <w:pStyle w:val="Heading1"/>
         <w:pageBreakBefore w:val="0"/>
       </w:pPr>
-      <w:bookmarkStart w:id="34" w:name="_Toc21505006"/>
-      <w:bookmarkStart w:id="35" w:name="_Toc227033594"/>
-      <w:bookmarkStart w:id="36" w:name="_Toc22915481"/>
+      <w:bookmarkStart w:id="33" w:name="_Toc21505006"/>
+      <w:bookmarkStart w:id="34" w:name="_Toc227033594"/>
+      <w:bookmarkStart w:id="35" w:name="_Toc22915481"/>
       <w:r>
         <w:t>User Interface Testing</w:t>
       </w:r>
+      <w:bookmarkEnd w:id="33"/>
       <w:bookmarkEnd w:id="34"/>
       <w:bookmarkEnd w:id="35"/>
-      <w:bookmarkEnd w:id="36"/>
     </w:p>
     <w:p/>
     <w:p>
@@ -5927,11 +7765,12 @@
       <w:pPr>
         <w:pStyle w:val="Heading1"/>
       </w:pPr>
-      <w:bookmarkStart w:id="37" w:name="_Toc22915482"/>
-      <w:r>
+      <w:bookmarkStart w:id="36" w:name="_Toc22915482"/>
+      <w:r>
+        <w:lastRenderedPageBreak/>
         <w:t>Test Schedule</w:t>
       </w:r>
-      <w:bookmarkEnd w:id="37"/>
+      <w:bookmarkEnd w:id="36"/>
     </w:p>
     <w:p>
       <w:r>
@@ -5982,7 +7821,6 @@
               <w:rPr>
                 <w:b/>
               </w:rPr>
-              <w:lastRenderedPageBreak/>
               <w:t>Task</w:t>
             </w:r>
             <w:r>
@@ -6328,12 +8166,12 @@
       <w:pPr>
         <w:pStyle w:val="Heading1"/>
       </w:pPr>
-      <w:bookmarkStart w:id="38" w:name="_Toc22915483"/>
+      <w:bookmarkStart w:id="37" w:name="_Toc22915483"/>
       <w:r>
         <w:lastRenderedPageBreak/>
         <w:t>Other Sections</w:t>
       </w:r>
-      <w:bookmarkEnd w:id="38"/>
+      <w:bookmarkEnd w:id="37"/>
     </w:p>
     <w:p>
       <w:r>
@@ -6345,14 +8183,14 @@
       <w:pPr>
         <w:pStyle w:val="Heading1"/>
       </w:pPr>
-      <w:bookmarkStart w:id="39" w:name="_Toc227033596"/>
-      <w:bookmarkStart w:id="40" w:name="_Toc22915484"/>
+      <w:bookmarkStart w:id="38" w:name="_Toc227033596"/>
+      <w:bookmarkStart w:id="39" w:name="_Toc22915484"/>
       <w:r>
         <w:lastRenderedPageBreak/>
         <w:t>Appendix</w:t>
       </w:r>
+      <w:bookmarkEnd w:id="38"/>
       <w:bookmarkEnd w:id="39"/>
-      <w:bookmarkEnd w:id="40"/>
     </w:p>
     <w:p>
       <w:r>
@@ -6367,46 +8205,20 @@
     </w:p>
     <w:p/>
     <w:p>
-      <w:r>
-        <w:rPr>
-          <w:noProof/>
-        </w:rPr>
-        <w:drawing>
-          <wp:inline distT="0" distB="0" distL="0" distR="0" wp14:anchorId="33126641" wp14:editId="63E99C4F">
-            <wp:extent cx="3657600" cy="1333500"/>
-            <wp:effectExtent l="0" t="0" r="0" b="0"/>
-            <wp:docPr id="1" name="Picture 1"/>
-            <wp:cNvGraphicFramePr>
-              <a:graphicFrameLocks xmlns:a="http://schemas.openxmlformats.org/drawingml/2006/main" noChangeAspect="1"/>
-            </wp:cNvGraphicFramePr>
-            <a:graphic xmlns:a="http://schemas.openxmlformats.org/drawingml/2006/main">
-              <a:graphicData uri="http://schemas.openxmlformats.org/drawingml/2006/picture">
-                <pic:pic xmlns:pic="http://schemas.openxmlformats.org/drawingml/2006/picture">
-                  <pic:nvPicPr>
-                    <pic:cNvPr id="1" name=""/>
-                    <pic:cNvPicPr/>
-                  </pic:nvPicPr>
-                  <pic:blipFill>
-                    <a:blip r:embed="rId13"/>
-                    <a:stretch>
-                      <a:fillRect/>
-                    </a:stretch>
-                  </pic:blipFill>
-                  <pic:spPr>
-                    <a:xfrm>
-                      <a:off x="0" y="0"/>
-                      <a:ext cx="3657600" cy="1333500"/>
-                    </a:xfrm>
-                    <a:prstGeom prst="rect">
-                      <a:avLst/>
-                    </a:prstGeom>
-                  </pic:spPr>
-                </pic:pic>
-              </a:graphicData>
-            </a:graphic>
-          </wp:inline>
-        </w:drawing>
-      </w:r>
+      <w:pPr>
+        <w:pStyle w:val="Heading2"/>
+      </w:pPr>
+      <w:r>
+        <w:t>Figure 8.</w:t>
+      </w:r>
+      <w:r>
+        <w:t>1</w:t>
+      </w:r>
+    </w:p>
+    <w:p>
+      <w:pPr>
+        <w:ind w:firstLine="720"/>
+      </w:pPr>
     </w:p>
     <w:p/>
     <w:p>
@@ -6430,7 +8242,7 @@
                     <pic:cNvPicPr/>
                   </pic:nvPicPr>
                   <pic:blipFill>
-                    <a:blip r:embed="rId14"/>
+                    <a:blip r:embed="rId19"/>
                     <a:stretch>
                       <a:fillRect/>
                     </a:stretch>
@@ -6449,6 +8261,17 @@
             </a:graphic>
           </wp:inline>
         </w:drawing>
+      </w:r>
+    </w:p>
+    <w:p>
+      <w:pPr>
+        <w:pStyle w:val="Heading2"/>
+      </w:pPr>
+      <w:r>
+        <w:t>Figure 8.</w:t>
+      </w:r>
+      <w:r>
+        <w:t>2</w:t>
       </w:r>
     </w:p>
     <w:p>
@@ -6472,7 +8295,7 @@
                     <pic:cNvPicPr/>
                   </pic:nvPicPr>
                   <pic:blipFill>
-                    <a:blip r:embed="rId15"/>
+                    <a:blip r:embed="rId20"/>
                     <a:stretch>
                       <a:fillRect/>
                     </a:stretch>
@@ -6494,6 +8317,18 @@
       </w:r>
     </w:p>
     <w:p>
+      <w:pPr>
+        <w:pStyle w:val="Heading2"/>
+      </w:pPr>
+      <w:r>
+        <w:t>Figure 8.</w:t>
+      </w:r>
+      <w:r>
+        <w:t>3</w:t>
+      </w:r>
+    </w:p>
+    <w:p>
+      <w:bookmarkStart w:id="40" w:name="_GoBack"/>
       <w:r>
         <w:rPr>
           <w:noProof/>
@@ -6514,7 +8349,7 @@
                     <pic:cNvPicPr/>
                   </pic:nvPicPr>
                   <pic:blipFill>
-                    <a:blip r:embed="rId16"/>
+                    <a:blip r:embed="rId21"/>
                     <a:stretch>
                       <a:fillRect/>
                     </a:stretch>
@@ -6523,6 +8358,169 @@
                     <a:xfrm>
                       <a:off x="0" y="0"/>
                       <a:ext cx="3124200" cy="1419225"/>
+                    </a:xfrm>
+                    <a:prstGeom prst="rect">
+                      <a:avLst/>
+                    </a:prstGeom>
+                  </pic:spPr>
+                </pic:pic>
+              </a:graphicData>
+            </a:graphic>
+          </wp:inline>
+        </w:drawing>
+      </w:r>
+      <w:bookmarkEnd w:id="40"/>
+    </w:p>
+    <w:p>
+      <w:pPr>
+        <w:pStyle w:val="Heading2"/>
+      </w:pPr>
+      <w:r>
+        <w:lastRenderedPageBreak/>
+        <w:t>Figure 8.</w:t>
+      </w:r>
+      <w:r>
+        <w:t>4</w:t>
+      </w:r>
+    </w:p>
+    <w:p>
+      <w:r>
+        <w:rPr>
+          <w:noProof/>
+        </w:rPr>
+        <w:drawing>
+          <wp:inline distT="0" distB="0" distL="0" distR="0" wp14:anchorId="0E03165F" wp14:editId="277DE18D">
+            <wp:extent cx="4533900" cy="2171700"/>
+            <wp:effectExtent l="0" t="0" r="0" b="0"/>
+            <wp:docPr id="8" name="Picture 8"/>
+            <wp:cNvGraphicFramePr>
+              <a:graphicFrameLocks xmlns:a="http://schemas.openxmlformats.org/drawingml/2006/main" noChangeAspect="1"/>
+            </wp:cNvGraphicFramePr>
+            <a:graphic xmlns:a="http://schemas.openxmlformats.org/drawingml/2006/main">
+              <a:graphicData uri="http://schemas.openxmlformats.org/drawingml/2006/picture">
+                <pic:pic xmlns:pic="http://schemas.openxmlformats.org/drawingml/2006/picture">
+                  <pic:nvPicPr>
+                    <pic:cNvPr id="1" name=""/>
+                    <pic:cNvPicPr/>
+                  </pic:nvPicPr>
+                  <pic:blipFill>
+                    <a:blip r:embed="rId22"/>
+                    <a:stretch>
+                      <a:fillRect/>
+                    </a:stretch>
+                  </pic:blipFill>
+                  <pic:spPr>
+                    <a:xfrm>
+                      <a:off x="0" y="0"/>
+                      <a:ext cx="4533900" cy="2171700"/>
+                    </a:xfrm>
+                    <a:prstGeom prst="rect">
+                      <a:avLst/>
+                    </a:prstGeom>
+                  </pic:spPr>
+                </pic:pic>
+              </a:graphicData>
+            </a:graphic>
+          </wp:inline>
+        </w:drawing>
+      </w:r>
+    </w:p>
+    <w:p>
+      <w:pPr>
+        <w:pStyle w:val="Heading2"/>
+      </w:pPr>
+      <w:r>
+        <w:t>Figure 8.</w:t>
+      </w:r>
+      <w:r>
+        <w:t>5</w:t>
+      </w:r>
+    </w:p>
+    <w:p>
+      <w:r>
+        <w:rPr>
+          <w:noProof/>
+        </w:rPr>
+        <w:drawing>
+          <wp:inline distT="0" distB="0" distL="0" distR="0" wp14:anchorId="5E14F676" wp14:editId="653FE608">
+            <wp:extent cx="4495800" cy="1200150"/>
+            <wp:effectExtent l="0" t="0" r="0" b="0"/>
+            <wp:docPr id="7" name="Picture 7"/>
+            <wp:cNvGraphicFramePr>
+              <a:graphicFrameLocks xmlns:a="http://schemas.openxmlformats.org/drawingml/2006/main" noChangeAspect="1"/>
+            </wp:cNvGraphicFramePr>
+            <a:graphic xmlns:a="http://schemas.openxmlformats.org/drawingml/2006/main">
+              <a:graphicData uri="http://schemas.openxmlformats.org/drawingml/2006/picture">
+                <pic:pic xmlns:pic="http://schemas.openxmlformats.org/drawingml/2006/picture">
+                  <pic:nvPicPr>
+                    <pic:cNvPr id="1" name=""/>
+                    <pic:cNvPicPr/>
+                  </pic:nvPicPr>
+                  <pic:blipFill>
+                    <a:blip r:embed="rId23"/>
+                    <a:stretch>
+                      <a:fillRect/>
+                    </a:stretch>
+                  </pic:blipFill>
+                  <pic:spPr>
+                    <a:xfrm>
+                      <a:off x="0" y="0"/>
+                      <a:ext cx="4495800" cy="1200150"/>
+                    </a:xfrm>
+                    <a:prstGeom prst="rect">
+                      <a:avLst/>
+                    </a:prstGeom>
+                  </pic:spPr>
+                </pic:pic>
+              </a:graphicData>
+            </a:graphic>
+          </wp:inline>
+        </w:drawing>
+      </w:r>
+    </w:p>
+    <w:p>
+      <w:pPr>
+        <w:pStyle w:val="Heading2"/>
+      </w:pPr>
+      <w:r>
+        <w:t>Figure 8.</w:t>
+      </w:r>
+      <w:r>
+        <w:t>6</w:t>
+      </w:r>
+    </w:p>
+    <w:p/>
+    <w:p>
+      <w:r>
+        <w:rPr>
+          <w:noProof/>
+        </w:rPr>
+        <w:lastRenderedPageBreak/>
+        <w:drawing>
+          <wp:inline distT="0" distB="0" distL="0" distR="0" wp14:anchorId="12442B3E" wp14:editId="5C3BB520">
+            <wp:extent cx="5429250" cy="8172450"/>
+            <wp:effectExtent l="0" t="0" r="0" b="0"/>
+            <wp:docPr id="9" name="Picture 9"/>
+            <wp:cNvGraphicFramePr>
+              <a:graphicFrameLocks xmlns:a="http://schemas.openxmlformats.org/drawingml/2006/main" noChangeAspect="1"/>
+            </wp:cNvGraphicFramePr>
+            <a:graphic xmlns:a="http://schemas.openxmlformats.org/drawingml/2006/main">
+              <a:graphicData uri="http://schemas.openxmlformats.org/drawingml/2006/picture">
+                <pic:pic xmlns:pic="http://schemas.openxmlformats.org/drawingml/2006/picture">
+                  <pic:nvPicPr>
+                    <pic:cNvPr id="1" name=""/>
+                    <pic:cNvPicPr/>
+                  </pic:nvPicPr>
+                  <pic:blipFill>
+                    <a:blip r:embed="rId24"/>
+                    <a:stretch>
+                      <a:fillRect/>
+                    </a:stretch>
+                  </pic:blipFill>
+                  <pic:spPr>
+                    <a:xfrm>
+                      <a:off x="0" y="0"/>
+                      <a:ext cx="5429250" cy="8172450"/>
                     </a:xfrm>
                     <a:prstGeom prst="rect">
                       <a:avLst/>
@@ -6620,7 +8618,15 @@
             <w:jc w:val="right"/>
           </w:pPr>
           <w:r>
-            <w:t>&lt;Drive:\Directory\Filename.ext&gt;</w:t>
+            <w:t>&lt;Drive:\Directory\</w:t>
+          </w:r>
+          <w:proofErr w:type="spellStart"/>
+          <w:r>
+            <w:t>Filename.ext</w:t>
+          </w:r>
+          <w:proofErr w:type="spellEnd"/>
+          <w:r>
+            <w:t>&gt;</w:t>
           </w:r>
         </w:p>
       </w:tc>
@@ -6764,7 +8770,7 @@
               <w:bCs/>
               <w:noProof/>
             </w:rPr>
-            <w:t>4/11/2020</w:t>
+            <w:t>4/15/2020</w:t>
           </w:r>
           <w:r>
             <w:rPr>
@@ -6807,7 +8813,7 @@
               <w:bCs/>
               <w:noProof/>
             </w:rPr>
-            <w:t>7:45 PM</w:t>
+            <w:t>2:38 PM</w:t>
           </w:r>
           <w:r>
             <w:rPr>
@@ -6961,11 +8967,492 @@
               <w:bCs/>
             </w:rPr>
           </w:pPr>
-          <w:fldSimple w:instr=" DOCPROPERTY &quot;Company&quot;  \* MERGEFORMAT ">
-            <w:r>
-              <w:t>&lt;Enter team name here&gt;</w:t>
-            </w:r>
-          </w:fldSimple>
+          <w:r>
+            <w:fldChar w:fldCharType="begin"/>
+          </w:r>
+          <w:r>
+            <w:instrText xml:space="preserve"> DOCPROPERTY "Company"  \* MERGEFORMAT </w:instrText>
+          </w:r>
+          <w:r>
+            <w:fldChar w:fldCharType="separate"/>
+          </w:r>
+          <w:r>
+            <w:t>&lt;Enter team name here&gt;</w:t>
+          </w:r>
+          <w:r>
+            <w:fldChar w:fldCharType="end"/>
+          </w:r>
+        </w:p>
+      </w:tc>
+      <w:tc>
+        <w:tcPr>
+          <w:tcW w:w="1980" w:type="dxa"/>
+        </w:tcPr>
+        <w:p>
+          <w:pPr>
+            <w:pStyle w:val="Footer"/>
+          </w:pPr>
+          <w:r>
+            <w:t>&lt;date&gt;</w:t>
+          </w:r>
+        </w:p>
+      </w:tc>
+      <w:tc>
+        <w:tcPr>
+          <w:tcW w:w="900" w:type="dxa"/>
+        </w:tcPr>
+        <w:p>
+          <w:pPr>
+            <w:pStyle w:val="Footer"/>
+            <w:rPr>
+              <w:b w:val="0"/>
+              <w:bCs/>
+            </w:rPr>
+          </w:pPr>
+          <w:r>
+            <w:rPr>
+              <w:b w:val="0"/>
+              <w:bCs/>
+            </w:rPr>
+            <w:t>Page</w:t>
+          </w:r>
+        </w:p>
+        <w:p>
+          <w:pPr>
+            <w:pStyle w:val="Footer"/>
+            <w:rPr>
+              <w:b w:val="0"/>
+              <w:bCs/>
+            </w:rPr>
+          </w:pPr>
+          <w:r>
+            <w:rPr>
+              <w:rStyle w:val="PageNumber"/>
+            </w:rPr>
+            <w:fldChar w:fldCharType="begin"/>
+          </w:r>
+          <w:r>
+            <w:rPr>
+              <w:rStyle w:val="PageNumber"/>
+            </w:rPr>
+            <w:instrText xml:space="preserve"> PAGE </w:instrText>
+          </w:r>
+          <w:r>
+            <w:rPr>
+              <w:rStyle w:val="PageNumber"/>
+            </w:rPr>
+            <w:fldChar w:fldCharType="separate"/>
+          </w:r>
+          <w:r>
+            <w:rPr>
+              <w:rStyle w:val="PageNumber"/>
+              <w:noProof/>
+            </w:rPr>
+            <w:t>1</w:t>
+          </w:r>
+          <w:r>
+            <w:rPr>
+              <w:rStyle w:val="PageNumber"/>
+            </w:rPr>
+            <w:fldChar w:fldCharType="end"/>
+          </w:r>
+        </w:p>
+      </w:tc>
+    </w:tr>
+  </w:tbl>
+  <w:p>
+    <w:pPr>
+      <w:pStyle w:val="Footer"/>
+    </w:pPr>
+  </w:p>
+</w:ftr>
+</file>
+
+<file path=word/footer4.xml><?xml version="1.0" encoding="utf-8"?>
+<w:ftr xmlns:wpc="http://schemas.microsoft.com/office/word/2010/wordprocessingCanvas" xmlns:cx="http://schemas.microsoft.com/office/drawing/2014/chartex" xmlns:cx1="http://schemas.microsoft.com/office/drawing/2015/9/8/chartex" xmlns:cx2="http://schemas.microsoft.com/office/drawing/2015/10/21/chartex" xmlns:cx3="http://schemas.microsoft.com/office/drawing/2016/5/9/chartex" xmlns:cx4="http://schemas.microsoft.com/office/drawing/2016/5/10/chartex" xmlns:cx5="http://schemas.microsoft.com/office/drawing/2016/5/11/chartex" xmlns:cx6="http://schemas.microsoft.com/office/drawing/2016/5/12/chartex" xmlns:cx7="http://schemas.microsoft.com/office/drawing/2016/5/13/chartex" xmlns:cx8="http://schemas.microsoft.com/office/drawing/2016/5/14/chartex" xmlns:mc="http://schemas.openxmlformats.org/markup-compatibility/2006" xmlns:aink="http://schemas.microsoft.com/office/drawing/2016/ink" xmlns:am3d="http://schemas.microsoft.com/office/drawing/2017/model3d" xmlns:o="urn:schemas-microsoft-com:office:office" xmlns:r="http://schemas.openxmlformats.org/officeDocument/2006/relationships" xmlns:m="http://schemas.openxmlformats.org/officeDocument/2006/math" xmlns:v="urn:schemas-microsoft-com:vml" xmlns:wp14="http://schemas.microsoft.com/office/word/2010/wordprocessingDrawing" xmlns:wp="http://schemas.openxmlformats.org/drawingml/2006/wordprocessingDrawing" xmlns:w10="urn:schemas-microsoft-com:office:word" xmlns:w="http://schemas.openxmlformats.org/wordprocessingml/2006/main" xmlns:w14="http://schemas.microsoft.com/office/word/2010/wordml" xmlns:w15="http://schemas.microsoft.com/office/word/2012/wordml" xmlns:w16cid="http://schemas.microsoft.com/office/word/2016/wordml/cid" xmlns:w16se="http://schemas.microsoft.com/office/word/2015/wordml/symex" xmlns:wpg="http://schemas.microsoft.com/office/word/2010/wordprocessingGroup" xmlns:wpi="http://schemas.microsoft.com/office/word/2010/wordprocessingInk" xmlns:wne="http://schemas.microsoft.com/office/word/2006/wordml" xmlns:wps="http://schemas.microsoft.com/office/word/2010/wordprocessingShape" mc:Ignorable="w14 w15 w16se w16cid wp14">
+  <w:tbl>
+    <w:tblPr>
+      <w:tblW w:w="9000" w:type="dxa"/>
+      <w:tblInd w:w="108" w:type="dxa"/>
+      <w:tblBorders>
+        <w:top w:val="dotted" w:sz="4" w:space="0" w:color="auto"/>
+        <w:left w:val="dotted" w:sz="4" w:space="0" w:color="auto"/>
+        <w:bottom w:val="dotted" w:sz="4" w:space="0" w:color="auto"/>
+        <w:right w:val="dotted" w:sz="4" w:space="0" w:color="auto"/>
+        <w:insideH w:val="dotted" w:sz="4" w:space="0" w:color="auto"/>
+        <w:insideV w:val="dotted" w:sz="4" w:space="0" w:color="auto"/>
+      </w:tblBorders>
+      <w:tblLook w:val="0000" w:firstRow="0" w:lastRow="0" w:firstColumn="0" w:lastColumn="0" w:noHBand="0" w:noVBand="0"/>
+    </w:tblPr>
+    <w:tblGrid>
+      <w:gridCol w:w="3240"/>
+      <w:gridCol w:w="2880"/>
+      <w:gridCol w:w="1980"/>
+      <w:gridCol w:w="900"/>
+    </w:tblGrid>
+    <w:tr>
+      <w:tc>
+        <w:tcPr>
+          <w:tcW w:w="3240" w:type="dxa"/>
+        </w:tcPr>
+        <w:p>
+          <w:pPr>
+            <w:pStyle w:val="Footer"/>
+            <w:rPr>
+              <w:b w:val="0"/>
+              <w:bCs/>
+            </w:rPr>
+          </w:pPr>
+          <w:r>
+            <w:rPr>
+              <w:b w:val="0"/>
+              <w:bCs/>
+            </w:rPr>
+            <w:t>Test Plan</w:t>
+          </w:r>
+        </w:p>
+      </w:tc>
+      <w:tc>
+        <w:tcPr>
+          <w:tcW w:w="2880" w:type="dxa"/>
+        </w:tcPr>
+        <w:p>
+          <w:pPr>
+            <w:pStyle w:val="Footer"/>
+            <w:rPr>
+              <w:b w:val="0"/>
+              <w:bCs/>
+            </w:rPr>
+          </w:pPr>
+          <w:r>
+            <w:fldChar w:fldCharType="begin"/>
+          </w:r>
+          <w:r>
+            <w:instrText xml:space="preserve"> DOCPROPERTY "Company"  \* MERGEFORMAT </w:instrText>
+          </w:r>
+          <w:r>
+            <w:fldChar w:fldCharType="separate"/>
+          </w:r>
+          <w:r>
+            <w:t>&lt;Enter team name here&gt;</w:t>
+          </w:r>
+          <w:r>
+            <w:fldChar w:fldCharType="end"/>
+          </w:r>
+        </w:p>
+      </w:tc>
+      <w:tc>
+        <w:tcPr>
+          <w:tcW w:w="1980" w:type="dxa"/>
+        </w:tcPr>
+        <w:p>
+          <w:pPr>
+            <w:pStyle w:val="Footer"/>
+          </w:pPr>
+          <w:r>
+            <w:t>&lt;date&gt;</w:t>
+          </w:r>
+        </w:p>
+      </w:tc>
+      <w:tc>
+        <w:tcPr>
+          <w:tcW w:w="900" w:type="dxa"/>
+        </w:tcPr>
+        <w:p>
+          <w:pPr>
+            <w:pStyle w:val="Footer"/>
+            <w:rPr>
+              <w:b w:val="0"/>
+              <w:bCs/>
+            </w:rPr>
+          </w:pPr>
+          <w:r>
+            <w:rPr>
+              <w:b w:val="0"/>
+              <w:bCs/>
+            </w:rPr>
+            <w:t>Page</w:t>
+          </w:r>
+        </w:p>
+        <w:p>
+          <w:pPr>
+            <w:pStyle w:val="Footer"/>
+            <w:rPr>
+              <w:b w:val="0"/>
+              <w:bCs/>
+            </w:rPr>
+          </w:pPr>
+          <w:r>
+            <w:rPr>
+              <w:rStyle w:val="PageNumber"/>
+            </w:rPr>
+            <w:fldChar w:fldCharType="begin"/>
+          </w:r>
+          <w:r>
+            <w:rPr>
+              <w:rStyle w:val="PageNumber"/>
+            </w:rPr>
+            <w:instrText xml:space="preserve"> PAGE </w:instrText>
+          </w:r>
+          <w:r>
+            <w:rPr>
+              <w:rStyle w:val="PageNumber"/>
+            </w:rPr>
+            <w:fldChar w:fldCharType="separate"/>
+          </w:r>
+          <w:r>
+            <w:rPr>
+              <w:rStyle w:val="PageNumber"/>
+              <w:noProof/>
+            </w:rPr>
+            <w:t>1</w:t>
+          </w:r>
+          <w:r>
+            <w:rPr>
+              <w:rStyle w:val="PageNumber"/>
+            </w:rPr>
+            <w:fldChar w:fldCharType="end"/>
+          </w:r>
+        </w:p>
+      </w:tc>
+    </w:tr>
+  </w:tbl>
+  <w:p>
+    <w:pPr>
+      <w:pStyle w:val="Footer"/>
+    </w:pPr>
+  </w:p>
+</w:ftr>
+</file>
+
+<file path=word/footer5.xml><?xml version="1.0" encoding="utf-8"?>
+<w:ftr xmlns:wpc="http://schemas.microsoft.com/office/word/2010/wordprocessingCanvas" xmlns:cx="http://schemas.microsoft.com/office/drawing/2014/chartex" xmlns:cx1="http://schemas.microsoft.com/office/drawing/2015/9/8/chartex" xmlns:cx2="http://schemas.microsoft.com/office/drawing/2015/10/21/chartex" xmlns:cx3="http://schemas.microsoft.com/office/drawing/2016/5/9/chartex" xmlns:cx4="http://schemas.microsoft.com/office/drawing/2016/5/10/chartex" xmlns:cx5="http://schemas.microsoft.com/office/drawing/2016/5/11/chartex" xmlns:cx6="http://schemas.microsoft.com/office/drawing/2016/5/12/chartex" xmlns:cx7="http://schemas.microsoft.com/office/drawing/2016/5/13/chartex" xmlns:cx8="http://schemas.microsoft.com/office/drawing/2016/5/14/chartex" xmlns:mc="http://schemas.openxmlformats.org/markup-compatibility/2006" xmlns:aink="http://schemas.microsoft.com/office/drawing/2016/ink" xmlns:am3d="http://schemas.microsoft.com/office/drawing/2017/model3d" xmlns:o="urn:schemas-microsoft-com:office:office" xmlns:r="http://schemas.openxmlformats.org/officeDocument/2006/relationships" xmlns:m="http://schemas.openxmlformats.org/officeDocument/2006/math" xmlns:v="urn:schemas-microsoft-com:vml" xmlns:wp14="http://schemas.microsoft.com/office/word/2010/wordprocessingDrawing" xmlns:wp="http://schemas.openxmlformats.org/drawingml/2006/wordprocessingDrawing" xmlns:w10="urn:schemas-microsoft-com:office:word" xmlns:w="http://schemas.openxmlformats.org/wordprocessingml/2006/main" xmlns:w14="http://schemas.microsoft.com/office/word/2010/wordml" xmlns:w15="http://schemas.microsoft.com/office/word/2012/wordml" xmlns:w16cid="http://schemas.microsoft.com/office/word/2016/wordml/cid" xmlns:w16se="http://schemas.microsoft.com/office/word/2015/wordml/symex" xmlns:wpg="http://schemas.microsoft.com/office/word/2010/wordprocessingGroup" xmlns:wpi="http://schemas.microsoft.com/office/word/2010/wordprocessingInk" xmlns:wne="http://schemas.microsoft.com/office/word/2006/wordml" xmlns:wps="http://schemas.microsoft.com/office/word/2010/wordprocessingShape" mc:Ignorable="w14 w15 w16se w16cid wp14">
+  <w:tbl>
+    <w:tblPr>
+      <w:tblW w:w="9000" w:type="dxa"/>
+      <w:tblInd w:w="108" w:type="dxa"/>
+      <w:tblBorders>
+        <w:top w:val="dotted" w:sz="4" w:space="0" w:color="auto"/>
+        <w:left w:val="dotted" w:sz="4" w:space="0" w:color="auto"/>
+        <w:bottom w:val="dotted" w:sz="4" w:space="0" w:color="auto"/>
+        <w:right w:val="dotted" w:sz="4" w:space="0" w:color="auto"/>
+        <w:insideH w:val="dotted" w:sz="4" w:space="0" w:color="auto"/>
+        <w:insideV w:val="dotted" w:sz="4" w:space="0" w:color="auto"/>
+      </w:tblBorders>
+      <w:tblLook w:val="0000" w:firstRow="0" w:lastRow="0" w:firstColumn="0" w:lastColumn="0" w:noHBand="0" w:noVBand="0"/>
+    </w:tblPr>
+    <w:tblGrid>
+      <w:gridCol w:w="3240"/>
+      <w:gridCol w:w="2880"/>
+      <w:gridCol w:w="1980"/>
+      <w:gridCol w:w="900"/>
+    </w:tblGrid>
+    <w:tr>
+      <w:tc>
+        <w:tcPr>
+          <w:tcW w:w="3240" w:type="dxa"/>
+        </w:tcPr>
+        <w:p>
+          <w:pPr>
+            <w:pStyle w:val="Footer"/>
+            <w:rPr>
+              <w:b w:val="0"/>
+              <w:bCs/>
+            </w:rPr>
+          </w:pPr>
+          <w:r>
+            <w:rPr>
+              <w:b w:val="0"/>
+              <w:bCs/>
+            </w:rPr>
+            <w:t>Test Plan</w:t>
+          </w:r>
+        </w:p>
+      </w:tc>
+      <w:tc>
+        <w:tcPr>
+          <w:tcW w:w="2880" w:type="dxa"/>
+        </w:tcPr>
+        <w:p>
+          <w:pPr>
+            <w:pStyle w:val="Footer"/>
+            <w:rPr>
+              <w:b w:val="0"/>
+              <w:bCs/>
+            </w:rPr>
+          </w:pPr>
+          <w:r>
+            <w:fldChar w:fldCharType="begin"/>
+          </w:r>
+          <w:r>
+            <w:instrText xml:space="preserve"> DOCPROPERTY "Company"  \* MERGEFORMAT </w:instrText>
+          </w:r>
+          <w:r>
+            <w:fldChar w:fldCharType="separate"/>
+          </w:r>
+          <w:r>
+            <w:t>&lt;Enter team name here&gt;</w:t>
+          </w:r>
+          <w:r>
+            <w:fldChar w:fldCharType="end"/>
+          </w:r>
+        </w:p>
+      </w:tc>
+      <w:tc>
+        <w:tcPr>
+          <w:tcW w:w="1980" w:type="dxa"/>
+        </w:tcPr>
+        <w:p>
+          <w:pPr>
+            <w:pStyle w:val="Footer"/>
+          </w:pPr>
+          <w:r>
+            <w:t>&lt;date&gt;</w:t>
+          </w:r>
+        </w:p>
+      </w:tc>
+      <w:tc>
+        <w:tcPr>
+          <w:tcW w:w="900" w:type="dxa"/>
+        </w:tcPr>
+        <w:p>
+          <w:pPr>
+            <w:pStyle w:val="Footer"/>
+            <w:rPr>
+              <w:b w:val="0"/>
+              <w:bCs/>
+            </w:rPr>
+          </w:pPr>
+          <w:r>
+            <w:rPr>
+              <w:b w:val="0"/>
+              <w:bCs/>
+            </w:rPr>
+            <w:t>Page</w:t>
+          </w:r>
+        </w:p>
+        <w:p>
+          <w:pPr>
+            <w:pStyle w:val="Footer"/>
+            <w:rPr>
+              <w:b w:val="0"/>
+              <w:bCs/>
+            </w:rPr>
+          </w:pPr>
+          <w:r>
+            <w:rPr>
+              <w:rStyle w:val="PageNumber"/>
+            </w:rPr>
+            <w:fldChar w:fldCharType="begin"/>
+          </w:r>
+          <w:r>
+            <w:rPr>
+              <w:rStyle w:val="PageNumber"/>
+            </w:rPr>
+            <w:instrText xml:space="preserve"> PAGE </w:instrText>
+          </w:r>
+          <w:r>
+            <w:rPr>
+              <w:rStyle w:val="PageNumber"/>
+            </w:rPr>
+            <w:fldChar w:fldCharType="separate"/>
+          </w:r>
+          <w:r>
+            <w:rPr>
+              <w:rStyle w:val="PageNumber"/>
+              <w:noProof/>
+            </w:rPr>
+            <w:t>1</w:t>
+          </w:r>
+          <w:r>
+            <w:rPr>
+              <w:rStyle w:val="PageNumber"/>
+            </w:rPr>
+            <w:fldChar w:fldCharType="end"/>
+          </w:r>
+        </w:p>
+      </w:tc>
+    </w:tr>
+  </w:tbl>
+  <w:p>
+    <w:pPr>
+      <w:pStyle w:val="Footer"/>
+    </w:pPr>
+  </w:p>
+</w:ftr>
+</file>
+
+<file path=word/footer6.xml><?xml version="1.0" encoding="utf-8"?>
+<w:ftr xmlns:wpc="http://schemas.microsoft.com/office/word/2010/wordprocessingCanvas" xmlns:cx="http://schemas.microsoft.com/office/drawing/2014/chartex" xmlns:cx1="http://schemas.microsoft.com/office/drawing/2015/9/8/chartex" xmlns:cx2="http://schemas.microsoft.com/office/drawing/2015/10/21/chartex" xmlns:cx3="http://schemas.microsoft.com/office/drawing/2016/5/9/chartex" xmlns:cx4="http://schemas.microsoft.com/office/drawing/2016/5/10/chartex" xmlns:cx5="http://schemas.microsoft.com/office/drawing/2016/5/11/chartex" xmlns:cx6="http://schemas.microsoft.com/office/drawing/2016/5/12/chartex" xmlns:cx7="http://schemas.microsoft.com/office/drawing/2016/5/13/chartex" xmlns:cx8="http://schemas.microsoft.com/office/drawing/2016/5/14/chartex" xmlns:mc="http://schemas.openxmlformats.org/markup-compatibility/2006" xmlns:aink="http://schemas.microsoft.com/office/drawing/2016/ink" xmlns:am3d="http://schemas.microsoft.com/office/drawing/2017/model3d" xmlns:o="urn:schemas-microsoft-com:office:office" xmlns:r="http://schemas.openxmlformats.org/officeDocument/2006/relationships" xmlns:m="http://schemas.openxmlformats.org/officeDocument/2006/math" xmlns:v="urn:schemas-microsoft-com:vml" xmlns:wp14="http://schemas.microsoft.com/office/word/2010/wordprocessingDrawing" xmlns:wp="http://schemas.openxmlformats.org/drawingml/2006/wordprocessingDrawing" xmlns:w10="urn:schemas-microsoft-com:office:word" xmlns:w="http://schemas.openxmlformats.org/wordprocessingml/2006/main" xmlns:w14="http://schemas.microsoft.com/office/word/2010/wordml" xmlns:w15="http://schemas.microsoft.com/office/word/2012/wordml" xmlns:w16cid="http://schemas.microsoft.com/office/word/2016/wordml/cid" xmlns:w16se="http://schemas.microsoft.com/office/word/2015/wordml/symex" xmlns:wpg="http://schemas.microsoft.com/office/word/2010/wordprocessingGroup" xmlns:wpi="http://schemas.microsoft.com/office/word/2010/wordprocessingInk" xmlns:wne="http://schemas.microsoft.com/office/word/2006/wordml" xmlns:wps="http://schemas.microsoft.com/office/word/2010/wordprocessingShape" mc:Ignorable="w14 w15 w16se w16cid wp14">
+  <w:tbl>
+    <w:tblPr>
+      <w:tblW w:w="9000" w:type="dxa"/>
+      <w:tblInd w:w="108" w:type="dxa"/>
+      <w:tblBorders>
+        <w:top w:val="dotted" w:sz="4" w:space="0" w:color="auto"/>
+        <w:left w:val="dotted" w:sz="4" w:space="0" w:color="auto"/>
+        <w:bottom w:val="dotted" w:sz="4" w:space="0" w:color="auto"/>
+        <w:right w:val="dotted" w:sz="4" w:space="0" w:color="auto"/>
+        <w:insideH w:val="dotted" w:sz="4" w:space="0" w:color="auto"/>
+        <w:insideV w:val="dotted" w:sz="4" w:space="0" w:color="auto"/>
+      </w:tblBorders>
+      <w:tblLook w:val="0000" w:firstRow="0" w:lastRow="0" w:firstColumn="0" w:lastColumn="0" w:noHBand="0" w:noVBand="0"/>
+    </w:tblPr>
+    <w:tblGrid>
+      <w:gridCol w:w="3240"/>
+      <w:gridCol w:w="2880"/>
+      <w:gridCol w:w="1980"/>
+      <w:gridCol w:w="900"/>
+    </w:tblGrid>
+    <w:tr>
+      <w:tc>
+        <w:tcPr>
+          <w:tcW w:w="3240" w:type="dxa"/>
+        </w:tcPr>
+        <w:p>
+          <w:pPr>
+            <w:pStyle w:val="Footer"/>
+            <w:rPr>
+              <w:b w:val="0"/>
+              <w:bCs/>
+            </w:rPr>
+          </w:pPr>
+          <w:r>
+            <w:rPr>
+              <w:b w:val="0"/>
+              <w:bCs/>
+            </w:rPr>
+            <w:t>Test Plan</w:t>
+          </w:r>
+        </w:p>
+      </w:tc>
+      <w:tc>
+        <w:tcPr>
+          <w:tcW w:w="2880" w:type="dxa"/>
+        </w:tcPr>
+        <w:p>
+          <w:pPr>
+            <w:pStyle w:val="Footer"/>
+            <w:rPr>
+              <w:b w:val="0"/>
+              <w:bCs/>
+            </w:rPr>
+          </w:pPr>
+          <w:r>
+            <w:fldChar w:fldCharType="begin"/>
+          </w:r>
+          <w:r>
+            <w:instrText xml:space="preserve"> DOCPROPERTY "Company"  \* MERGEFORMAT </w:instrText>
+          </w:r>
+          <w:r>
+            <w:fldChar w:fldCharType="separate"/>
+          </w:r>
+          <w:r>
+            <w:t>&lt;Enter team name here&gt;</w:t>
+          </w:r>
+          <w:r>
+            <w:fldChar w:fldCharType="end"/>
+          </w:r>
         </w:p>
       </w:tc>
       <w:tc>
@@ -7208,6 +9695,78 @@
 </w:hdr>
 </file>
 
+<file path=word/header4.xml><?xml version="1.0" encoding="utf-8"?>
+<w:hdr xmlns:wpc="http://schemas.microsoft.com/office/word/2010/wordprocessingCanvas" xmlns:cx="http://schemas.microsoft.com/office/drawing/2014/chartex" xmlns:cx1="http://schemas.microsoft.com/office/drawing/2015/9/8/chartex" xmlns:cx2="http://schemas.microsoft.com/office/drawing/2015/10/21/chartex" xmlns:cx3="http://schemas.microsoft.com/office/drawing/2016/5/9/chartex" xmlns:cx4="http://schemas.microsoft.com/office/drawing/2016/5/10/chartex" xmlns:cx5="http://schemas.microsoft.com/office/drawing/2016/5/11/chartex" xmlns:cx6="http://schemas.microsoft.com/office/drawing/2016/5/12/chartex" xmlns:cx7="http://schemas.microsoft.com/office/drawing/2016/5/13/chartex" xmlns:cx8="http://schemas.microsoft.com/office/drawing/2016/5/14/chartex" xmlns:mc="http://schemas.openxmlformats.org/markup-compatibility/2006" xmlns:aink="http://schemas.microsoft.com/office/drawing/2016/ink" xmlns:am3d="http://schemas.microsoft.com/office/drawing/2017/model3d" xmlns:o="urn:schemas-microsoft-com:office:office" xmlns:r="http://schemas.openxmlformats.org/officeDocument/2006/relationships" xmlns:m="http://schemas.openxmlformats.org/officeDocument/2006/math" xmlns:v="urn:schemas-microsoft-com:vml" xmlns:wp14="http://schemas.microsoft.com/office/word/2010/wordprocessingDrawing" xmlns:wp="http://schemas.openxmlformats.org/drawingml/2006/wordprocessingDrawing" xmlns:w10="urn:schemas-microsoft-com:office:word" xmlns:w="http://schemas.openxmlformats.org/wordprocessingml/2006/main" xmlns:w14="http://schemas.microsoft.com/office/word/2010/wordml" xmlns:w15="http://schemas.microsoft.com/office/word/2012/wordml" xmlns:w16cid="http://schemas.microsoft.com/office/word/2016/wordml/cid" xmlns:w16se="http://schemas.microsoft.com/office/word/2015/wordml/symex" xmlns:wpg="http://schemas.microsoft.com/office/word/2010/wordprocessingGroup" xmlns:wpi="http://schemas.microsoft.com/office/word/2010/wordprocessingInk" xmlns:wne="http://schemas.microsoft.com/office/word/2006/wordml" xmlns:wps="http://schemas.microsoft.com/office/word/2010/wordprocessingShape" mc:Ignorable="w14 w15 w16se w16cid wp14">
+  <w:p>
+    <w:pPr>
+      <w:pStyle w:val="Header"/>
+    </w:pPr>
+    <w:r>
+      <w:t>Test Plan</w:t>
+    </w:r>
+    <w:r>
+      <w:tab/>
+    </w:r>
+    <w:r>
+      <w:tab/>
+    </w:r>
+  </w:p>
+  <w:p>
+    <w:pPr>
+      <w:pStyle w:val="Header"/>
+    </w:pPr>
+  </w:p>
+</w:hdr>
+</file>
+
+<file path=word/header5.xml><?xml version="1.0" encoding="utf-8"?>
+<w:hdr xmlns:wpc="http://schemas.microsoft.com/office/word/2010/wordprocessingCanvas" xmlns:cx="http://schemas.microsoft.com/office/drawing/2014/chartex" xmlns:cx1="http://schemas.microsoft.com/office/drawing/2015/9/8/chartex" xmlns:cx2="http://schemas.microsoft.com/office/drawing/2015/10/21/chartex" xmlns:cx3="http://schemas.microsoft.com/office/drawing/2016/5/9/chartex" xmlns:cx4="http://schemas.microsoft.com/office/drawing/2016/5/10/chartex" xmlns:cx5="http://schemas.microsoft.com/office/drawing/2016/5/11/chartex" xmlns:cx6="http://schemas.microsoft.com/office/drawing/2016/5/12/chartex" xmlns:cx7="http://schemas.microsoft.com/office/drawing/2016/5/13/chartex" xmlns:cx8="http://schemas.microsoft.com/office/drawing/2016/5/14/chartex" xmlns:mc="http://schemas.openxmlformats.org/markup-compatibility/2006" xmlns:aink="http://schemas.microsoft.com/office/drawing/2016/ink" xmlns:am3d="http://schemas.microsoft.com/office/drawing/2017/model3d" xmlns:o="urn:schemas-microsoft-com:office:office" xmlns:r="http://schemas.openxmlformats.org/officeDocument/2006/relationships" xmlns:m="http://schemas.openxmlformats.org/officeDocument/2006/math" xmlns:v="urn:schemas-microsoft-com:vml" xmlns:wp14="http://schemas.microsoft.com/office/word/2010/wordprocessingDrawing" xmlns:wp="http://schemas.openxmlformats.org/drawingml/2006/wordprocessingDrawing" xmlns:w10="urn:schemas-microsoft-com:office:word" xmlns:w="http://schemas.openxmlformats.org/wordprocessingml/2006/main" xmlns:w14="http://schemas.microsoft.com/office/word/2010/wordml" xmlns:w15="http://schemas.microsoft.com/office/word/2012/wordml" xmlns:w16cid="http://schemas.microsoft.com/office/word/2016/wordml/cid" xmlns:w16se="http://schemas.microsoft.com/office/word/2015/wordml/symex" xmlns:wpg="http://schemas.microsoft.com/office/word/2010/wordprocessingGroup" xmlns:wpi="http://schemas.microsoft.com/office/word/2010/wordprocessingInk" xmlns:wne="http://schemas.microsoft.com/office/word/2006/wordml" xmlns:wps="http://schemas.microsoft.com/office/word/2010/wordprocessingShape" mc:Ignorable="w14 w15 w16se w16cid wp14">
+  <w:p>
+    <w:pPr>
+      <w:pStyle w:val="Header"/>
+    </w:pPr>
+    <w:r>
+      <w:t>Test Plan</w:t>
+    </w:r>
+    <w:r>
+      <w:tab/>
+    </w:r>
+    <w:r>
+      <w:tab/>
+    </w:r>
+  </w:p>
+  <w:p>
+    <w:pPr>
+      <w:pStyle w:val="Header"/>
+    </w:pPr>
+  </w:p>
+</w:hdr>
+</file>
+
+<file path=word/header6.xml><?xml version="1.0" encoding="utf-8"?>
+<w:hdr xmlns:wpc="http://schemas.microsoft.com/office/word/2010/wordprocessingCanvas" xmlns:cx="http://schemas.microsoft.com/office/drawing/2014/chartex" xmlns:cx1="http://schemas.microsoft.com/office/drawing/2015/9/8/chartex" xmlns:cx2="http://schemas.microsoft.com/office/drawing/2015/10/21/chartex" xmlns:cx3="http://schemas.microsoft.com/office/drawing/2016/5/9/chartex" xmlns:cx4="http://schemas.microsoft.com/office/drawing/2016/5/10/chartex" xmlns:cx5="http://schemas.microsoft.com/office/drawing/2016/5/11/chartex" xmlns:cx6="http://schemas.microsoft.com/office/drawing/2016/5/12/chartex" xmlns:cx7="http://schemas.microsoft.com/office/drawing/2016/5/13/chartex" xmlns:cx8="http://schemas.microsoft.com/office/drawing/2016/5/14/chartex" xmlns:mc="http://schemas.openxmlformats.org/markup-compatibility/2006" xmlns:aink="http://schemas.microsoft.com/office/drawing/2016/ink" xmlns:am3d="http://schemas.microsoft.com/office/drawing/2017/model3d" xmlns:o="urn:schemas-microsoft-com:office:office" xmlns:r="http://schemas.openxmlformats.org/officeDocument/2006/relationships" xmlns:m="http://schemas.openxmlformats.org/officeDocument/2006/math" xmlns:v="urn:schemas-microsoft-com:vml" xmlns:wp14="http://schemas.microsoft.com/office/word/2010/wordprocessingDrawing" xmlns:wp="http://schemas.openxmlformats.org/drawingml/2006/wordprocessingDrawing" xmlns:w10="urn:schemas-microsoft-com:office:word" xmlns:w="http://schemas.openxmlformats.org/wordprocessingml/2006/main" xmlns:w14="http://schemas.microsoft.com/office/word/2010/wordml" xmlns:w15="http://schemas.microsoft.com/office/word/2012/wordml" xmlns:w16cid="http://schemas.microsoft.com/office/word/2016/wordml/cid" xmlns:w16se="http://schemas.microsoft.com/office/word/2015/wordml/symex" xmlns:wpg="http://schemas.microsoft.com/office/word/2010/wordprocessingGroup" xmlns:wpi="http://schemas.microsoft.com/office/word/2010/wordprocessingInk" xmlns:wne="http://schemas.microsoft.com/office/word/2006/wordml" xmlns:wps="http://schemas.microsoft.com/office/word/2010/wordprocessingShape" mc:Ignorable="w14 w15 w16se w16cid wp14">
+  <w:p>
+    <w:pPr>
+      <w:pStyle w:val="Header"/>
+    </w:pPr>
+    <w:r>
+      <w:t>Test Plan</w:t>
+    </w:r>
+    <w:r>
+      <w:tab/>
+    </w:r>
+    <w:r>
+      <w:tab/>
+    </w:r>
+  </w:p>
+  <w:p>
+    <w:pPr>
+      <w:pStyle w:val="Header"/>
+    </w:pPr>
+  </w:p>
+</w:hdr>
+</file>
+
 <file path=word/numbering.xml><?xml version="1.0" encoding="utf-8"?>
 <w:numbering xmlns:wpc="http://schemas.microsoft.com/office/word/2010/wordprocessingCanvas" xmlns:cx="http://schemas.microsoft.com/office/drawing/2014/chartex" xmlns:cx1="http://schemas.microsoft.com/office/drawing/2015/9/8/chartex" xmlns:cx2="http://schemas.microsoft.com/office/drawing/2015/10/21/chartex" xmlns:cx3="http://schemas.microsoft.com/office/drawing/2016/5/9/chartex" xmlns:cx4="http://schemas.microsoft.com/office/drawing/2016/5/10/chartex" xmlns:cx5="http://schemas.microsoft.com/office/drawing/2016/5/11/chartex" xmlns:cx6="http://schemas.microsoft.com/office/drawing/2016/5/12/chartex" xmlns:cx7="http://schemas.microsoft.com/office/drawing/2016/5/13/chartex" xmlns:cx8="http://schemas.microsoft.com/office/drawing/2016/5/14/chartex" xmlns:mc="http://schemas.openxmlformats.org/markup-compatibility/2006" xmlns:aink="http://schemas.microsoft.com/office/drawing/2016/ink" xmlns:am3d="http://schemas.microsoft.com/office/drawing/2017/model3d" xmlns:o="urn:schemas-microsoft-com:office:office" xmlns:r="http://schemas.openxmlformats.org/officeDocument/2006/relationships" xmlns:m="http://schemas.openxmlformats.org/officeDocument/2006/math" xmlns:v="urn:schemas-microsoft-com:vml" xmlns:wp14="http://schemas.microsoft.com/office/word/2010/wordprocessingDrawing" xmlns:wp="http://schemas.openxmlformats.org/drawingml/2006/wordprocessingDrawing" xmlns:w10="urn:schemas-microsoft-com:office:word" xmlns:w="http://schemas.openxmlformats.org/wordprocessingml/2006/main" xmlns:w14="http://schemas.microsoft.com/office/word/2010/wordml" xmlns:w15="http://schemas.microsoft.com/office/word/2012/wordml" xmlns:w16cid="http://schemas.microsoft.com/office/word/2016/wordml/cid" xmlns:w16se="http://schemas.microsoft.com/office/word/2015/wordml/symex" xmlns:wpg="http://schemas.microsoft.com/office/word/2010/wordprocessingGroup" xmlns:wpi="http://schemas.microsoft.com/office/word/2010/wordprocessingInk" xmlns:wne="http://schemas.microsoft.com/office/word/2006/wordml" xmlns:wps="http://schemas.microsoft.com/office/word/2010/wordprocessingShape" mc:Ignorable="w14 w15 w16se w16cid wp14">
   <w:abstractNum w:abstractNumId="0" w15:restartNumberingAfterBreak="0">
@@ -7589,6 +10148,119 @@
     </w:lvl>
   </w:abstractNum>
   <w:abstractNum w:abstractNumId="4" w15:restartNumberingAfterBreak="0">
+    <w:nsid w:val="271D4793"/>
+    <w:multiLevelType w:val="multilevel"/>
+    <w:tmpl w:val="51C08B06"/>
+    <w:lvl w:ilvl="0">
+      <w:start w:val="8"/>
+      <w:numFmt w:val="decimal"/>
+      <w:lvlText w:val="%1"/>
+      <w:lvlJc w:val="left"/>
+      <w:pPr>
+        <w:ind w:left="375" w:hanging="375"/>
+      </w:pPr>
+      <w:rPr>
+        <w:rFonts w:hint="default"/>
+      </w:rPr>
+    </w:lvl>
+    <w:lvl w:ilvl="1">
+      <w:start w:val="2"/>
+      <w:numFmt w:val="decimal"/>
+      <w:lvlText w:val="%1.%2"/>
+      <w:lvlJc w:val="left"/>
+      <w:pPr>
+        <w:ind w:left="1095" w:hanging="375"/>
+      </w:pPr>
+      <w:rPr>
+        <w:rFonts w:hint="default"/>
+      </w:rPr>
+    </w:lvl>
+    <w:lvl w:ilvl="2">
+      <w:start w:val="1"/>
+      <w:numFmt w:val="decimal"/>
+      <w:lvlText w:val="%1.%2.%3"/>
+      <w:lvlJc w:val="left"/>
+      <w:pPr>
+        <w:ind w:left="2160" w:hanging="720"/>
+      </w:pPr>
+      <w:rPr>
+        <w:rFonts w:hint="default"/>
+      </w:rPr>
+    </w:lvl>
+    <w:lvl w:ilvl="3">
+      <w:start w:val="1"/>
+      <w:numFmt w:val="decimal"/>
+      <w:lvlText w:val="%1.%2.%3.%4"/>
+      <w:lvlJc w:val="left"/>
+      <w:pPr>
+        <w:ind w:left="3240" w:hanging="1080"/>
+      </w:pPr>
+      <w:rPr>
+        <w:rFonts w:hint="default"/>
+      </w:rPr>
+    </w:lvl>
+    <w:lvl w:ilvl="4">
+      <w:start w:val="1"/>
+      <w:numFmt w:val="decimal"/>
+      <w:lvlText w:val="%1.%2.%3.%4.%5"/>
+      <w:lvlJc w:val="left"/>
+      <w:pPr>
+        <w:ind w:left="3960" w:hanging="1080"/>
+      </w:pPr>
+      <w:rPr>
+        <w:rFonts w:hint="default"/>
+      </w:rPr>
+    </w:lvl>
+    <w:lvl w:ilvl="5">
+      <w:start w:val="1"/>
+      <w:numFmt w:val="decimal"/>
+      <w:lvlText w:val="%1.%2.%3.%4.%5.%6"/>
+      <w:lvlJc w:val="left"/>
+      <w:pPr>
+        <w:ind w:left="5040" w:hanging="1440"/>
+      </w:pPr>
+      <w:rPr>
+        <w:rFonts w:hint="default"/>
+      </w:rPr>
+    </w:lvl>
+    <w:lvl w:ilvl="6">
+      <w:start w:val="1"/>
+      <w:numFmt w:val="decimal"/>
+      <w:lvlText w:val="%1.%2.%3.%4.%5.%6.%7"/>
+      <w:lvlJc w:val="left"/>
+      <w:pPr>
+        <w:ind w:left="5760" w:hanging="1440"/>
+      </w:pPr>
+      <w:rPr>
+        <w:rFonts w:hint="default"/>
+      </w:rPr>
+    </w:lvl>
+    <w:lvl w:ilvl="7">
+      <w:start w:val="1"/>
+      <w:numFmt w:val="decimal"/>
+      <w:lvlText w:val="%1.%2.%3.%4.%5.%6.%7.%8"/>
+      <w:lvlJc w:val="left"/>
+      <w:pPr>
+        <w:ind w:left="6840" w:hanging="1800"/>
+      </w:pPr>
+      <w:rPr>
+        <w:rFonts w:hint="default"/>
+      </w:rPr>
+    </w:lvl>
+    <w:lvl w:ilvl="8">
+      <w:start w:val="1"/>
+      <w:numFmt w:val="decimal"/>
+      <w:lvlText w:val="%1.%2.%3.%4.%5.%6.%7.%8.%9"/>
+      <w:lvlJc w:val="left"/>
+      <w:pPr>
+        <w:ind w:left="7920" w:hanging="2160"/>
+      </w:pPr>
+      <w:rPr>
+        <w:rFonts w:hint="default"/>
+      </w:rPr>
+    </w:lvl>
+  </w:abstractNum>
+  <w:abstractNum w:abstractNumId="5" w15:restartNumberingAfterBreak="0">
     <w:nsid w:val="3735341F"/>
     <w:multiLevelType w:val="hybridMultilevel"/>
     <w:tmpl w:val="FB06B2EC"/>
@@ -7701,7 +10373,7 @@
       </w:rPr>
     </w:lvl>
   </w:abstractNum>
-  <w:abstractNum w:abstractNumId="5" w15:restartNumberingAfterBreak="0">
+  <w:abstractNum w:abstractNumId="6" w15:restartNumberingAfterBreak="0">
     <w:nsid w:val="37B735B3"/>
     <w:multiLevelType w:val="hybridMultilevel"/>
     <w:tmpl w:val="E6EECEE2"/>
@@ -7818,7 +10490,7 @@
       </w:pPr>
     </w:lvl>
   </w:abstractNum>
-  <w:abstractNum w:abstractNumId="6" w15:restartNumberingAfterBreak="0">
+  <w:abstractNum w:abstractNumId="7" w15:restartNumberingAfterBreak="0">
     <w:nsid w:val="48052EC8"/>
     <w:multiLevelType w:val="hybridMultilevel"/>
     <w:tmpl w:val="E6980FD4"/>
@@ -7935,7 +10607,7 @@
       </w:pPr>
     </w:lvl>
   </w:abstractNum>
-  <w:abstractNum w:abstractNumId="7" w15:restartNumberingAfterBreak="0">
+  <w:abstractNum w:abstractNumId="8" w15:restartNumberingAfterBreak="0">
     <w:nsid w:val="4D730B25"/>
     <w:multiLevelType w:val="hybridMultilevel"/>
     <w:tmpl w:val="5B6CD48A"/>
@@ -8075,7 +10747,7 @@
       </w:rPr>
     </w:lvl>
   </w:abstractNum>
-  <w:abstractNum w:abstractNumId="8" w15:restartNumberingAfterBreak="0">
+  <w:abstractNum w:abstractNumId="9" w15:restartNumberingAfterBreak="0">
     <w:nsid w:val="6C084906"/>
     <w:multiLevelType w:val="hybridMultilevel"/>
     <w:tmpl w:val="F4ECCA4A"/>
@@ -8245,24 +10917,27 @@
     <w:abstractNumId w:val="0"/>
   </w:num>
   <w:num w:numId="10">
-    <w:abstractNumId w:val="5"/>
+    <w:abstractNumId w:val="6"/>
   </w:num>
   <w:num w:numId="11">
-    <w:abstractNumId w:val="6"/>
+    <w:abstractNumId w:val="7"/>
   </w:num>
   <w:num w:numId="12">
     <w:abstractNumId w:val="3"/>
   </w:num>
   <w:num w:numId="13">
-    <w:abstractNumId w:val="8"/>
+    <w:abstractNumId w:val="9"/>
   </w:num>
   <w:num w:numId="14">
     <w:abstractNumId w:val="2"/>
   </w:num>
   <w:num w:numId="15">
-    <w:abstractNumId w:val="7"/>
+    <w:abstractNumId w:val="8"/>
   </w:num>
   <w:num w:numId="16">
+    <w:abstractNumId w:val="5"/>
+  </w:num>
+  <w:num w:numId="17">
     <w:abstractNumId w:val="4"/>
   </w:num>
   <w:numIdMacAtCleanup w:val="13"/>

</xml_diff>